<commit_message>
adding some basic content
</commit_message>
<xml_diff>
--- a/docs/management/Declaração de Escopo do Projeto/Declaração_Escopo_Projeto_ehSoja.docx
+++ b/docs/management/Declaração de Escopo do Projeto/Declaração_Escopo_Projeto_ehSoja.docx
@@ -1,11 +1,12 @@
 
 <file path=word/document.xml><?xml version="1.0" encoding="utf-8"?>
-<w:document xmlns:wpc="http://schemas.microsoft.com/office/word/2010/wordprocessingCanvas" xmlns:cx="http://schemas.microsoft.com/office/drawing/2014/chartex" xmlns:cx1="http://schemas.microsoft.com/office/drawing/2015/9/8/chartex" xmlns:mc="http://schemas.openxmlformats.org/markup-compatibility/2006" xmlns:o="urn:schemas-microsoft-com:office:office" xmlns:r="http://schemas.openxmlformats.org/officeDocument/2006/relationships" xmlns:m="http://schemas.openxmlformats.org/officeDocument/2006/math" xmlns:v="urn:schemas-microsoft-com:vml" xmlns:wp14="http://schemas.microsoft.com/office/word/2010/wordprocessingDrawing" xmlns:wp="http://schemas.openxmlformats.org/drawingml/2006/wordprocessingDrawing" xmlns:w10="urn:schemas-microsoft-com:office:word" xmlns:w="http://schemas.openxmlformats.org/wordprocessingml/2006/main" xmlns:w14="http://schemas.microsoft.com/office/word/2010/wordml" xmlns:w15="http://schemas.microsoft.com/office/word/2012/wordml" xmlns:w16se="http://schemas.microsoft.com/office/word/2015/wordml/symex" xmlns:wpg="http://schemas.microsoft.com/office/word/2010/wordprocessingGroup" xmlns:wpi="http://schemas.microsoft.com/office/word/2010/wordprocessingInk" xmlns:wne="http://schemas.microsoft.com/office/word/2006/wordml" xmlns:wps="http://schemas.microsoft.com/office/word/2010/wordprocessingShape" mc:Ignorable="w14 w15 w16se wp14">
+<w:document xmlns:wpc="http://schemas.microsoft.com/office/word/2010/wordprocessingCanvas" xmlns:cx="http://schemas.microsoft.com/office/drawing/2014/chartex" xmlns:cx1="http://schemas.microsoft.com/office/drawing/2015/9/8/chartex" xmlns:cx2="http://schemas.microsoft.com/office/drawing/2015/10/21/chartex" xmlns:cx3="http://schemas.microsoft.com/office/drawing/2016/5/9/chartex" xmlns:cx4="http://schemas.microsoft.com/office/drawing/2016/5/10/chartex" xmlns:cx5="http://schemas.microsoft.com/office/drawing/2016/5/11/chartex" xmlns:cx6="http://schemas.microsoft.com/office/drawing/2016/5/12/chartex" xmlns:cx7="http://schemas.microsoft.com/office/drawing/2016/5/13/chartex" xmlns:cx8="http://schemas.microsoft.com/office/drawing/2016/5/14/chartex" xmlns:mc="http://schemas.openxmlformats.org/markup-compatibility/2006" xmlns:aink="http://schemas.microsoft.com/office/drawing/2016/ink" xmlns:am3d="http://schemas.microsoft.com/office/drawing/2017/model3d" xmlns:o="urn:schemas-microsoft-com:office:office" xmlns:oel="http://schemas.microsoft.com/office/2019/extlst" xmlns:r="http://schemas.openxmlformats.org/officeDocument/2006/relationships" xmlns:m="http://schemas.openxmlformats.org/officeDocument/2006/math" xmlns:v="urn:schemas-microsoft-com:vml" xmlns:wp14="http://schemas.microsoft.com/office/word/2010/wordprocessingDrawing" xmlns:wp="http://schemas.openxmlformats.org/drawingml/2006/wordprocessingDrawing" xmlns:w10="urn:schemas-microsoft-com:office:word" xmlns:w="http://schemas.openxmlformats.org/wordprocessingml/2006/main" xmlns:w14="http://schemas.microsoft.com/office/word/2010/wordml" xmlns:w15="http://schemas.microsoft.com/office/word/2012/wordml" xmlns:w16cex="http://schemas.microsoft.com/office/word/2018/wordml/cex" xmlns:w16cid="http://schemas.microsoft.com/office/word/2016/wordml/cid" xmlns:w16="http://schemas.microsoft.com/office/word/2018/wordml" xmlns:w16sdtdh="http://schemas.microsoft.com/office/word/2020/wordml/sdtdatahash" xmlns:w16se="http://schemas.microsoft.com/office/word/2015/wordml/symex" xmlns:wpg="http://schemas.microsoft.com/office/word/2010/wordprocessingGroup" xmlns:wpi="http://schemas.microsoft.com/office/word/2010/wordprocessingInk" xmlns:wne="http://schemas.microsoft.com/office/word/2006/wordml" xmlns:wps="http://schemas.microsoft.com/office/word/2010/wordprocessingShape" mc:Ignorable="w14 w15 w16se w16cid w16 w16cex w16sdtdh wp14">
   <w:body>
     <w:p/>
     <w:tbl>
       <w:tblPr>
-        <w:tblW w:w="8723" w:type="dxa"/>
+        <w:tblW w:w="8459" w:type="dxa"/>
+        <w:jc w:val="center"/>
         <w:tblBorders>
           <w:top w:val="single" w:sz="4" w:space="0" w:color="999999"/>
           <w:left w:val="single" w:sz="4" w:space="0" w:color="999999"/>
@@ -22,18 +23,19 @@
         <w:tblLook w:val="0000" w:firstRow="0" w:lastRow="0" w:firstColumn="0" w:lastColumn="0" w:noHBand="0" w:noVBand="0"/>
       </w:tblPr>
       <w:tblGrid>
-        <w:gridCol w:w="879"/>
-        <w:gridCol w:w="1035"/>
-        <w:gridCol w:w="2420"/>
-        <w:gridCol w:w="4389"/>
+        <w:gridCol w:w="852"/>
+        <w:gridCol w:w="1003"/>
+        <w:gridCol w:w="2346"/>
+        <w:gridCol w:w="4258"/>
       </w:tblGrid>
       <w:tr>
         <w:trPr>
-          <w:trHeight w:val="377"/>
+          <w:trHeight w:val="374"/>
+          <w:jc w:val="center"/>
         </w:trPr>
         <w:tc>
           <w:tcPr>
-            <w:tcW w:w="8723" w:type="dxa"/>
+            <w:tcW w:w="8459" w:type="dxa"/>
             <w:gridSpan w:val="4"/>
             <w:shd w:val="clear" w:color="auto" w:fill="DBE5F1" w:themeFill="accent1" w:themeFillTint="33"/>
             <w:vAlign w:val="center"/>
@@ -56,11 +58,12 @@
       </w:tr>
       <w:tr>
         <w:trPr>
-          <w:trHeight w:val="283"/>
+          <w:trHeight w:val="281"/>
+          <w:jc w:val="center"/>
         </w:trPr>
         <w:tc>
           <w:tcPr>
-            <w:tcW w:w="879" w:type="dxa"/>
+            <w:tcW w:w="852" w:type="dxa"/>
             <w:shd w:val="clear" w:color="auto" w:fill="DBE5F1" w:themeFill="accent1" w:themeFillTint="33"/>
             <w:vAlign w:val="center"/>
           </w:tcPr>
@@ -81,7 +84,7 @@
         </w:tc>
         <w:tc>
           <w:tcPr>
-            <w:tcW w:w="1035" w:type="dxa"/>
+            <w:tcW w:w="1003" w:type="dxa"/>
             <w:shd w:val="clear" w:color="auto" w:fill="DBE5F1" w:themeFill="accent1" w:themeFillTint="33"/>
             <w:vAlign w:val="center"/>
           </w:tcPr>
@@ -102,7 +105,7 @@
         </w:tc>
         <w:tc>
           <w:tcPr>
-            <w:tcW w:w="2420" w:type="dxa"/>
+            <w:tcW w:w="2346" w:type="dxa"/>
             <w:shd w:val="clear" w:color="auto" w:fill="DBE5F1" w:themeFill="accent1" w:themeFillTint="33"/>
             <w:vAlign w:val="center"/>
           </w:tcPr>
@@ -123,7 +126,7 @@
         </w:tc>
         <w:tc>
           <w:tcPr>
-            <w:tcW w:w="4389" w:type="dxa"/>
+            <w:tcW w:w="4256" w:type="dxa"/>
             <w:shd w:val="clear" w:color="auto" w:fill="DBE5F1" w:themeFill="accent1" w:themeFillTint="33"/>
             <w:vAlign w:val="center"/>
           </w:tcPr>
@@ -145,11 +148,26 @@
       </w:tr>
       <w:tr>
         <w:trPr>
-          <w:trHeight w:val="340"/>
+          <w:trHeight w:val="338"/>
+          <w:jc w:val="center"/>
         </w:trPr>
         <w:tc>
           <w:tcPr>
-            <w:tcW w:w="879" w:type="dxa"/>
+            <w:tcW w:w="852" w:type="dxa"/>
+            <w:vAlign w:val="center"/>
+          </w:tcPr>
+          <w:p>
+            <w:pPr>
+              <w:jc w:val="center"/>
+            </w:pPr>
+            <w:r>
+              <w:t>1</w:t>
+            </w:r>
+          </w:p>
+        </w:tc>
+        <w:tc>
+          <w:tcPr>
+            <w:tcW w:w="1003" w:type="dxa"/>
             <w:vAlign w:val="center"/>
           </w:tcPr>
           <w:p>
@@ -160,7 +178,38 @@
         </w:tc>
         <w:tc>
           <w:tcPr>
-            <w:tcW w:w="1035" w:type="dxa"/>
+            <w:tcW w:w="2346" w:type="dxa"/>
+            <w:vAlign w:val="center"/>
+          </w:tcPr>
+          <w:p>
+            <w:pPr>
+              <w:jc w:val="center"/>
+            </w:pPr>
+            <w:r>
+              <w:t>Bárbara dos Santos Port</w:t>
+            </w:r>
+          </w:p>
+        </w:tc>
+        <w:tc>
+          <w:tcPr>
+            <w:tcW w:w="4256" w:type="dxa"/>
+            <w:vAlign w:val="center"/>
+          </w:tcPr>
+          <w:p>
+            <w:pPr>
+              <w:jc w:val="center"/>
+            </w:pPr>
+          </w:p>
+        </w:tc>
+      </w:tr>
+      <w:tr>
+        <w:trPr>
+          <w:trHeight w:val="338"/>
+          <w:jc w:val="center"/>
+        </w:trPr>
+        <w:tc>
+          <w:tcPr>
+            <w:tcW w:w="852" w:type="dxa"/>
             <w:vAlign w:val="center"/>
           </w:tcPr>
           <w:p>
@@ -171,26 +220,7 @@
         </w:tc>
         <w:tc>
           <w:tcPr>
-            <w:tcW w:w="2420" w:type="dxa"/>
-            <w:vAlign w:val="center"/>
-          </w:tcPr>
-          <w:p/>
-        </w:tc>
-        <w:tc>
-          <w:tcPr>
-            <w:tcW w:w="4389" w:type="dxa"/>
-            <w:vAlign w:val="center"/>
-          </w:tcPr>
-          <w:p/>
-        </w:tc>
-      </w:tr>
-      <w:tr>
-        <w:trPr>
-          <w:trHeight w:val="340"/>
-        </w:trPr>
-        <w:tc>
-          <w:tcPr>
-            <w:tcW w:w="879" w:type="dxa"/>
+            <w:tcW w:w="1003" w:type="dxa"/>
             <w:vAlign w:val="center"/>
           </w:tcPr>
           <w:p>
@@ -201,7 +231,7 @@
         </w:tc>
         <w:tc>
           <w:tcPr>
-            <w:tcW w:w="1035" w:type="dxa"/>
+            <w:tcW w:w="2346" w:type="dxa"/>
             <w:vAlign w:val="center"/>
           </w:tcPr>
           <w:p>
@@ -212,17 +242,14 @@
         </w:tc>
         <w:tc>
           <w:tcPr>
-            <w:tcW w:w="2420" w:type="dxa"/>
+            <w:tcW w:w="4256" w:type="dxa"/>
             <w:vAlign w:val="center"/>
           </w:tcPr>
-          <w:p/>
-        </w:tc>
-        <w:tc>
-          <w:tcPr>
-            <w:tcW w:w="4389" w:type="dxa"/>
-            <w:vAlign w:val="center"/>
-          </w:tcPr>
-          <w:p/>
+          <w:p>
+            <w:pPr>
+              <w:jc w:val="center"/>
+            </w:pPr>
+          </w:p>
         </w:tc>
       </w:tr>
     </w:tbl>
@@ -236,6 +263,9 @@
       </w:r>
     </w:p>
     <w:p>
+      <w:pPr>
+        <w:jc w:val="both"/>
+      </w:pPr>
       <w:r>
         <w:t>De</w:t>
       </w:r>
@@ -260,28 +290,24 @@
     </w:p>
     <w:p>
       <w:pPr>
-        <w:pStyle w:val="Descrio"/>
-        <w:rPr>
-          <w:lang w:val="pt-BR"/>
-        </w:rPr>
-      </w:pPr>
-      <w:r>
-        <w:rPr>
-          <w:lang w:val="pt-BR"/>
-        </w:rPr>
-        <w:t>[</w:t>
-      </w:r>
-      <w:r>
-        <w:rPr>
-          <w:lang w:val="pt-BR"/>
-        </w:rPr>
-        <w:t>Descrição dos objetivos do projeto e dos produtos a serem desenvolvidos</w:t>
-      </w:r>
-      <w:r>
-        <w:rPr>
-          <w:lang w:val="pt-BR"/>
-        </w:rPr>
-        <w:t>]</w:t>
+        <w:jc w:val="both"/>
+      </w:pPr>
+      <w:r>
+        <w:t xml:space="preserve">O app </w:t>
+      </w:r>
+      <w:proofErr w:type="spellStart"/>
+      <w:r>
+        <w:t>eSoja</w:t>
+      </w:r>
+      <w:proofErr w:type="spellEnd"/>
+      <w:r>
+        <w:t xml:space="preserve"> possui uma área para estimativa de cultivo e os dados sobre as plantas de soja são inseridos de forma manual, ou seja, pelo próprio usuário (quantidade de vagens, quantidade de </w:t>
+      </w:r>
+      <w:r>
+        <w:t>grãos etc.</w:t>
+      </w:r>
+      <w:r>
+        <w:t>). Para isso é necessário certo esforço e pode causar erros. Sendo assim, será desenvolvida uma nova funcionalidade para que tais dados sejam obtidos de forma automática a partir de uma foto da planta.</w:t>
       </w:r>
     </w:p>
     <w:p/>
@@ -295,28 +321,205 @@
     </w:p>
     <w:p>
       <w:pPr>
-        <w:pStyle w:val="Descrio"/>
-        <w:rPr>
-          <w:lang w:val="pt-BR"/>
-        </w:rPr>
-      </w:pPr>
-      <w:r>
-        <w:rPr>
-          <w:lang w:val="pt-BR"/>
-        </w:rPr>
-        <w:t xml:space="preserve">[Requisitos e características do produto ou serviço </w:t>
-      </w:r>
-      <w:r>
-        <w:rPr>
-          <w:lang w:val="pt-BR"/>
-        </w:rPr>
-        <w:t>a ser entregue pel</w:t>
-      </w:r>
-      <w:r>
-        <w:rPr>
-          <w:lang w:val="pt-BR"/>
-        </w:rPr>
-        <w:t>o projeto.]</w:t>
+        <w:jc w:val="both"/>
+      </w:pPr>
+      <w:r>
+        <w:t>Após a conversa com o cliente e a análise das possíveis soluções, foram definidas as seguintes funcionalidades para a melhoria do aplicativo:</w:t>
+      </w:r>
+    </w:p>
+    <w:p>
+      <w:pPr>
+        <w:pStyle w:val="PargrafodaLista"/>
+        <w:numPr>
+          <w:ilvl w:val="0"/>
+          <w:numId w:val="5"/>
+        </w:numPr>
+        <w:jc w:val="both"/>
+      </w:pPr>
+      <w:r>
+        <w:t xml:space="preserve">1ª Sprint: </w:t>
+      </w:r>
+    </w:p>
+    <w:p>
+      <w:pPr>
+        <w:pStyle w:val="PargrafodaLista"/>
+        <w:numPr>
+          <w:ilvl w:val="1"/>
+          <w:numId w:val="5"/>
+        </w:numPr>
+        <w:jc w:val="both"/>
+      </w:pPr>
+      <w:r>
+        <w:t>Treinamento do modelo para reconhecer as plantas de soja;</w:t>
+      </w:r>
+    </w:p>
+    <w:p>
+      <w:pPr>
+        <w:pStyle w:val="PargrafodaLista"/>
+        <w:numPr>
+          <w:ilvl w:val="1"/>
+          <w:numId w:val="5"/>
+        </w:numPr>
+        <w:jc w:val="both"/>
+      </w:pPr>
+      <w:r>
+        <w:t>Treinamento do modelo para reconhecer as vagens na planta de soja;</w:t>
+      </w:r>
+    </w:p>
+    <w:p>
+      <w:pPr>
+        <w:pStyle w:val="PargrafodaLista"/>
+        <w:numPr>
+          <w:ilvl w:val="1"/>
+          <w:numId w:val="5"/>
+        </w:numPr>
+        <w:jc w:val="both"/>
+      </w:pPr>
+      <w:r>
+        <w:t>Marcar na imagem as vagens encontradas na planta de soja;</w:t>
+      </w:r>
+    </w:p>
+    <w:p>
+      <w:pPr>
+        <w:pStyle w:val="PargrafodaLista"/>
+        <w:numPr>
+          <w:ilvl w:val="1"/>
+          <w:numId w:val="5"/>
+        </w:numPr>
+        <w:jc w:val="both"/>
+      </w:pPr>
+      <w:r>
+        <w:t>Fazer a contagem de quantas vagens foram encontradas na planta de soja.</w:t>
+      </w:r>
+    </w:p>
+    <w:p>
+      <w:pPr>
+        <w:pStyle w:val="PargrafodaLista"/>
+        <w:numPr>
+          <w:ilvl w:val="0"/>
+          <w:numId w:val="5"/>
+        </w:numPr>
+        <w:jc w:val="both"/>
+      </w:pPr>
+      <w:r>
+        <w:t>2ª Sprint:</w:t>
+      </w:r>
+    </w:p>
+    <w:p>
+      <w:pPr>
+        <w:pStyle w:val="PargrafodaLista"/>
+        <w:numPr>
+          <w:ilvl w:val="1"/>
+          <w:numId w:val="5"/>
+        </w:numPr>
+        <w:jc w:val="both"/>
+      </w:pPr>
+      <w:r>
+        <w:t>Criação/alteração da interface onde novas plantas são registradas para comportar as novas necessidades;</w:t>
+      </w:r>
+    </w:p>
+    <w:p>
+      <w:pPr>
+        <w:pStyle w:val="PargrafodaLista"/>
+        <w:numPr>
+          <w:ilvl w:val="1"/>
+          <w:numId w:val="5"/>
+        </w:numPr>
+        <w:jc w:val="both"/>
+      </w:pPr>
+      <w:r>
+        <w:t>Interface para exibir ao usuário o resultado da imagem analisada, onde as vagens e plantas são marcadas na imagem;</w:t>
+      </w:r>
+    </w:p>
+    <w:p>
+      <w:pPr>
+        <w:pStyle w:val="PargrafodaLista"/>
+        <w:numPr>
+          <w:ilvl w:val="1"/>
+          <w:numId w:val="5"/>
+        </w:numPr>
+        <w:jc w:val="both"/>
+      </w:pPr>
+      <w:r>
+        <w:t>Preencher o valor de vagens na planta de acordo com o resultado da análise da imagem.</w:t>
+      </w:r>
+    </w:p>
+    <w:p>
+      <w:pPr>
+        <w:pStyle w:val="PargrafodaLista"/>
+        <w:numPr>
+          <w:ilvl w:val="0"/>
+          <w:numId w:val="5"/>
+        </w:numPr>
+        <w:jc w:val="both"/>
+      </w:pPr>
+      <w:r>
+        <w:t>3ª Sprint:</w:t>
+      </w:r>
+    </w:p>
+    <w:p>
+      <w:pPr>
+        <w:pStyle w:val="PargrafodaLista"/>
+        <w:numPr>
+          <w:ilvl w:val="1"/>
+          <w:numId w:val="5"/>
+        </w:numPr>
+        <w:jc w:val="both"/>
+      </w:pPr>
+      <w:r>
+        <w:t>Criação/alteração da interface onde novas plantas são registradas para comportar as novas necessidades;</w:t>
+      </w:r>
+    </w:p>
+    <w:p>
+      <w:pPr>
+        <w:pStyle w:val="PargrafodaLista"/>
+        <w:numPr>
+          <w:ilvl w:val="1"/>
+          <w:numId w:val="5"/>
+        </w:numPr>
+        <w:jc w:val="both"/>
+      </w:pPr>
+      <w:r>
+        <w:t>Treinamento do modelo para reconhecer vagens com X grãos de soja;</w:t>
+      </w:r>
+    </w:p>
+    <w:p>
+      <w:pPr>
+        <w:pStyle w:val="PargrafodaLista"/>
+        <w:numPr>
+          <w:ilvl w:val="1"/>
+          <w:numId w:val="5"/>
+        </w:numPr>
+        <w:jc w:val="both"/>
+      </w:pPr>
+      <w:r>
+        <w:t>Preencher o valor de grãos na planta de acordo com o resultado da análise da imagem.</w:t>
+      </w:r>
+    </w:p>
+    <w:p>
+      <w:pPr>
+        <w:pStyle w:val="PargrafodaLista"/>
+        <w:numPr>
+          <w:ilvl w:val="0"/>
+          <w:numId w:val="5"/>
+        </w:numPr>
+        <w:jc w:val="both"/>
+      </w:pPr>
+      <w:r>
+        <w:t>4ª Sprint:</w:t>
+      </w:r>
+    </w:p>
+    <w:p>
+      <w:pPr>
+        <w:pStyle w:val="PargrafodaLista"/>
+        <w:numPr>
+          <w:ilvl w:val="1"/>
+          <w:numId w:val="5"/>
+        </w:numPr>
+        <w:jc w:val="both"/>
+      </w:pPr>
+      <w:r>
+        <w:t>Ajustes de performance e qualidade do reconhecimento.</w:t>
       </w:r>
     </w:p>
     <w:p/>
@@ -339,16 +542,40 @@
     </w:p>
     <w:p>
       <w:pPr>
-        <w:pStyle w:val="Descrio"/>
-        <w:rPr>
-          <w:lang w:val="pt-BR"/>
-        </w:rPr>
-      </w:pPr>
-      <w:r>
-        <w:rPr>
-          <w:lang w:val="pt-BR"/>
-        </w:rPr>
-        <w:t>[Liste itens reconhecidos como não-escopo de modo a evitar mal-entendidos na conclusão do projeto]</w:t>
+        <w:jc w:val="both"/>
+      </w:pPr>
+      <w:r>
+        <w:t xml:space="preserve">Serão consideradas atividades fora do escopo, </w:t>
+      </w:r>
+      <w:r>
+        <w:t>quaisquer</w:t>
+      </w:r>
+      <w:r>
+        <w:t xml:space="preserve"> outr</w:t>
+      </w:r>
+      <w:r>
+        <w:t xml:space="preserve">os requisitos e/ou pedidos </w:t>
+      </w:r>
+      <w:r>
+        <w:t>que não esteja</w:t>
+      </w:r>
+      <w:r>
+        <w:t>m</w:t>
+      </w:r>
+      <w:r>
+        <w:t xml:space="preserve"> reportada</w:t>
+      </w:r>
+      <w:r>
+        <w:t>s</w:t>
+      </w:r>
+      <w:r>
+        <w:t xml:space="preserve"> </w:t>
+      </w:r>
+      <w:r>
+        <w:t xml:space="preserve">no </w:t>
+      </w:r>
+      <w:r>
+        <w:t>Escopo do Produto, pois todo o escopo foi validado previamente com o cliente e não houve sugestão de mudança.</w:t>
       </w:r>
     </w:p>
     <w:p/>
@@ -358,77 +585,318 @@
         <w:pStyle w:val="Ttulo1"/>
       </w:pPr>
       <w:r>
+        <w:lastRenderedPageBreak/>
         <w:t>Restrições</w:t>
       </w:r>
     </w:p>
     <w:p>
       <w:pPr>
-        <w:pStyle w:val="Descrio"/>
+        <w:pStyle w:val="Comments"/>
+        <w:numPr>
+          <w:ilvl w:val="0"/>
+          <w:numId w:val="4"/>
+        </w:numPr>
+      </w:pPr>
+      <w:r>
+        <w:t>É necessário manter todas as tecnologias que foram utilizadas na primeira versão do aplicativo</w:t>
+      </w:r>
+      <w:r>
+        <w:t>;</w:t>
+      </w:r>
+    </w:p>
+    <w:p>
+      <w:pPr>
+        <w:pStyle w:val="Comments"/>
+        <w:numPr>
+          <w:ilvl w:val="0"/>
+          <w:numId w:val="4"/>
+        </w:numPr>
+      </w:pPr>
+      <w:r>
+        <w:t>Cada integrante deverá receber R$50,00 por hora, portanto, em conformidade com o tempo estimado:</w:t>
+      </w:r>
+    </w:p>
+    <w:p>
+      <w:pPr>
+        <w:pStyle w:val="Comments"/>
+        <w:numPr>
+          <w:ilvl w:val="1"/>
+          <w:numId w:val="4"/>
+        </w:numPr>
+      </w:pPr>
+      <w:r>
+        <w:t>Ao final de uma sprint o custo não poderá exceder R$2.100,00 por integrante;</w:t>
+      </w:r>
+    </w:p>
+    <w:p>
+      <w:pPr>
+        <w:pStyle w:val="Comments"/>
+        <w:numPr>
+          <w:ilvl w:val="1"/>
+          <w:numId w:val="4"/>
+        </w:numPr>
+      </w:pPr>
+      <w:r>
+        <w:t>Ao final de uma sprint o custo</w:t>
+      </w:r>
+      <w:r>
+        <w:t xml:space="preserve"> </w:t>
+      </w:r>
+      <w:r>
+        <w:t>não poderá exceder R$14.700,00 considerando toda a equipe;</w:t>
+      </w:r>
+    </w:p>
+    <w:p>
+      <w:pPr>
+        <w:pStyle w:val="Comments"/>
+        <w:numPr>
+          <w:ilvl w:val="1"/>
+          <w:numId w:val="4"/>
+        </w:numPr>
+      </w:pPr>
+      <w:r>
+        <w:t>O projeto, em sua totalidade, não poderá exceder o custo de R$58.800,00.</w:t>
+      </w:r>
+    </w:p>
+    <w:p>
+      <w:pPr>
+        <w:pStyle w:val="Comments"/>
+        <w:numPr>
+          <w:ilvl w:val="0"/>
+          <w:numId w:val="4"/>
+        </w:numPr>
+      </w:pPr>
+      <w:r>
+        <w:t>Cada integrante deverá dispor de 2h por dia para desenvolver o projeto, portanto:</w:t>
+      </w:r>
+    </w:p>
+    <w:p>
+      <w:pPr>
+        <w:pStyle w:val="Comments"/>
+        <w:numPr>
+          <w:ilvl w:val="1"/>
+          <w:numId w:val="4"/>
+        </w:numPr>
+      </w:pPr>
+      <w:r>
+        <w:t>Ao final de uma sprint cada integrante não poderá ter utilizado mais de 42h;</w:t>
+      </w:r>
+    </w:p>
+    <w:p>
+      <w:pPr>
+        <w:pStyle w:val="Comments"/>
+        <w:numPr>
+          <w:ilvl w:val="1"/>
+          <w:numId w:val="4"/>
+        </w:numPr>
+      </w:pPr>
+      <w:r>
+        <w:t>Ao final de uma sprint o tempo total utilizado para o desenvolvimento, tendo em vista toda a equipe, não poderá ser maior que 294h;</w:t>
+      </w:r>
+    </w:p>
+    <w:p>
+      <w:pPr>
+        <w:pStyle w:val="Comments"/>
+        <w:numPr>
+          <w:ilvl w:val="1"/>
+          <w:numId w:val="4"/>
+        </w:numPr>
+      </w:pPr>
+      <w:r>
+        <w:t xml:space="preserve">O projeto, como um todo, não poderá exceder </w:t>
+      </w:r>
+      <w:r>
+        <w:t>1</w:t>
+      </w:r>
+      <w:r>
+        <w:t>176</w:t>
+      </w:r>
+      <w:r>
+        <w:t>h considerando todos os integrantes e todas as sprints</w:t>
+      </w:r>
+      <w:r>
+        <w:t>.</w:t>
+      </w:r>
+    </w:p>
+    <w:p/>
+    <w:p>
+      <w:pPr>
+        <w:pStyle w:val="Ttulo1"/>
+      </w:pPr>
+      <w:r>
+        <w:t>Premissas</w:t>
+      </w:r>
+    </w:p>
+    <w:p>
+      <w:pPr>
+        <w:pStyle w:val="Comments"/>
+        <w:numPr>
+          <w:ilvl w:val="0"/>
+          <w:numId w:val="3"/>
+        </w:numPr>
+      </w:pPr>
+      <w:r>
+        <w:t>Todos os desenvolvedores devem possuir em seus equipamentos de trabalho todas as tecnologias necessárias para a realização do projeto;</w:t>
+      </w:r>
+    </w:p>
+    <w:p>
+      <w:pPr>
+        <w:pStyle w:val="Comments"/>
+        <w:numPr>
+          <w:ilvl w:val="0"/>
+          <w:numId w:val="3"/>
+        </w:numPr>
+      </w:pPr>
+      <w:r>
+        <w:t xml:space="preserve">O </w:t>
+      </w:r>
+      <w:proofErr w:type="spellStart"/>
+      <w:r>
         <w:rPr>
-          <w:lang w:val="pt-BR"/>
+          <w:i/>
         </w:rPr>
-      </w:pPr>
+        <w:t>Product</w:t>
+      </w:r>
+      <w:proofErr w:type="spellEnd"/>
       <w:r>
         <w:rPr>
-          <w:lang w:val="pt-BR"/>
+          <w:i/>
         </w:rPr>
-        <w:t>[</w:t>
-      </w:r>
+        <w:t xml:space="preserve"> </w:t>
+      </w:r>
+      <w:proofErr w:type="spellStart"/>
       <w:r>
         <w:rPr>
-          <w:lang w:val="pt-BR"/>
+          <w:i/>
         </w:rPr>
-        <w:t>R</w:t>
-      </w:r>
-      <w:r>
-        <w:rPr>
-          <w:lang w:val="pt-BR"/>
-        </w:rPr>
-        <w:t>estrições adotadas p</w:t>
-      </w:r>
-      <w:r>
-        <w:rPr>
-          <w:lang w:val="pt-BR"/>
-        </w:rPr>
-        <w:t xml:space="preserve">ara </w:t>
-      </w:r>
-      <w:r>
-        <w:rPr>
-          <w:lang w:val="pt-BR"/>
-        </w:rPr>
-        <w:t xml:space="preserve">o projeto. </w:t>
-      </w:r>
-      <w:r>
-        <w:rPr>
-          <w:lang w:val="pt-BR"/>
-        </w:rPr>
-        <w:t>Lista e descreve as restrições específicas associadas com o escopo</w:t>
-      </w:r>
-    </w:p>
-    <w:p>
-      <w:pPr>
-        <w:pStyle w:val="Descrio"/>
-        <w:rPr>
-          <w:lang w:val="pt-BR"/>
-        </w:rPr>
-      </w:pPr>
-      <w:r>
-        <w:rPr>
-          <w:lang w:val="pt-BR"/>
-        </w:rPr>
-        <w:t>que limitam as opções da equipe</w:t>
-      </w:r>
-      <w:r>
-        <w:rPr>
-          <w:lang w:val="pt-BR"/>
-        </w:rPr>
+        <w:t>Owner</w:t>
+      </w:r>
+      <w:proofErr w:type="spellEnd"/>
+      <w:r>
+        <w:t xml:space="preserve"> deve estar em contato com o cliente e verificar todos os dias a existência de avisos e respostas de perguntas realizadas;</w:t>
+      </w:r>
+    </w:p>
+    <w:p>
+      <w:pPr>
+        <w:pStyle w:val="Comments"/>
+        <w:numPr>
+          <w:ilvl w:val="0"/>
+          <w:numId w:val="3"/>
+        </w:numPr>
+      </w:pPr>
+      <w:r>
+        <w:t>Cada integrante deverá receber R$50,00 por hora, portanto, em conformidade com o tempo estimado:</w:t>
+      </w:r>
+    </w:p>
+    <w:p>
+      <w:pPr>
+        <w:pStyle w:val="Comments"/>
+        <w:numPr>
+          <w:ilvl w:val="1"/>
+          <w:numId w:val="3"/>
+        </w:numPr>
+      </w:pPr>
+      <w:r>
+        <w:t>Ao final de uma sprint o custo deverá ser de R$2.100,00 por integrante;</w:t>
+      </w:r>
+    </w:p>
+    <w:p>
+      <w:pPr>
+        <w:pStyle w:val="Comments"/>
+        <w:numPr>
+          <w:ilvl w:val="1"/>
+          <w:numId w:val="3"/>
+        </w:numPr>
+      </w:pPr>
+      <w:r>
+        <w:t>Ao final de uma sprint o custo deverá ser de R$14.700,00 considerando toda a equipe;</w:t>
+      </w:r>
+    </w:p>
+    <w:p>
+      <w:pPr>
+        <w:pStyle w:val="Comments"/>
+        <w:numPr>
+          <w:ilvl w:val="1"/>
+          <w:numId w:val="3"/>
+        </w:numPr>
+      </w:pPr>
+      <w:r>
+        <w:t>O projeto, em sua totalidade, deverá custar R$58.800,00.</w:t>
+      </w:r>
+    </w:p>
+    <w:p>
+      <w:pPr>
+        <w:pStyle w:val="Comments"/>
+        <w:numPr>
+          <w:ilvl w:val="0"/>
+          <w:numId w:val="3"/>
+        </w:numPr>
+      </w:pPr>
+      <w:r>
+        <w:t>Cada integrante deverá dispor de 2h por dia para desenvolver o projeto, portanto:</w:t>
+      </w:r>
+    </w:p>
+    <w:p>
+      <w:pPr>
+        <w:pStyle w:val="Comments"/>
+        <w:numPr>
+          <w:ilvl w:val="1"/>
+          <w:numId w:val="3"/>
+        </w:numPr>
+      </w:pPr>
+      <w:r>
+        <w:t>Ao final de uma sprint cada integrante deverá ter reservado 42h;</w:t>
+      </w:r>
+    </w:p>
+    <w:p>
+      <w:pPr>
+        <w:pStyle w:val="Comments"/>
+        <w:numPr>
+          <w:ilvl w:val="1"/>
+          <w:numId w:val="3"/>
+        </w:numPr>
+      </w:pPr>
+      <w:r>
+        <w:t>Ao final de uma sprint o tempo total utilizado para o desenvolvimento, tendo em vista toda a equipe, deverá ser de 294h;</w:t>
+      </w:r>
+    </w:p>
+    <w:p>
+      <w:pPr>
+        <w:pStyle w:val="Comments"/>
+        <w:numPr>
+          <w:ilvl w:val="1"/>
+          <w:numId w:val="3"/>
+        </w:numPr>
+      </w:pPr>
+      <w:r>
+        <w:t xml:space="preserve">Ao final do projeto </w:t>
+      </w:r>
+      <w:r>
+        <w:t>deverão ser</w:t>
+      </w:r>
+      <w:r>
+        <w:t xml:space="preserve"> gastas 1</w:t>
+      </w:r>
+      <w:r>
+        <w:t>176</w:t>
+      </w:r>
+      <w:r>
+        <w:t>h considerando todos os integrantes e todas as sprints</w:t>
+      </w:r>
+      <w:r>
         <w:t>.</w:t>
       </w:r>
-      <w:r>
-        <w:rPr>
-          <w:lang w:val="pt-BR"/>
-        </w:rPr>
-        <w:t>]</w:t>
+    </w:p>
+    <w:p>
+      <w:pPr>
+        <w:pStyle w:val="Comments"/>
+        <w:numPr>
+          <w:ilvl w:val="0"/>
+          <w:numId w:val="3"/>
+        </w:numPr>
+      </w:pPr>
+      <w:r>
+        <w:t>O aplicativo, após o desenvolvimento da nova funcionalidade, deverá conter, ainda, as mesmas funcionalidades que já existiam anteriormente.</w:t>
       </w:r>
     </w:p>
     <w:p/>
@@ -437,89 +905,12 @@
         <w:pStyle w:val="Ttulo1"/>
       </w:pPr>
       <w:r>
-        <w:t>Premissas</w:t>
-      </w:r>
-    </w:p>
-    <w:p>
-      <w:pPr>
-        <w:pStyle w:val="Descrio"/>
-        <w:rPr>
-          <w:lang w:val="pt-BR"/>
-        </w:rPr>
-      </w:pPr>
-      <w:r>
-        <w:rPr>
-          <w:lang w:val="pt-BR"/>
-        </w:rPr>
-        <w:t>[Premissas adotadas p</w:t>
-      </w:r>
-      <w:r>
-        <w:rPr>
-          <w:lang w:val="pt-BR"/>
-        </w:rPr>
-        <w:t xml:space="preserve">ara </w:t>
-      </w:r>
-      <w:r>
-        <w:rPr>
-          <w:lang w:val="pt-BR"/>
-        </w:rPr>
-        <w:t xml:space="preserve">o projeto. </w:t>
-      </w:r>
-      <w:r>
-        <w:rPr>
-          <w:lang w:val="pt-BR"/>
-        </w:rPr>
-        <w:t>Lista e descreve as premissas especificas do projeto associadas com</w:t>
-      </w:r>
-    </w:p>
-    <w:p>
-      <w:pPr>
-        <w:pStyle w:val="Descrio"/>
-        <w:rPr>
-          <w:lang w:val="pt-BR"/>
-        </w:rPr>
-      </w:pPr>
-      <w:proofErr w:type="gramStart"/>
-      <w:r>
-        <w:rPr>
-          <w:lang w:val="pt-BR"/>
-        </w:rPr>
-        <w:t>o</w:t>
-      </w:r>
-      <w:proofErr w:type="gramEnd"/>
-      <w:r>
-        <w:rPr>
-          <w:lang w:val="pt-BR"/>
-        </w:rPr>
-        <w:t xml:space="preserve"> escopo e o impacto potencial dessas premissas se forem provadas falsas</w:t>
-      </w:r>
-      <w:r>
-        <w:rPr>
-          <w:lang w:val="pt-BR"/>
-        </w:rPr>
-        <w:t>.</w:t>
-      </w:r>
-      <w:r>
-        <w:rPr>
-          <w:lang w:val="pt-BR"/>
-        </w:rPr>
-        <w:t>]</w:t>
-      </w:r>
-    </w:p>
-    <w:p/>
-    <w:p/>
-    <w:p/>
-    <w:p>
-      <w:pPr>
-        <w:pStyle w:val="Ttulo1"/>
-      </w:pPr>
-      <w:r>
         <w:t>Estrutura Analítica</w:t>
       </w:r>
       <w:r>
         <w:t xml:space="preserve"> do Projeto </w:t>
       </w:r>
-      <w:hyperlink r:id="rId7" w:history="1">
+      <w:hyperlink r:id="rId11" w:history="1">
         <w:r>
           <w:rPr>
             <w:rStyle w:val="Hyperlink"/>
@@ -568,14 +959,12 @@
         <w:t>[Defina os critérios de aceitação das entregas definidas na WBS e do projeto como um todo]</w:t>
       </w:r>
     </w:p>
-    <w:p>
-      <w:bookmarkStart w:id="0" w:name="_GoBack"/>
-      <w:bookmarkEnd w:id="0"/>
-    </w:p>
+    <w:p/>
     <w:p/>
     <w:tbl>
       <w:tblPr>
-        <w:tblW w:w="8675" w:type="dxa"/>
+        <w:tblW w:w="8471" w:type="dxa"/>
+        <w:jc w:val="center"/>
         <w:tblBorders>
           <w:top w:val="single" w:sz="4" w:space="0" w:color="999999"/>
           <w:left w:val="single" w:sz="4" w:space="0" w:color="999999"/>
@@ -592,17 +981,18 @@
         <w:tblLook w:val="0000" w:firstRow="0" w:lastRow="0" w:firstColumn="0" w:lastColumn="0" w:noHBand="0" w:noVBand="0"/>
       </w:tblPr>
       <w:tblGrid>
-        <w:gridCol w:w="2438"/>
-        <w:gridCol w:w="4678"/>
-        <w:gridCol w:w="1559"/>
+        <w:gridCol w:w="2380"/>
+        <w:gridCol w:w="4568"/>
+        <w:gridCol w:w="1523"/>
       </w:tblGrid>
       <w:tr>
         <w:trPr>
-          <w:trHeight w:val="377"/>
+          <w:trHeight w:val="370"/>
+          <w:jc w:val="center"/>
         </w:trPr>
         <w:tc>
           <w:tcPr>
-            <w:tcW w:w="8675" w:type="dxa"/>
+            <w:tcW w:w="8471" w:type="dxa"/>
             <w:gridSpan w:val="3"/>
             <w:shd w:val="clear" w:color="auto" w:fill="DBE5F1" w:themeFill="accent1" w:themeFillTint="33"/>
             <w:vAlign w:val="center"/>
@@ -625,11 +1015,12 @@
       </w:tr>
       <w:tr>
         <w:trPr>
-          <w:trHeight w:val="283"/>
+          <w:trHeight w:val="277"/>
+          <w:jc w:val="center"/>
         </w:trPr>
         <w:tc>
           <w:tcPr>
-            <w:tcW w:w="2438" w:type="dxa"/>
+            <w:tcW w:w="2380" w:type="dxa"/>
             <w:shd w:val="clear" w:color="auto" w:fill="DBE5F1" w:themeFill="accent1" w:themeFillTint="33"/>
             <w:vAlign w:val="center"/>
           </w:tcPr>
@@ -650,7 +1041,7 @@
         </w:tc>
         <w:tc>
           <w:tcPr>
-            <w:tcW w:w="4678" w:type="dxa"/>
+            <w:tcW w:w="4568" w:type="dxa"/>
             <w:shd w:val="clear" w:color="auto" w:fill="DBE5F1" w:themeFill="accent1" w:themeFillTint="33"/>
             <w:vAlign w:val="center"/>
           </w:tcPr>
@@ -671,7 +1062,7 @@
         </w:tc>
         <w:tc>
           <w:tcPr>
-            <w:tcW w:w="1559" w:type="dxa"/>
+            <w:tcW w:w="1522" w:type="dxa"/>
             <w:shd w:val="clear" w:color="auto" w:fill="DBE5F1" w:themeFill="accent1" w:themeFillTint="33"/>
             <w:vAlign w:val="center"/>
           </w:tcPr>
@@ -693,16 +1084,18 @@
       </w:tr>
       <w:tr>
         <w:trPr>
-          <w:trHeight w:val="340"/>
+          <w:trHeight w:val="333"/>
+          <w:jc w:val="center"/>
         </w:trPr>
         <w:tc>
           <w:tcPr>
-            <w:tcW w:w="2438" w:type="dxa"/>
+            <w:tcW w:w="2380" w:type="dxa"/>
             <w:vAlign w:val="center"/>
           </w:tcPr>
           <w:p>
             <w:pPr>
               <w:pStyle w:val="Tabela"/>
+              <w:jc w:val="center"/>
             </w:pPr>
             <w:r>
               <w:t>Patrocinador do Projeto</w:t>
@@ -711,58 +1104,77 @@
         </w:tc>
         <w:tc>
           <w:tcPr>
-            <w:tcW w:w="4678" w:type="dxa"/>
+            <w:tcW w:w="4568" w:type="dxa"/>
             <w:vAlign w:val="center"/>
           </w:tcPr>
-          <w:p/>
+          <w:p>
+            <w:pPr>
+              <w:jc w:val="center"/>
+            </w:pPr>
+          </w:p>
         </w:tc>
         <w:tc>
           <w:tcPr>
-            <w:tcW w:w="1559" w:type="dxa"/>
+            <w:tcW w:w="1522" w:type="dxa"/>
             <w:vAlign w:val="center"/>
           </w:tcPr>
-          <w:p/>
+          <w:p>
+            <w:pPr>
+              <w:jc w:val="center"/>
+            </w:pPr>
+          </w:p>
         </w:tc>
       </w:tr>
       <w:tr>
         <w:trPr>
-          <w:trHeight w:val="340"/>
+          <w:trHeight w:val="333"/>
+          <w:jc w:val="center"/>
         </w:trPr>
         <w:tc>
           <w:tcPr>
-            <w:tcW w:w="2438" w:type="dxa"/>
+            <w:tcW w:w="2380" w:type="dxa"/>
             <w:vAlign w:val="center"/>
           </w:tcPr>
           <w:p>
             <w:pPr>
               <w:pStyle w:val="Tabela"/>
+              <w:jc w:val="center"/>
             </w:pPr>
             <w:r>
+              <w:lastRenderedPageBreak/>
               <w:t>Gerente do Projeto</w:t>
             </w:r>
           </w:p>
         </w:tc>
         <w:tc>
           <w:tcPr>
-            <w:tcW w:w="4678" w:type="dxa"/>
+            <w:tcW w:w="4568" w:type="dxa"/>
             <w:vAlign w:val="center"/>
           </w:tcPr>
-          <w:p/>
+          <w:p>
+            <w:pPr>
+              <w:jc w:val="center"/>
+            </w:pPr>
+          </w:p>
         </w:tc>
         <w:tc>
           <w:tcPr>
-            <w:tcW w:w="1559" w:type="dxa"/>
+            <w:tcW w:w="1522" w:type="dxa"/>
             <w:vAlign w:val="center"/>
           </w:tcPr>
-          <w:p/>
+          <w:p>
+            <w:pPr>
+              <w:jc w:val="center"/>
+            </w:pPr>
+          </w:p>
         </w:tc>
       </w:tr>
     </w:tbl>
     <w:p/>
     <w:p/>
     <w:sectPr>
-      <w:headerReference w:type="default" r:id="rId8"/>
-      <w:footerReference w:type="default" r:id="rId9"/>
+      <w:headerReference w:type="default" r:id="rId12"/>
+      <w:footerReference w:type="default" r:id="rId13"/>
       <w:pgSz w:w="11906" w:h="16838"/>
       <w:pgMar w:top="1417" w:right="1701" w:bottom="1417" w:left="1701" w:header="708" w:footer="708" w:gutter="0"/>
       <w:cols w:space="708"/>
@@ -773,7 +1185,7 @@
 </file>
 
 <file path=word/endnotes.xml><?xml version="1.0" encoding="utf-8"?>
-<w:endnotes xmlns:wpc="http://schemas.microsoft.com/office/word/2010/wordprocessingCanvas" xmlns:cx="http://schemas.microsoft.com/office/drawing/2014/chartex" xmlns:cx1="http://schemas.microsoft.com/office/drawing/2015/9/8/chartex" xmlns:mc="http://schemas.openxmlformats.org/markup-compatibility/2006" xmlns:o="urn:schemas-microsoft-com:office:office" xmlns:r="http://schemas.openxmlformats.org/officeDocument/2006/relationships" xmlns:m="http://schemas.openxmlformats.org/officeDocument/2006/math" xmlns:v="urn:schemas-microsoft-com:vml" xmlns:wp14="http://schemas.microsoft.com/office/word/2010/wordprocessingDrawing" xmlns:wp="http://schemas.openxmlformats.org/drawingml/2006/wordprocessingDrawing" xmlns:w10="urn:schemas-microsoft-com:office:word" xmlns:w="http://schemas.openxmlformats.org/wordprocessingml/2006/main" xmlns:w14="http://schemas.microsoft.com/office/word/2010/wordml" xmlns:w15="http://schemas.microsoft.com/office/word/2012/wordml" xmlns:w16se="http://schemas.microsoft.com/office/word/2015/wordml/symex" xmlns:wpg="http://schemas.microsoft.com/office/word/2010/wordprocessingGroup" xmlns:wpi="http://schemas.microsoft.com/office/word/2010/wordprocessingInk" xmlns:wne="http://schemas.microsoft.com/office/word/2006/wordml" xmlns:wps="http://schemas.microsoft.com/office/word/2010/wordprocessingShape" mc:Ignorable="w14 w15 w16se wp14">
+<w:endnotes xmlns:wpc="http://schemas.microsoft.com/office/word/2010/wordprocessingCanvas" xmlns:cx="http://schemas.microsoft.com/office/drawing/2014/chartex" xmlns:cx1="http://schemas.microsoft.com/office/drawing/2015/9/8/chartex" xmlns:cx2="http://schemas.microsoft.com/office/drawing/2015/10/21/chartex" xmlns:cx3="http://schemas.microsoft.com/office/drawing/2016/5/9/chartex" xmlns:cx4="http://schemas.microsoft.com/office/drawing/2016/5/10/chartex" xmlns:cx5="http://schemas.microsoft.com/office/drawing/2016/5/11/chartex" xmlns:cx6="http://schemas.microsoft.com/office/drawing/2016/5/12/chartex" xmlns:cx7="http://schemas.microsoft.com/office/drawing/2016/5/13/chartex" xmlns:cx8="http://schemas.microsoft.com/office/drawing/2016/5/14/chartex" xmlns:mc="http://schemas.openxmlformats.org/markup-compatibility/2006" xmlns:aink="http://schemas.microsoft.com/office/drawing/2016/ink" xmlns:am3d="http://schemas.microsoft.com/office/drawing/2017/model3d" xmlns:o="urn:schemas-microsoft-com:office:office" xmlns:oel="http://schemas.microsoft.com/office/2019/extlst" xmlns:r="http://schemas.openxmlformats.org/officeDocument/2006/relationships" xmlns:m="http://schemas.openxmlformats.org/officeDocument/2006/math" xmlns:v="urn:schemas-microsoft-com:vml" xmlns:wp14="http://schemas.microsoft.com/office/word/2010/wordprocessingDrawing" xmlns:wp="http://schemas.openxmlformats.org/drawingml/2006/wordprocessingDrawing" xmlns:w10="urn:schemas-microsoft-com:office:word" xmlns:w="http://schemas.openxmlformats.org/wordprocessingml/2006/main" xmlns:w14="http://schemas.microsoft.com/office/word/2010/wordml" xmlns:w15="http://schemas.microsoft.com/office/word/2012/wordml" xmlns:w16cex="http://schemas.microsoft.com/office/word/2018/wordml/cex" xmlns:w16cid="http://schemas.microsoft.com/office/word/2016/wordml/cid" xmlns:w16="http://schemas.microsoft.com/office/word/2018/wordml" xmlns:w16sdtdh="http://schemas.microsoft.com/office/word/2020/wordml/sdtdatahash" xmlns:w16se="http://schemas.microsoft.com/office/word/2015/wordml/symex" xmlns:wpg="http://schemas.microsoft.com/office/word/2010/wordprocessingGroup" xmlns:wpi="http://schemas.microsoft.com/office/word/2010/wordprocessingInk" xmlns:wne="http://schemas.microsoft.com/office/word/2006/wordml" xmlns:wps="http://schemas.microsoft.com/office/word/2010/wordprocessingShape" mc:Ignorable="w14 w15 w16se w16cid w16 w16cex w16sdtdh wp14">
   <w:endnote w:type="separator" w:id="-1">
     <w:p>
       <w:r>
@@ -792,7 +1204,7 @@
 </file>
 
 <file path=word/footer1.xml><?xml version="1.0" encoding="utf-8"?>
-<w:ftr xmlns:wpc="http://schemas.microsoft.com/office/word/2010/wordprocessingCanvas" xmlns:cx="http://schemas.microsoft.com/office/drawing/2014/chartex" xmlns:cx1="http://schemas.microsoft.com/office/drawing/2015/9/8/chartex" xmlns:mc="http://schemas.openxmlformats.org/markup-compatibility/2006" xmlns:o="urn:schemas-microsoft-com:office:office" xmlns:r="http://schemas.openxmlformats.org/officeDocument/2006/relationships" xmlns:m="http://schemas.openxmlformats.org/officeDocument/2006/math" xmlns:v="urn:schemas-microsoft-com:vml" xmlns:wp14="http://schemas.microsoft.com/office/word/2010/wordprocessingDrawing" xmlns:wp="http://schemas.openxmlformats.org/drawingml/2006/wordprocessingDrawing" xmlns:w10="urn:schemas-microsoft-com:office:word" xmlns:w="http://schemas.openxmlformats.org/wordprocessingml/2006/main" xmlns:w14="http://schemas.microsoft.com/office/word/2010/wordml" xmlns:w15="http://schemas.microsoft.com/office/word/2012/wordml" xmlns:w16se="http://schemas.microsoft.com/office/word/2015/wordml/symex" xmlns:wpg="http://schemas.microsoft.com/office/word/2010/wordprocessingGroup" xmlns:wpi="http://schemas.microsoft.com/office/word/2010/wordprocessingInk" xmlns:wne="http://schemas.microsoft.com/office/word/2006/wordml" xmlns:wps="http://schemas.microsoft.com/office/word/2010/wordprocessingShape" mc:Ignorable="w14 w15 w16se wp14">
+<w:ftr xmlns:wpc="http://schemas.microsoft.com/office/word/2010/wordprocessingCanvas" xmlns:cx="http://schemas.microsoft.com/office/drawing/2014/chartex" xmlns:cx1="http://schemas.microsoft.com/office/drawing/2015/9/8/chartex" xmlns:cx2="http://schemas.microsoft.com/office/drawing/2015/10/21/chartex" xmlns:cx3="http://schemas.microsoft.com/office/drawing/2016/5/9/chartex" xmlns:cx4="http://schemas.microsoft.com/office/drawing/2016/5/10/chartex" xmlns:cx5="http://schemas.microsoft.com/office/drawing/2016/5/11/chartex" xmlns:cx6="http://schemas.microsoft.com/office/drawing/2016/5/12/chartex" xmlns:cx7="http://schemas.microsoft.com/office/drawing/2016/5/13/chartex" xmlns:cx8="http://schemas.microsoft.com/office/drawing/2016/5/14/chartex" xmlns:mc="http://schemas.openxmlformats.org/markup-compatibility/2006" xmlns:aink="http://schemas.microsoft.com/office/drawing/2016/ink" xmlns:am3d="http://schemas.microsoft.com/office/drawing/2017/model3d" xmlns:o="urn:schemas-microsoft-com:office:office" xmlns:oel="http://schemas.microsoft.com/office/2019/extlst" xmlns:r="http://schemas.openxmlformats.org/officeDocument/2006/relationships" xmlns:m="http://schemas.openxmlformats.org/officeDocument/2006/math" xmlns:v="urn:schemas-microsoft-com:vml" xmlns:wp14="http://schemas.microsoft.com/office/word/2010/wordprocessingDrawing" xmlns:wp="http://schemas.openxmlformats.org/drawingml/2006/wordprocessingDrawing" xmlns:w10="urn:schemas-microsoft-com:office:word" xmlns:w="http://schemas.openxmlformats.org/wordprocessingml/2006/main" xmlns:w14="http://schemas.microsoft.com/office/word/2010/wordml" xmlns:w15="http://schemas.microsoft.com/office/word/2012/wordml" xmlns:w16cex="http://schemas.microsoft.com/office/word/2018/wordml/cex" xmlns:w16cid="http://schemas.microsoft.com/office/word/2016/wordml/cid" xmlns:w16="http://schemas.microsoft.com/office/word/2018/wordml" xmlns:w16sdtdh="http://schemas.microsoft.com/office/word/2020/wordml/sdtdatahash" xmlns:w16se="http://schemas.microsoft.com/office/word/2015/wordml/symex" xmlns:wpg="http://schemas.microsoft.com/office/word/2010/wordprocessingGroup" xmlns:wpi="http://schemas.microsoft.com/office/word/2010/wordprocessingInk" xmlns:wne="http://schemas.microsoft.com/office/word/2006/wordml" xmlns:wps="http://schemas.microsoft.com/office/word/2010/wordprocessingShape" mc:Ignorable="w14 w15 w16se w16cid w16 w16cex w16sdtdh wp14">
   <w:tbl>
     <w:tblPr>
       <w:tblW w:w="10603" w:type="dxa"/>
@@ -988,7 +1400,7 @@
 </file>
 
 <file path=word/footnotes.xml><?xml version="1.0" encoding="utf-8"?>
-<w:footnotes xmlns:wpc="http://schemas.microsoft.com/office/word/2010/wordprocessingCanvas" xmlns:cx="http://schemas.microsoft.com/office/drawing/2014/chartex" xmlns:cx1="http://schemas.microsoft.com/office/drawing/2015/9/8/chartex" xmlns:mc="http://schemas.openxmlformats.org/markup-compatibility/2006" xmlns:o="urn:schemas-microsoft-com:office:office" xmlns:r="http://schemas.openxmlformats.org/officeDocument/2006/relationships" xmlns:m="http://schemas.openxmlformats.org/officeDocument/2006/math" xmlns:v="urn:schemas-microsoft-com:vml" xmlns:wp14="http://schemas.microsoft.com/office/word/2010/wordprocessingDrawing" xmlns:wp="http://schemas.openxmlformats.org/drawingml/2006/wordprocessingDrawing" xmlns:w10="urn:schemas-microsoft-com:office:word" xmlns:w="http://schemas.openxmlformats.org/wordprocessingml/2006/main" xmlns:w14="http://schemas.microsoft.com/office/word/2010/wordml" xmlns:w15="http://schemas.microsoft.com/office/word/2012/wordml" xmlns:w16se="http://schemas.microsoft.com/office/word/2015/wordml/symex" xmlns:wpg="http://schemas.microsoft.com/office/word/2010/wordprocessingGroup" xmlns:wpi="http://schemas.microsoft.com/office/word/2010/wordprocessingInk" xmlns:wne="http://schemas.microsoft.com/office/word/2006/wordml" xmlns:wps="http://schemas.microsoft.com/office/word/2010/wordprocessingShape" mc:Ignorable="w14 w15 w16se wp14">
+<w:footnotes xmlns:wpc="http://schemas.microsoft.com/office/word/2010/wordprocessingCanvas" xmlns:cx="http://schemas.microsoft.com/office/drawing/2014/chartex" xmlns:cx1="http://schemas.microsoft.com/office/drawing/2015/9/8/chartex" xmlns:cx2="http://schemas.microsoft.com/office/drawing/2015/10/21/chartex" xmlns:cx3="http://schemas.microsoft.com/office/drawing/2016/5/9/chartex" xmlns:cx4="http://schemas.microsoft.com/office/drawing/2016/5/10/chartex" xmlns:cx5="http://schemas.microsoft.com/office/drawing/2016/5/11/chartex" xmlns:cx6="http://schemas.microsoft.com/office/drawing/2016/5/12/chartex" xmlns:cx7="http://schemas.microsoft.com/office/drawing/2016/5/13/chartex" xmlns:cx8="http://schemas.microsoft.com/office/drawing/2016/5/14/chartex" xmlns:mc="http://schemas.openxmlformats.org/markup-compatibility/2006" xmlns:aink="http://schemas.microsoft.com/office/drawing/2016/ink" xmlns:am3d="http://schemas.microsoft.com/office/drawing/2017/model3d" xmlns:o="urn:schemas-microsoft-com:office:office" xmlns:oel="http://schemas.microsoft.com/office/2019/extlst" xmlns:r="http://schemas.openxmlformats.org/officeDocument/2006/relationships" xmlns:m="http://schemas.openxmlformats.org/officeDocument/2006/math" xmlns:v="urn:schemas-microsoft-com:vml" xmlns:wp14="http://schemas.microsoft.com/office/word/2010/wordprocessingDrawing" xmlns:wp="http://schemas.openxmlformats.org/drawingml/2006/wordprocessingDrawing" xmlns:w10="urn:schemas-microsoft-com:office:word" xmlns:w="http://schemas.openxmlformats.org/wordprocessingml/2006/main" xmlns:w14="http://schemas.microsoft.com/office/word/2010/wordml" xmlns:w15="http://schemas.microsoft.com/office/word/2012/wordml" xmlns:w16cex="http://schemas.microsoft.com/office/word/2018/wordml/cex" xmlns:w16cid="http://schemas.microsoft.com/office/word/2016/wordml/cid" xmlns:w16="http://schemas.microsoft.com/office/word/2018/wordml" xmlns:w16sdtdh="http://schemas.microsoft.com/office/word/2020/wordml/sdtdatahash" xmlns:w16se="http://schemas.microsoft.com/office/word/2015/wordml/symex" xmlns:wpg="http://schemas.microsoft.com/office/word/2010/wordprocessingGroup" xmlns:wpi="http://schemas.microsoft.com/office/word/2010/wordprocessingInk" xmlns:wne="http://schemas.microsoft.com/office/word/2006/wordml" xmlns:wps="http://schemas.microsoft.com/office/word/2010/wordprocessingShape" mc:Ignorable="w14 w15 w16se w16cid w16 w16cex w16sdtdh wp14">
   <w:footnote w:type="separator" w:id="-1">
     <w:p>
       <w:r>
@@ -1007,35 +1419,35 @@
 </file>
 
 <file path=word/header1.xml><?xml version="1.0" encoding="utf-8"?>
-<w:hdr xmlns:wpc="http://schemas.microsoft.com/office/word/2010/wordprocessingCanvas" xmlns:cx="http://schemas.microsoft.com/office/drawing/2014/chartex" xmlns:cx1="http://schemas.microsoft.com/office/drawing/2015/9/8/chartex" xmlns:mc="http://schemas.openxmlformats.org/markup-compatibility/2006" xmlns:o="urn:schemas-microsoft-com:office:office" xmlns:r="http://schemas.openxmlformats.org/officeDocument/2006/relationships" xmlns:m="http://schemas.openxmlformats.org/officeDocument/2006/math" xmlns:v="urn:schemas-microsoft-com:vml" xmlns:wp14="http://schemas.microsoft.com/office/word/2010/wordprocessingDrawing" xmlns:wp="http://schemas.openxmlformats.org/drawingml/2006/wordprocessingDrawing" xmlns:w10="urn:schemas-microsoft-com:office:word" xmlns:w="http://schemas.openxmlformats.org/wordprocessingml/2006/main" xmlns:w14="http://schemas.microsoft.com/office/word/2010/wordml" xmlns:w15="http://schemas.microsoft.com/office/word/2012/wordml" xmlns:w16se="http://schemas.microsoft.com/office/word/2015/wordml/symex" xmlns:wpg="http://schemas.microsoft.com/office/word/2010/wordprocessingGroup" xmlns:wpi="http://schemas.microsoft.com/office/word/2010/wordprocessingInk" xmlns:wne="http://schemas.microsoft.com/office/word/2006/wordml" xmlns:wps="http://schemas.microsoft.com/office/word/2010/wordprocessingShape" mc:Ignorable="w14 w15 w16se wp14">
+<w:hdr xmlns:wpc="http://schemas.microsoft.com/office/word/2010/wordprocessingCanvas" xmlns:cx="http://schemas.microsoft.com/office/drawing/2014/chartex" xmlns:cx1="http://schemas.microsoft.com/office/drawing/2015/9/8/chartex" xmlns:cx2="http://schemas.microsoft.com/office/drawing/2015/10/21/chartex" xmlns:cx3="http://schemas.microsoft.com/office/drawing/2016/5/9/chartex" xmlns:cx4="http://schemas.microsoft.com/office/drawing/2016/5/10/chartex" xmlns:cx5="http://schemas.microsoft.com/office/drawing/2016/5/11/chartex" xmlns:cx6="http://schemas.microsoft.com/office/drawing/2016/5/12/chartex" xmlns:cx7="http://schemas.microsoft.com/office/drawing/2016/5/13/chartex" xmlns:cx8="http://schemas.microsoft.com/office/drawing/2016/5/14/chartex" xmlns:mc="http://schemas.openxmlformats.org/markup-compatibility/2006" xmlns:aink="http://schemas.microsoft.com/office/drawing/2016/ink" xmlns:am3d="http://schemas.microsoft.com/office/drawing/2017/model3d" xmlns:o="urn:schemas-microsoft-com:office:office" xmlns:oel="http://schemas.microsoft.com/office/2019/extlst" xmlns:r="http://schemas.openxmlformats.org/officeDocument/2006/relationships" xmlns:m="http://schemas.openxmlformats.org/officeDocument/2006/math" xmlns:v="urn:schemas-microsoft-com:vml" xmlns:wp14="http://schemas.microsoft.com/office/word/2010/wordprocessingDrawing" xmlns:wp="http://schemas.openxmlformats.org/drawingml/2006/wordprocessingDrawing" xmlns:w10="urn:schemas-microsoft-com:office:word" xmlns:w="http://schemas.openxmlformats.org/wordprocessingml/2006/main" xmlns:w14="http://schemas.microsoft.com/office/word/2010/wordml" xmlns:w15="http://schemas.microsoft.com/office/word/2012/wordml" xmlns:w16cex="http://schemas.microsoft.com/office/word/2018/wordml/cex" xmlns:w16cid="http://schemas.microsoft.com/office/word/2016/wordml/cid" xmlns:w16="http://schemas.microsoft.com/office/word/2018/wordml" xmlns:w16sdtdh="http://schemas.microsoft.com/office/word/2020/wordml/sdtdatahash" xmlns:w16se="http://schemas.microsoft.com/office/word/2015/wordml/symex" xmlns:wpg="http://schemas.microsoft.com/office/word/2010/wordprocessingGroup" xmlns:wpi="http://schemas.microsoft.com/office/word/2010/wordprocessingInk" xmlns:wne="http://schemas.microsoft.com/office/word/2006/wordml" xmlns:wps="http://schemas.microsoft.com/office/word/2010/wordprocessingShape" mc:Ignorable="w14 w15 w16se w16cid w16 w16cex w16sdtdh wp14">
   <w:tbl>
     <w:tblPr>
       <w:tblStyle w:val="Tabelacomgrade"/>
-      <w:tblW w:w="10404" w:type="dxa"/>
+      <w:tblW w:w="8474" w:type="dxa"/>
       <w:jc w:val="center"/>
       <w:tblLayout w:type="fixed"/>
       <w:tblLook w:val="01E0" w:firstRow="1" w:lastRow="1" w:firstColumn="1" w:lastColumn="1" w:noHBand="0" w:noVBand="0"/>
     </w:tblPr>
     <w:tblGrid>
-      <w:gridCol w:w="1956"/>
-      <w:gridCol w:w="6492"/>
-      <w:gridCol w:w="1956"/>
+      <w:gridCol w:w="1593"/>
+      <w:gridCol w:w="5288"/>
+      <w:gridCol w:w="1593"/>
     </w:tblGrid>
     <w:tr>
       <w:trPr>
-        <w:trHeight w:val="567"/>
+        <w:trHeight w:val="364"/>
         <w:jc w:val="center"/>
       </w:trPr>
       <w:tc>
         <w:tcPr>
-          <w:tcW w:w="1956" w:type="dxa"/>
+          <w:tcW w:w="1593" w:type="dxa"/>
           <w:vMerge w:val="restart"/>
           <w:vAlign w:val="center"/>
         </w:tcPr>
         <w:p>
           <w:pPr>
             <w:pStyle w:val="Cabealho"/>
-            <w:jc w:val="left"/>
+            <w:jc w:val="center"/>
             <w:rPr>
               <w:b/>
               <w:sz w:val="16"/>
@@ -1050,7 +1462,7 @@
               <w:szCs w:val="16"/>
             </w:rPr>
             <w:drawing>
-              <wp:anchor distT="0" distB="0" distL="114300" distR="114300" simplePos="0" relativeHeight="251658240" behindDoc="0" locked="0" layoutInCell="1" allowOverlap="1" wp14:anchorId="2B90082E" wp14:editId="4F96A773">
+              <wp:anchor distT="0" distB="0" distL="114300" distR="114300" simplePos="0" relativeHeight="251658240" behindDoc="0" locked="0" layoutInCell="1" allowOverlap="1" wp14:anchorId="5CAAF26E" wp14:editId="2523589A">
                 <wp:simplePos x="542925" y="457200"/>
                 <wp:positionH relativeFrom="margin">
                   <wp:align>center</wp:align>
@@ -1119,12 +1531,13 @@
       </w:tc>
       <w:tc>
         <w:tcPr>
-          <w:tcW w:w="6492" w:type="dxa"/>
+          <w:tcW w:w="5288" w:type="dxa"/>
           <w:vAlign w:val="center"/>
         </w:tcPr>
         <w:p>
           <w:pPr>
             <w:pStyle w:val="Cabealho"/>
+            <w:jc w:val="center"/>
             <w:rPr>
               <w:b/>
             </w:rPr>
@@ -1151,7 +1564,19 @@
             <w:rPr>
               <w:b/>
             </w:rPr>
-            <w:t>Declaração do escopo do Projeto</w:t>
+            <w:t xml:space="preserve">Declaração do </w:t>
+          </w:r>
+          <w:r>
+            <w:rPr>
+              <w:b/>
+            </w:rPr>
+            <w:t>E</w:t>
+          </w:r>
+          <w:r>
+            <w:rPr>
+              <w:b/>
+            </w:rPr>
+            <w:t>scopo do Projeto</w:t>
           </w:r>
           <w:r>
             <w:rPr>
@@ -1163,7 +1588,7 @@
       </w:tc>
       <w:tc>
         <w:tcPr>
-          <w:tcW w:w="1956" w:type="dxa"/>
+          <w:tcW w:w="1593" w:type="dxa"/>
           <w:vMerge w:val="restart"/>
           <w:vAlign w:val="center"/>
         </w:tcPr>
@@ -1191,12 +1616,12 @@
     </w:tr>
     <w:tr>
       <w:trPr>
-        <w:trHeight w:val="567"/>
+        <w:trHeight w:val="364"/>
         <w:jc w:val="center"/>
       </w:trPr>
       <w:tc>
         <w:tcPr>
-          <w:tcW w:w="1956" w:type="dxa"/>
+          <w:tcW w:w="1593" w:type="dxa"/>
           <w:vMerge/>
           <w:vAlign w:val="center"/>
         </w:tcPr>
@@ -1211,12 +1636,13 @@
       </w:tc>
       <w:tc>
         <w:tcPr>
-          <w:tcW w:w="6492" w:type="dxa"/>
+          <w:tcW w:w="5288" w:type="dxa"/>
           <w:vAlign w:val="center"/>
         </w:tcPr>
         <w:p>
           <w:pPr>
             <w:pStyle w:val="Cabealho"/>
+            <w:jc w:val="center"/>
           </w:pPr>
           <w:r>
             <w:fldChar w:fldCharType="begin"/>
@@ -1227,9 +1653,14 @@
           <w:r>
             <w:fldChar w:fldCharType="separate"/>
           </w:r>
-          <w:r>
-            <w:t>Reforma da Casa</w:t>
-          </w:r>
+          <w:proofErr w:type="spellStart"/>
+          <w:r>
+            <w:t>ehSoj</w:t>
+          </w:r>
+          <w:r>
+            <w:t>a</w:t>
+          </w:r>
+          <w:proofErr w:type="spellEnd"/>
           <w:r>
             <w:fldChar w:fldCharType="end"/>
           </w:r>
@@ -1237,7 +1668,7 @@
       </w:tc>
       <w:tc>
         <w:tcPr>
-          <w:tcW w:w="1956" w:type="dxa"/>
+          <w:tcW w:w="1593" w:type="dxa"/>
           <w:vMerge/>
           <w:vAlign w:val="center"/>
         </w:tcPr>
@@ -1261,8 +1692,121 @@
 </file>
 
 <file path=word/numbering.xml><?xml version="1.0" encoding="utf-8"?>
-<w:numbering xmlns:wpc="http://schemas.microsoft.com/office/word/2010/wordprocessingCanvas" xmlns:cx="http://schemas.microsoft.com/office/drawing/2014/chartex" xmlns:cx1="http://schemas.microsoft.com/office/drawing/2015/9/8/chartex" xmlns:mc="http://schemas.openxmlformats.org/markup-compatibility/2006" xmlns:o="urn:schemas-microsoft-com:office:office" xmlns:r="http://schemas.openxmlformats.org/officeDocument/2006/relationships" xmlns:m="http://schemas.openxmlformats.org/officeDocument/2006/math" xmlns:v="urn:schemas-microsoft-com:vml" xmlns:wp14="http://schemas.microsoft.com/office/word/2010/wordprocessingDrawing" xmlns:wp="http://schemas.openxmlformats.org/drawingml/2006/wordprocessingDrawing" xmlns:w10="urn:schemas-microsoft-com:office:word" xmlns:w="http://schemas.openxmlformats.org/wordprocessingml/2006/main" xmlns:w14="http://schemas.microsoft.com/office/word/2010/wordml" xmlns:w15="http://schemas.microsoft.com/office/word/2012/wordml" xmlns:w16se="http://schemas.microsoft.com/office/word/2015/wordml/symex" xmlns:wpg="http://schemas.microsoft.com/office/word/2010/wordprocessingGroup" xmlns:wpi="http://schemas.microsoft.com/office/word/2010/wordprocessingInk" xmlns:wne="http://schemas.microsoft.com/office/word/2006/wordml" xmlns:wps="http://schemas.microsoft.com/office/word/2010/wordprocessingShape" mc:Ignorable="w14 w15 w16se wp14">
+<w:numbering xmlns:wpc="http://schemas.microsoft.com/office/word/2010/wordprocessingCanvas" xmlns:cx="http://schemas.microsoft.com/office/drawing/2014/chartex" xmlns:cx1="http://schemas.microsoft.com/office/drawing/2015/9/8/chartex" xmlns:cx2="http://schemas.microsoft.com/office/drawing/2015/10/21/chartex" xmlns:cx3="http://schemas.microsoft.com/office/drawing/2016/5/9/chartex" xmlns:cx4="http://schemas.microsoft.com/office/drawing/2016/5/10/chartex" xmlns:cx5="http://schemas.microsoft.com/office/drawing/2016/5/11/chartex" xmlns:cx6="http://schemas.microsoft.com/office/drawing/2016/5/12/chartex" xmlns:cx7="http://schemas.microsoft.com/office/drawing/2016/5/13/chartex" xmlns:cx8="http://schemas.microsoft.com/office/drawing/2016/5/14/chartex" xmlns:mc="http://schemas.openxmlformats.org/markup-compatibility/2006" xmlns:aink="http://schemas.microsoft.com/office/drawing/2016/ink" xmlns:am3d="http://schemas.microsoft.com/office/drawing/2017/model3d" xmlns:o="urn:schemas-microsoft-com:office:office" xmlns:oel="http://schemas.microsoft.com/office/2019/extlst" xmlns:r="http://schemas.openxmlformats.org/officeDocument/2006/relationships" xmlns:m="http://schemas.openxmlformats.org/officeDocument/2006/math" xmlns:v="urn:schemas-microsoft-com:vml" xmlns:wp14="http://schemas.microsoft.com/office/word/2010/wordprocessingDrawing" xmlns:wp="http://schemas.openxmlformats.org/drawingml/2006/wordprocessingDrawing" xmlns:w10="urn:schemas-microsoft-com:office:word" xmlns:w="http://schemas.openxmlformats.org/wordprocessingml/2006/main" xmlns:w14="http://schemas.microsoft.com/office/word/2010/wordml" xmlns:w15="http://schemas.microsoft.com/office/word/2012/wordml" xmlns:w16cex="http://schemas.microsoft.com/office/word/2018/wordml/cex" xmlns:w16cid="http://schemas.microsoft.com/office/word/2016/wordml/cid" xmlns:w16="http://schemas.microsoft.com/office/word/2018/wordml" xmlns:w16sdtdh="http://schemas.microsoft.com/office/word/2020/wordml/sdtdatahash" xmlns:w16se="http://schemas.microsoft.com/office/word/2015/wordml/symex" xmlns:wpg="http://schemas.microsoft.com/office/word/2010/wordprocessingGroup" xmlns:wpi="http://schemas.microsoft.com/office/word/2010/wordprocessingInk" xmlns:wne="http://schemas.microsoft.com/office/word/2006/wordml" xmlns:wps="http://schemas.microsoft.com/office/word/2010/wordprocessingShape" mc:Ignorable="w14 w15 w16se w16cid w16 w16cex w16sdtdh wp14">
   <w:abstractNum w:abstractNumId="0" w15:restartNumberingAfterBreak="0">
+    <w:nsid w:val="01276995"/>
+    <w:multiLevelType w:val="hybridMultilevel"/>
+    <w:tmpl w:val="6BE4A60A"/>
+    <w:lvl w:ilvl="0" w:tplc="04090001">
+      <w:start w:val="1"/>
+      <w:numFmt w:val="bullet"/>
+      <w:lvlText w:val=""/>
+      <w:lvlJc w:val="left"/>
+      <w:pPr>
+        <w:ind w:left="720" w:hanging="360"/>
+      </w:pPr>
+      <w:rPr>
+        <w:rFonts w:ascii="Symbol" w:hAnsi="Symbol" w:hint="default"/>
+      </w:rPr>
+    </w:lvl>
+    <w:lvl w:ilvl="1" w:tplc="04090003">
+      <w:start w:val="1"/>
+      <w:numFmt w:val="bullet"/>
+      <w:lvlText w:val="o"/>
+      <w:lvlJc w:val="left"/>
+      <w:pPr>
+        <w:ind w:left="1440" w:hanging="360"/>
+      </w:pPr>
+      <w:rPr>
+        <w:rFonts w:ascii="Courier New" w:hAnsi="Courier New" w:cs="Courier New" w:hint="default"/>
+      </w:rPr>
+    </w:lvl>
+    <w:lvl w:ilvl="2" w:tplc="04090005" w:tentative="1">
+      <w:start w:val="1"/>
+      <w:numFmt w:val="bullet"/>
+      <w:lvlText w:val=""/>
+      <w:lvlJc w:val="left"/>
+      <w:pPr>
+        <w:ind w:left="2160" w:hanging="360"/>
+      </w:pPr>
+      <w:rPr>
+        <w:rFonts w:ascii="Wingdings" w:hAnsi="Wingdings" w:hint="default"/>
+      </w:rPr>
+    </w:lvl>
+    <w:lvl w:ilvl="3" w:tplc="04090001" w:tentative="1">
+      <w:start w:val="1"/>
+      <w:numFmt w:val="bullet"/>
+      <w:lvlText w:val=""/>
+      <w:lvlJc w:val="left"/>
+      <w:pPr>
+        <w:ind w:left="2880" w:hanging="360"/>
+      </w:pPr>
+      <w:rPr>
+        <w:rFonts w:ascii="Symbol" w:hAnsi="Symbol" w:hint="default"/>
+      </w:rPr>
+    </w:lvl>
+    <w:lvl w:ilvl="4" w:tplc="04090003" w:tentative="1">
+      <w:start w:val="1"/>
+      <w:numFmt w:val="bullet"/>
+      <w:lvlText w:val="o"/>
+      <w:lvlJc w:val="left"/>
+      <w:pPr>
+        <w:ind w:left="3600" w:hanging="360"/>
+      </w:pPr>
+      <w:rPr>
+        <w:rFonts w:ascii="Courier New" w:hAnsi="Courier New" w:cs="Courier New" w:hint="default"/>
+      </w:rPr>
+    </w:lvl>
+    <w:lvl w:ilvl="5" w:tplc="04090005" w:tentative="1">
+      <w:start w:val="1"/>
+      <w:numFmt w:val="bullet"/>
+      <w:lvlText w:val=""/>
+      <w:lvlJc w:val="left"/>
+      <w:pPr>
+        <w:ind w:left="4320" w:hanging="360"/>
+      </w:pPr>
+      <w:rPr>
+        <w:rFonts w:ascii="Wingdings" w:hAnsi="Wingdings" w:hint="default"/>
+      </w:rPr>
+    </w:lvl>
+    <w:lvl w:ilvl="6" w:tplc="04090001" w:tentative="1">
+      <w:start w:val="1"/>
+      <w:numFmt w:val="bullet"/>
+      <w:lvlText w:val=""/>
+      <w:lvlJc w:val="left"/>
+      <w:pPr>
+        <w:ind w:left="5040" w:hanging="360"/>
+      </w:pPr>
+      <w:rPr>
+        <w:rFonts w:ascii="Symbol" w:hAnsi="Symbol" w:hint="default"/>
+      </w:rPr>
+    </w:lvl>
+    <w:lvl w:ilvl="7" w:tplc="04090003" w:tentative="1">
+      <w:start w:val="1"/>
+      <w:numFmt w:val="bullet"/>
+      <w:lvlText w:val="o"/>
+      <w:lvlJc w:val="left"/>
+      <w:pPr>
+        <w:ind w:left="5760" w:hanging="360"/>
+      </w:pPr>
+      <w:rPr>
+        <w:rFonts w:ascii="Courier New" w:hAnsi="Courier New" w:cs="Courier New" w:hint="default"/>
+      </w:rPr>
+    </w:lvl>
+    <w:lvl w:ilvl="8" w:tplc="04090005" w:tentative="1">
+      <w:start w:val="1"/>
+      <w:numFmt w:val="bullet"/>
+      <w:lvlText w:val=""/>
+      <w:lvlJc w:val="left"/>
+      <w:pPr>
+        <w:ind w:left="6480" w:hanging="360"/>
+      </w:pPr>
+      <w:rPr>
+        <w:rFonts w:ascii="Wingdings" w:hAnsi="Wingdings" w:hint="default"/>
+      </w:rPr>
+    </w:lvl>
+  </w:abstractNum>
+  <w:abstractNum w:abstractNumId="1" w15:restartNumberingAfterBreak="0">
     <w:nsid w:val="1D3B26BA"/>
     <w:multiLevelType w:val="multilevel"/>
     <w:tmpl w:val="0416001F"/>
@@ -1348,14 +1892,365 @@
       </w:pPr>
     </w:lvl>
   </w:abstractNum>
-  <w:num w:numId="1">
+  <w:abstractNum w:abstractNumId="2" w15:restartNumberingAfterBreak="0">
+    <w:nsid w:val="296F47B2"/>
+    <w:multiLevelType w:val="hybridMultilevel"/>
+    <w:tmpl w:val="509CCBC4"/>
+    <w:lvl w:ilvl="0" w:tplc="04090001">
+      <w:start w:val="1"/>
+      <w:numFmt w:val="bullet"/>
+      <w:lvlText w:val=""/>
+      <w:lvlJc w:val="left"/>
+      <w:pPr>
+        <w:ind w:left="720" w:hanging="360"/>
+      </w:pPr>
+      <w:rPr>
+        <w:rFonts w:ascii="Symbol" w:hAnsi="Symbol" w:hint="default"/>
+      </w:rPr>
+    </w:lvl>
+    <w:lvl w:ilvl="1" w:tplc="04090003">
+      <w:start w:val="1"/>
+      <w:numFmt w:val="bullet"/>
+      <w:lvlText w:val="o"/>
+      <w:lvlJc w:val="left"/>
+      <w:pPr>
+        <w:ind w:left="1440" w:hanging="360"/>
+      </w:pPr>
+      <w:rPr>
+        <w:rFonts w:ascii="Courier New" w:hAnsi="Courier New" w:cs="Courier New" w:hint="default"/>
+      </w:rPr>
+    </w:lvl>
+    <w:lvl w:ilvl="2" w:tplc="04090005" w:tentative="1">
+      <w:start w:val="1"/>
+      <w:numFmt w:val="bullet"/>
+      <w:lvlText w:val=""/>
+      <w:lvlJc w:val="left"/>
+      <w:pPr>
+        <w:ind w:left="2160" w:hanging="360"/>
+      </w:pPr>
+      <w:rPr>
+        <w:rFonts w:ascii="Wingdings" w:hAnsi="Wingdings" w:hint="default"/>
+      </w:rPr>
+    </w:lvl>
+    <w:lvl w:ilvl="3" w:tplc="04090001" w:tentative="1">
+      <w:start w:val="1"/>
+      <w:numFmt w:val="bullet"/>
+      <w:lvlText w:val=""/>
+      <w:lvlJc w:val="left"/>
+      <w:pPr>
+        <w:ind w:left="2880" w:hanging="360"/>
+      </w:pPr>
+      <w:rPr>
+        <w:rFonts w:ascii="Symbol" w:hAnsi="Symbol" w:hint="default"/>
+      </w:rPr>
+    </w:lvl>
+    <w:lvl w:ilvl="4" w:tplc="04090003" w:tentative="1">
+      <w:start w:val="1"/>
+      <w:numFmt w:val="bullet"/>
+      <w:lvlText w:val="o"/>
+      <w:lvlJc w:val="left"/>
+      <w:pPr>
+        <w:ind w:left="3600" w:hanging="360"/>
+      </w:pPr>
+      <w:rPr>
+        <w:rFonts w:ascii="Courier New" w:hAnsi="Courier New" w:cs="Courier New" w:hint="default"/>
+      </w:rPr>
+    </w:lvl>
+    <w:lvl w:ilvl="5" w:tplc="04090005" w:tentative="1">
+      <w:start w:val="1"/>
+      <w:numFmt w:val="bullet"/>
+      <w:lvlText w:val=""/>
+      <w:lvlJc w:val="left"/>
+      <w:pPr>
+        <w:ind w:left="4320" w:hanging="360"/>
+      </w:pPr>
+      <w:rPr>
+        <w:rFonts w:ascii="Wingdings" w:hAnsi="Wingdings" w:hint="default"/>
+      </w:rPr>
+    </w:lvl>
+    <w:lvl w:ilvl="6" w:tplc="04090001" w:tentative="1">
+      <w:start w:val="1"/>
+      <w:numFmt w:val="bullet"/>
+      <w:lvlText w:val=""/>
+      <w:lvlJc w:val="left"/>
+      <w:pPr>
+        <w:ind w:left="5040" w:hanging="360"/>
+      </w:pPr>
+      <w:rPr>
+        <w:rFonts w:ascii="Symbol" w:hAnsi="Symbol" w:hint="default"/>
+      </w:rPr>
+    </w:lvl>
+    <w:lvl w:ilvl="7" w:tplc="04090003" w:tentative="1">
+      <w:start w:val="1"/>
+      <w:numFmt w:val="bullet"/>
+      <w:lvlText w:val="o"/>
+      <w:lvlJc w:val="left"/>
+      <w:pPr>
+        <w:ind w:left="5760" w:hanging="360"/>
+      </w:pPr>
+      <w:rPr>
+        <w:rFonts w:ascii="Courier New" w:hAnsi="Courier New" w:cs="Courier New" w:hint="default"/>
+      </w:rPr>
+    </w:lvl>
+    <w:lvl w:ilvl="8" w:tplc="04090005" w:tentative="1">
+      <w:start w:val="1"/>
+      <w:numFmt w:val="bullet"/>
+      <w:lvlText w:val=""/>
+      <w:lvlJc w:val="left"/>
+      <w:pPr>
+        <w:ind w:left="6480" w:hanging="360"/>
+      </w:pPr>
+      <w:rPr>
+        <w:rFonts w:ascii="Wingdings" w:hAnsi="Wingdings" w:hint="default"/>
+      </w:rPr>
+    </w:lvl>
+  </w:abstractNum>
+  <w:abstractNum w:abstractNumId="3" w15:restartNumberingAfterBreak="0">
+    <w:nsid w:val="2D6B177F"/>
+    <w:multiLevelType w:val="hybridMultilevel"/>
+    <w:tmpl w:val="2D0C7DBC"/>
+    <w:lvl w:ilvl="0" w:tplc="04090001">
+      <w:start w:val="1"/>
+      <w:numFmt w:val="bullet"/>
+      <w:lvlText w:val=""/>
+      <w:lvlJc w:val="left"/>
+      <w:pPr>
+        <w:ind w:left="720" w:hanging="360"/>
+      </w:pPr>
+      <w:rPr>
+        <w:rFonts w:ascii="Symbol" w:hAnsi="Symbol" w:hint="default"/>
+      </w:rPr>
+    </w:lvl>
+    <w:lvl w:ilvl="1" w:tplc="04090003">
+      <w:start w:val="1"/>
+      <w:numFmt w:val="bullet"/>
+      <w:lvlText w:val="o"/>
+      <w:lvlJc w:val="left"/>
+      <w:pPr>
+        <w:ind w:left="1440" w:hanging="360"/>
+      </w:pPr>
+      <w:rPr>
+        <w:rFonts w:ascii="Courier New" w:hAnsi="Courier New" w:cs="Courier New" w:hint="default"/>
+      </w:rPr>
+    </w:lvl>
+    <w:lvl w:ilvl="2" w:tplc="04090005" w:tentative="1">
+      <w:start w:val="1"/>
+      <w:numFmt w:val="bullet"/>
+      <w:lvlText w:val=""/>
+      <w:lvlJc w:val="left"/>
+      <w:pPr>
+        <w:ind w:left="2160" w:hanging="360"/>
+      </w:pPr>
+      <w:rPr>
+        <w:rFonts w:ascii="Wingdings" w:hAnsi="Wingdings" w:hint="default"/>
+      </w:rPr>
+    </w:lvl>
+    <w:lvl w:ilvl="3" w:tplc="04090001" w:tentative="1">
+      <w:start w:val="1"/>
+      <w:numFmt w:val="bullet"/>
+      <w:lvlText w:val=""/>
+      <w:lvlJc w:val="left"/>
+      <w:pPr>
+        <w:ind w:left="2880" w:hanging="360"/>
+      </w:pPr>
+      <w:rPr>
+        <w:rFonts w:ascii="Symbol" w:hAnsi="Symbol" w:hint="default"/>
+      </w:rPr>
+    </w:lvl>
+    <w:lvl w:ilvl="4" w:tplc="04090003" w:tentative="1">
+      <w:start w:val="1"/>
+      <w:numFmt w:val="bullet"/>
+      <w:lvlText w:val="o"/>
+      <w:lvlJc w:val="left"/>
+      <w:pPr>
+        <w:ind w:left="3600" w:hanging="360"/>
+      </w:pPr>
+      <w:rPr>
+        <w:rFonts w:ascii="Courier New" w:hAnsi="Courier New" w:cs="Courier New" w:hint="default"/>
+      </w:rPr>
+    </w:lvl>
+    <w:lvl w:ilvl="5" w:tplc="04090005" w:tentative="1">
+      <w:start w:val="1"/>
+      <w:numFmt w:val="bullet"/>
+      <w:lvlText w:val=""/>
+      <w:lvlJc w:val="left"/>
+      <w:pPr>
+        <w:ind w:left="4320" w:hanging="360"/>
+      </w:pPr>
+      <w:rPr>
+        <w:rFonts w:ascii="Wingdings" w:hAnsi="Wingdings" w:hint="default"/>
+      </w:rPr>
+    </w:lvl>
+    <w:lvl w:ilvl="6" w:tplc="04090001" w:tentative="1">
+      <w:start w:val="1"/>
+      <w:numFmt w:val="bullet"/>
+      <w:lvlText w:val=""/>
+      <w:lvlJc w:val="left"/>
+      <w:pPr>
+        <w:ind w:left="5040" w:hanging="360"/>
+      </w:pPr>
+      <w:rPr>
+        <w:rFonts w:ascii="Symbol" w:hAnsi="Symbol" w:hint="default"/>
+      </w:rPr>
+    </w:lvl>
+    <w:lvl w:ilvl="7" w:tplc="04090003" w:tentative="1">
+      <w:start w:val="1"/>
+      <w:numFmt w:val="bullet"/>
+      <w:lvlText w:val="o"/>
+      <w:lvlJc w:val="left"/>
+      <w:pPr>
+        <w:ind w:left="5760" w:hanging="360"/>
+      </w:pPr>
+      <w:rPr>
+        <w:rFonts w:ascii="Courier New" w:hAnsi="Courier New" w:cs="Courier New" w:hint="default"/>
+      </w:rPr>
+    </w:lvl>
+    <w:lvl w:ilvl="8" w:tplc="04090005" w:tentative="1">
+      <w:start w:val="1"/>
+      <w:numFmt w:val="bullet"/>
+      <w:lvlText w:val=""/>
+      <w:lvlJc w:val="left"/>
+      <w:pPr>
+        <w:ind w:left="6480" w:hanging="360"/>
+      </w:pPr>
+      <w:rPr>
+        <w:rFonts w:ascii="Wingdings" w:hAnsi="Wingdings" w:hint="default"/>
+      </w:rPr>
+    </w:lvl>
+  </w:abstractNum>
+  <w:abstractNum w:abstractNumId="4" w15:restartNumberingAfterBreak="0">
+    <w:nsid w:val="415F1E6D"/>
+    <w:multiLevelType w:val="hybridMultilevel"/>
+    <w:tmpl w:val="F12A9BD6"/>
+    <w:lvl w:ilvl="0" w:tplc="04090001">
+      <w:start w:val="1"/>
+      <w:numFmt w:val="bullet"/>
+      <w:lvlText w:val=""/>
+      <w:lvlJc w:val="left"/>
+      <w:pPr>
+        <w:ind w:left="720" w:hanging="360"/>
+      </w:pPr>
+      <w:rPr>
+        <w:rFonts w:ascii="Symbol" w:hAnsi="Symbol" w:hint="default"/>
+      </w:rPr>
+    </w:lvl>
+    <w:lvl w:ilvl="1" w:tplc="04090003">
+      <w:start w:val="1"/>
+      <w:numFmt w:val="bullet"/>
+      <w:lvlText w:val="o"/>
+      <w:lvlJc w:val="left"/>
+      <w:pPr>
+        <w:ind w:left="1440" w:hanging="360"/>
+      </w:pPr>
+      <w:rPr>
+        <w:rFonts w:ascii="Courier New" w:hAnsi="Courier New" w:cs="Courier New" w:hint="default"/>
+      </w:rPr>
+    </w:lvl>
+    <w:lvl w:ilvl="2" w:tplc="04090005">
+      <w:start w:val="1"/>
+      <w:numFmt w:val="bullet"/>
+      <w:lvlText w:val=""/>
+      <w:lvlJc w:val="left"/>
+      <w:pPr>
+        <w:ind w:left="2160" w:hanging="360"/>
+      </w:pPr>
+      <w:rPr>
+        <w:rFonts w:ascii="Wingdings" w:hAnsi="Wingdings" w:hint="default"/>
+      </w:rPr>
+    </w:lvl>
+    <w:lvl w:ilvl="3" w:tplc="04090001" w:tentative="1">
+      <w:start w:val="1"/>
+      <w:numFmt w:val="bullet"/>
+      <w:lvlText w:val=""/>
+      <w:lvlJc w:val="left"/>
+      <w:pPr>
+        <w:ind w:left="2880" w:hanging="360"/>
+      </w:pPr>
+      <w:rPr>
+        <w:rFonts w:ascii="Symbol" w:hAnsi="Symbol" w:hint="default"/>
+      </w:rPr>
+    </w:lvl>
+    <w:lvl w:ilvl="4" w:tplc="04090003" w:tentative="1">
+      <w:start w:val="1"/>
+      <w:numFmt w:val="bullet"/>
+      <w:lvlText w:val="o"/>
+      <w:lvlJc w:val="left"/>
+      <w:pPr>
+        <w:ind w:left="3600" w:hanging="360"/>
+      </w:pPr>
+      <w:rPr>
+        <w:rFonts w:ascii="Courier New" w:hAnsi="Courier New" w:cs="Courier New" w:hint="default"/>
+      </w:rPr>
+    </w:lvl>
+    <w:lvl w:ilvl="5" w:tplc="04090005" w:tentative="1">
+      <w:start w:val="1"/>
+      <w:numFmt w:val="bullet"/>
+      <w:lvlText w:val=""/>
+      <w:lvlJc w:val="left"/>
+      <w:pPr>
+        <w:ind w:left="4320" w:hanging="360"/>
+      </w:pPr>
+      <w:rPr>
+        <w:rFonts w:ascii="Wingdings" w:hAnsi="Wingdings" w:hint="default"/>
+      </w:rPr>
+    </w:lvl>
+    <w:lvl w:ilvl="6" w:tplc="04090001" w:tentative="1">
+      <w:start w:val="1"/>
+      <w:numFmt w:val="bullet"/>
+      <w:lvlText w:val=""/>
+      <w:lvlJc w:val="left"/>
+      <w:pPr>
+        <w:ind w:left="5040" w:hanging="360"/>
+      </w:pPr>
+      <w:rPr>
+        <w:rFonts w:ascii="Symbol" w:hAnsi="Symbol" w:hint="default"/>
+      </w:rPr>
+    </w:lvl>
+    <w:lvl w:ilvl="7" w:tplc="04090003" w:tentative="1">
+      <w:start w:val="1"/>
+      <w:numFmt w:val="bullet"/>
+      <w:lvlText w:val="o"/>
+      <w:lvlJc w:val="left"/>
+      <w:pPr>
+        <w:ind w:left="5760" w:hanging="360"/>
+      </w:pPr>
+      <w:rPr>
+        <w:rFonts w:ascii="Courier New" w:hAnsi="Courier New" w:cs="Courier New" w:hint="default"/>
+      </w:rPr>
+    </w:lvl>
+    <w:lvl w:ilvl="8" w:tplc="04090005" w:tentative="1">
+      <w:start w:val="1"/>
+      <w:numFmt w:val="bullet"/>
+      <w:lvlText w:val=""/>
+      <w:lvlJc w:val="left"/>
+      <w:pPr>
+        <w:ind w:left="6480" w:hanging="360"/>
+      </w:pPr>
+      <w:rPr>
+        <w:rFonts w:ascii="Wingdings" w:hAnsi="Wingdings" w:hint="default"/>
+      </w:rPr>
+    </w:lvl>
+  </w:abstractNum>
+  <w:num w:numId="1" w16cid:durableId="1753889439">
+    <w:abstractNumId w:val="1"/>
+  </w:num>
+  <w:num w:numId="2" w16cid:durableId="846987874">
     <w:abstractNumId w:val="0"/>
+  </w:num>
+  <w:num w:numId="3" w16cid:durableId="1418401433">
+    <w:abstractNumId w:val="4"/>
+  </w:num>
+  <w:num w:numId="4" w16cid:durableId="76098456">
+    <w:abstractNumId w:val="2"/>
+  </w:num>
+  <w:num w:numId="5" w16cid:durableId="2042315097">
+    <w:abstractNumId w:val="3"/>
   </w:num>
 </w:numbering>
 </file>
 
 <file path=word/styles.xml><?xml version="1.0" encoding="utf-8"?>
-<w:styles xmlns:mc="http://schemas.openxmlformats.org/markup-compatibility/2006" xmlns:r="http://schemas.openxmlformats.org/officeDocument/2006/relationships" xmlns:w="http://schemas.openxmlformats.org/wordprocessingml/2006/main" xmlns:w14="http://schemas.microsoft.com/office/word/2010/wordml" xmlns:w15="http://schemas.microsoft.com/office/word/2012/wordml" xmlns:w16se="http://schemas.microsoft.com/office/word/2015/wordml/symex" mc:Ignorable="w14 w15 w16se">
+<w:styles xmlns:mc="http://schemas.openxmlformats.org/markup-compatibility/2006" xmlns:r="http://schemas.openxmlformats.org/officeDocument/2006/relationships" xmlns:w="http://schemas.openxmlformats.org/wordprocessingml/2006/main" xmlns:w14="http://schemas.microsoft.com/office/word/2010/wordml" xmlns:w15="http://schemas.microsoft.com/office/word/2012/wordml" xmlns:w16cex="http://schemas.microsoft.com/office/word/2018/wordml/cex" xmlns:w16cid="http://schemas.microsoft.com/office/word/2016/wordml/cid" xmlns:w16="http://schemas.microsoft.com/office/word/2018/wordml" xmlns:w16sdtdh="http://schemas.microsoft.com/office/word/2020/wordml/sdtdatahash" xmlns:w16se="http://schemas.microsoft.com/office/word/2015/wordml/symex" mc:Ignorable="w14 w15 w16se w16cid w16 w16cex w16sdtdh">
   <w:docDefaults>
     <w:rPrDefault>
       <w:rPr>
@@ -1371,7 +2266,7 @@
       </w:pPr>
     </w:pPrDefault>
   </w:docDefaults>
-  <w:latentStyles w:defLockedState="0" w:defUIPriority="99" w:defSemiHidden="0" w:defUnhideWhenUsed="0" w:defQFormat="0" w:count="371">
+  <w:latentStyles w:defLockedState="0" w:defUIPriority="99" w:defSemiHidden="0" w:defUnhideWhenUsed="0" w:defQFormat="0" w:count="376">
     <w:lsdException w:name="Normal" w:uiPriority="0" w:qFormat="1"/>
     <w:lsdException w:name="heading 1" w:uiPriority="0" w:qFormat="1"/>
     <w:lsdException w:name="heading 2" w:semiHidden="1" w:uiPriority="9" w:unhideWhenUsed="1" w:qFormat="1"/>
@@ -1477,7 +2372,6 @@
     <w:lsdException w:name="HTML Sample" w:semiHidden="1" w:unhideWhenUsed="1"/>
     <w:lsdException w:name="HTML Typewriter" w:semiHidden="1" w:unhideWhenUsed="1"/>
     <w:lsdException w:name="HTML Variable" w:semiHidden="1" w:unhideWhenUsed="1"/>
-    <w:lsdException w:name="Normal Table" w:semiHidden="1" w:unhideWhenUsed="1"/>
     <w:lsdException w:name="annotation subject" w:semiHidden="1" w:unhideWhenUsed="1"/>
     <w:lsdException w:name="No List" w:semiHidden="1" w:unhideWhenUsed="1"/>
     <w:lsdException w:name="Outline List 1" w:semiHidden="1" w:unhideWhenUsed="1"/>
@@ -1520,11 +2414,8 @@
     <w:lsdException w:name="Table Contemporary" w:semiHidden="1" w:unhideWhenUsed="1"/>
     <w:lsdException w:name="Table Elegant" w:semiHidden="1" w:unhideWhenUsed="1"/>
     <w:lsdException w:name="Table Professional" w:semiHidden="1" w:unhideWhenUsed="1"/>
-    <w:lsdException w:name="Table Subtle 1" w:semiHidden="1" w:unhideWhenUsed="1"/>
     <w:lsdException w:name="Table Subtle 2" w:semiHidden="1" w:unhideWhenUsed="1"/>
     <w:lsdException w:name="Table Web 1" w:semiHidden="1" w:unhideWhenUsed="1"/>
-    <w:lsdException w:name="Table Web 2" w:semiHidden="1" w:unhideWhenUsed="1"/>
-    <w:lsdException w:name="Table Web 3" w:semiHidden="1" w:unhideWhenUsed="1"/>
     <w:lsdException w:name="Balloon Text" w:semiHidden="1" w:unhideWhenUsed="1"/>
     <w:lsdException w:name="Table Grid" w:uiPriority="0"/>
     <w:lsdException w:name="Table Theme" w:semiHidden="1" w:unhideWhenUsed="1"/>
@@ -1743,6 +2634,11 @@
     <w:lsdException w:name="List Table 5 Dark Accent 6" w:uiPriority="50"/>
     <w:lsdException w:name="List Table 6 Colorful Accent 6" w:uiPriority="51"/>
     <w:lsdException w:name="List Table 7 Colorful Accent 6" w:uiPriority="52"/>
+    <w:lsdException w:name="Mention" w:semiHidden="1" w:unhideWhenUsed="1"/>
+    <w:lsdException w:name="Smart Hyperlink" w:semiHidden="1" w:unhideWhenUsed="1"/>
+    <w:lsdException w:name="Hashtag" w:semiHidden="1" w:unhideWhenUsed="1"/>
+    <w:lsdException w:name="Unresolved Mention" w:semiHidden="1" w:unhideWhenUsed="1"/>
+    <w:lsdException w:name="Smart Link" w:semiHidden="1" w:unhideWhenUsed="1"/>
   </w:latentStyles>
   <w:style w:type="paragraph" w:default="1" w:styleId="Normal">
     <w:name w:val="Normal"/>
@@ -2010,6 +2906,32 @@
     <w:rPr>
       <w:color w:val="800080" w:themeColor="followedHyperlink"/>
       <w:u w:val="single"/>
+    </w:rPr>
+  </w:style>
+  <w:style w:type="paragraph" w:customStyle="1" w:styleId="Comments">
+    <w:name w:val="Comments"/>
+    <w:basedOn w:val="Descrio"/>
+    <w:link w:val="CommentsChar"/>
+    <w:autoRedefine/>
+    <w:qFormat/>
+    <w:rsid w:val="00EF60E3"/>
+    <w:pPr>
+      <w:jc w:val="both"/>
+    </w:pPr>
+    <w:rPr>
+      <w:rFonts w:ascii="Calibri" w:eastAsiaTheme="minorHAnsi" w:hAnsi="Calibri" w:cstheme="minorBidi"/>
+      <w:sz w:val="22"/>
+      <w:szCs w:val="22"/>
+      <w:lang w:val="pt-BR" w:eastAsia="en-US"/>
+    </w:rPr>
+  </w:style>
+  <w:style w:type="character" w:customStyle="1" w:styleId="CommentsChar">
+    <w:name w:val="Comments Char"/>
+    <w:basedOn w:val="Fontepargpadro"/>
+    <w:link w:val="Comments"/>
+    <w:rsid w:val="00EF60E3"/>
+    <w:rPr>
+      <w:rFonts w:ascii="Calibri" w:hAnsi="Calibri"/>
     </w:rPr>
   </w:style>
 </w:styles>
@@ -2301,6 +3223,15 @@
 </file>
 
 <file path=customXml/item1.xml><?xml version="1.0" encoding="utf-8"?>
+<?mso-contentType ?>
+<FormTemplates xmlns="http://schemas.microsoft.com/sharepoint/v3/contenttype/forms">
+  <Display>DocumentLibraryForm</Display>
+  <Edit>DocumentLibraryForm</Edit>
+  <New>DocumentLibraryForm</New>
+</FormTemplates>
+</file>
+
+<file path=customXml/item2.xml><?xml version="1.0" encoding="utf-8"?>
 <ct:contentTypeSchema xmlns:ct="http://schemas.microsoft.com/office/2006/metadata/contentType" xmlns:ma="http://schemas.microsoft.com/office/2006/metadata/properties/metaAttributes" ct:_="" ma:_="" ma:contentTypeName="Documento" ma:contentTypeID="0x0101003DBE3F774DAFDB43B7AECC64F026BC1B" ma:contentTypeVersion="8" ma:contentTypeDescription="Crie um novo documento." ma:contentTypeScope="" ma:versionID="0a465c94922a95d2e8b01b0e1fef8400">
   <xsd:schema xmlns:xsd="http://www.w3.org/2001/XMLSchema" xmlns:xs="http://www.w3.org/2001/XMLSchema" xmlns:p="http://schemas.microsoft.com/office/2006/metadata/properties" xmlns:ns2="d78dacd4-ba8a-4506-8839-a918012505f4" xmlns:ns3="e62effa8-c612-4657-b64e-83124bbab7cb" targetNamespace="http://schemas.microsoft.com/office/2006/metadata/properties" ma:root="true" ma:fieldsID="ad5cb4dfe284b571df67547a72c05143" ns2:_="" ns3:_="">
     <xsd:import namespace="d78dacd4-ba8a-4506-8839-a918012505f4"/>
@@ -2477,15 +3408,6 @@
 </ct:contentTypeSchema>
 </file>
 
-<file path=customXml/item2.xml><?xml version="1.0" encoding="utf-8"?>
-<?mso-contentType ?>
-<FormTemplates xmlns="http://schemas.microsoft.com/sharepoint/v3/contenttype/forms">
-  <Display>DocumentLibraryForm</Display>
-  <Edit>DocumentLibraryForm</Edit>
-  <New>DocumentLibraryForm</New>
-</FormTemplates>
-</file>
-
 <file path=customXml/item3.xml><?xml version="1.0" encoding="utf-8"?>
 <p:properties xmlns:p="http://schemas.microsoft.com/office/2006/metadata/properties" xmlns:xsi="http://www.w3.org/2001/XMLSchema-instance" xmlns:pc="http://schemas.microsoft.com/office/infopath/2007/PartnerControls">
   <documentManagement>
@@ -2497,14 +3419,52 @@
 </p:properties>
 </file>
 
+<file path=customXml/item4.xml><?xml version="1.0" encoding="utf-8"?>
+<b:Sources xmlns:b="http://schemas.openxmlformats.org/officeDocument/2006/bibliography" xmlns="http://schemas.openxmlformats.org/officeDocument/2006/bibliography" SelectedStyle="\APASixthEditionOfficeOnline.xsl" StyleName="APA" Version="6"/>
+</file>
+
 <file path=customXml/itemProps1.xml><?xml version="1.0" encoding="utf-8"?>
-<ds:datastoreItem xmlns:ds="http://schemas.openxmlformats.org/officeDocument/2006/customXml" ds:itemID="{18D0470C-BAE9-4341-A10F-193FA554306D}"/>
+<ds:datastoreItem xmlns:ds="http://schemas.openxmlformats.org/officeDocument/2006/customXml" ds:itemID="{DF45613C-783B-4035-9F65-15A487E24747}">
+  <ds:schemaRefs>
+    <ds:schemaRef ds:uri="http://schemas.microsoft.com/sharepoint/v3/contenttype/forms"/>
+  </ds:schemaRefs>
+</ds:datastoreItem>
 </file>
 
 <file path=customXml/itemProps2.xml><?xml version="1.0" encoding="utf-8"?>
-<ds:datastoreItem xmlns:ds="http://schemas.openxmlformats.org/officeDocument/2006/customXml" ds:itemID="{DF45613C-783B-4035-9F65-15A487E24747}"/>
+<ds:datastoreItem xmlns:ds="http://schemas.openxmlformats.org/officeDocument/2006/customXml" ds:itemID="{18D0470C-BAE9-4341-A10F-193FA554306D}">
+  <ds:schemaRefs>
+    <ds:schemaRef ds:uri="http://schemas.microsoft.com/office/2006/metadata/contentType"/>
+    <ds:schemaRef ds:uri="http://schemas.microsoft.com/office/2006/metadata/properties/metaAttributes"/>
+    <ds:schemaRef ds:uri="http://www.w3.org/2001/XMLSchema"/>
+    <ds:schemaRef ds:uri="http://schemas.microsoft.com/office/2006/metadata/properties"/>
+    <ds:schemaRef ds:uri="d78dacd4-ba8a-4506-8839-a918012505f4"/>
+    <ds:schemaRef ds:uri="e62effa8-c612-4657-b64e-83124bbab7cb"/>
+    <ds:schemaRef ds:uri="http://schemas.microsoft.com/office/2006/documentManagement/types"/>
+    <ds:schemaRef ds:uri="http://schemas.microsoft.com/office/infopath/2007/PartnerControls"/>
+    <ds:schemaRef ds:uri="http://schemas.openxmlformats.org/package/2006/metadata/core-properties"/>
+    <ds:schemaRef ds:uri="http://purl.org/dc/elements/1.1/"/>
+    <ds:schemaRef ds:uri="http://purl.org/dc/terms/"/>
+    <ds:schemaRef ds:uri="http://schemas.microsoft.com/internal/obd"/>
+  </ds:schemaRefs>
+</ds:datastoreItem>
 </file>
 
 <file path=customXml/itemProps3.xml><?xml version="1.0" encoding="utf-8"?>
-<ds:datastoreItem xmlns:ds="http://schemas.openxmlformats.org/officeDocument/2006/customXml" ds:itemID="{8199E0CE-43D8-46B8-9798-7841F5E91246}"/>
+<ds:datastoreItem xmlns:ds="http://schemas.openxmlformats.org/officeDocument/2006/customXml" ds:itemID="{8199E0CE-43D8-46B8-9798-7841F5E91246}">
+  <ds:schemaRefs>
+    <ds:schemaRef ds:uri="http://schemas.microsoft.com/office/2006/metadata/properties"/>
+    <ds:schemaRef ds:uri="http://schemas.microsoft.com/office/infopath/2007/PartnerControls"/>
+    <ds:schemaRef ds:uri="e62effa8-c612-4657-b64e-83124bbab7cb"/>
+    <ds:schemaRef ds:uri="d78dacd4-ba8a-4506-8839-a918012505f4"/>
+  </ds:schemaRefs>
+</ds:datastoreItem>
+</file>
+
+<file path=customXml/itemProps4.xml><?xml version="1.0" encoding="utf-8"?>
+<ds:datastoreItem xmlns:ds="http://schemas.openxmlformats.org/officeDocument/2006/customXml" ds:itemID="{75BF6B6A-F32E-4835-B996-3F6490079A9F}">
+  <ds:schemaRefs>
+    <ds:schemaRef ds:uri="http://schemas.openxmlformats.org/officeDocument/2006/bibliography"/>
+  </ds:schemaRefs>
+</ds:datastoreItem>
 </file>
</xml_diff>

<commit_message>
estrutura analítica do projeto
</commit_message>
<xml_diff>
--- a/docs/management/Declaração de Escopo do Projeto/Declaração_Escopo_Projeto_ehSoja.docx
+++ b/docs/management/Declaração de Escopo do Projeto/Declaração_Escopo_Projeto_ehSoja.docx
@@ -126,7 +126,7 @@
         </w:tc>
         <w:tc>
           <w:tcPr>
-            <w:tcW w:w="4256" w:type="dxa"/>
+            <w:tcW w:w="4258" w:type="dxa"/>
             <w:shd w:val="clear" w:color="auto" w:fill="DBE5F1" w:themeFill="accent1" w:themeFillTint="33"/>
             <w:vAlign w:val="center"/>
           </w:tcPr>
@@ -192,57 +192,7 @@
         </w:tc>
         <w:tc>
           <w:tcPr>
-            <w:tcW w:w="4256" w:type="dxa"/>
-            <w:vAlign w:val="center"/>
-          </w:tcPr>
-          <w:p>
-            <w:pPr>
-              <w:jc w:val="center"/>
-            </w:pPr>
-          </w:p>
-        </w:tc>
-      </w:tr>
-      <w:tr>
-        <w:trPr>
-          <w:trHeight w:val="338"/>
-          <w:jc w:val="center"/>
-        </w:trPr>
-        <w:tc>
-          <w:tcPr>
-            <w:tcW w:w="852" w:type="dxa"/>
-            <w:vAlign w:val="center"/>
-          </w:tcPr>
-          <w:p>
-            <w:pPr>
-              <w:jc w:val="center"/>
-            </w:pPr>
-          </w:p>
-        </w:tc>
-        <w:tc>
-          <w:tcPr>
-            <w:tcW w:w="1003" w:type="dxa"/>
-            <w:vAlign w:val="center"/>
-          </w:tcPr>
-          <w:p>
-            <w:pPr>
-              <w:jc w:val="center"/>
-            </w:pPr>
-          </w:p>
-        </w:tc>
-        <w:tc>
-          <w:tcPr>
-            <w:tcW w:w="2346" w:type="dxa"/>
-            <w:vAlign w:val="center"/>
-          </w:tcPr>
-          <w:p>
-            <w:pPr>
-              <w:jc w:val="center"/>
-            </w:pPr>
-          </w:p>
-        </w:tc>
-        <w:tc>
-          <w:tcPr>
-            <w:tcW w:w="4256" w:type="dxa"/>
+            <w:tcW w:w="4258" w:type="dxa"/>
             <w:vAlign w:val="center"/>
           </w:tcPr>
           <w:p>
@@ -293,15 +243,7 @@
         <w:jc w:val="both"/>
       </w:pPr>
       <w:r>
-        <w:t xml:space="preserve">O app </w:t>
-      </w:r>
-      <w:proofErr w:type="spellStart"/>
-      <w:r>
-        <w:t>eSoja</w:t>
-      </w:r>
-      <w:proofErr w:type="spellEnd"/>
-      <w:r>
-        <w:t xml:space="preserve"> possui uma área para estimativa de cultivo e os dados sobre as plantas de soja são inseridos de forma manual, ou seja, pelo próprio usuário (quantidade de vagens, quantidade de </w:t>
+        <w:t xml:space="preserve">O app eSoja possui uma área para estimativa de cultivo e os dados sobre as plantas de soja são inseridos de forma manual, ou seja, pelo próprio usuário (quantidade de vagens, quantidade de </w:t>
       </w:r>
       <w:r>
         <w:t>grãos etc.</w:t>
@@ -585,7 +527,6 @@
         <w:pStyle w:val="Ttulo1"/>
       </w:pPr>
       <w:r>
-        <w:lastRenderedPageBreak/>
         <w:t>Restrições</w:t>
       </w:r>
     </w:p>
@@ -596,12 +537,19 @@
           <w:ilvl w:val="0"/>
           <w:numId w:val="4"/>
         </w:numPr>
-      </w:pPr>
-      <w:r>
-        <w:t>É necessário manter todas as tecnologias que foram utilizadas na primeira versão do aplicativo</w:t>
-      </w:r>
-      <w:r>
-        <w:t>;</w:t>
+        <w:rPr>
+          <w:rFonts w:ascii="Arial" w:hAnsi="Arial" w:cs="Arial"/>
+          <w:sz w:val="20"/>
+          <w:szCs w:val="20"/>
+        </w:rPr>
+      </w:pPr>
+      <w:r>
+        <w:rPr>
+          <w:rFonts w:ascii="Arial" w:hAnsi="Arial" w:cs="Arial"/>
+          <w:sz w:val="20"/>
+          <w:szCs w:val="20"/>
+        </w:rPr>
+        <w:t>É necessário manter todas as tecnologias que foram utilizadas na primeira versão do aplicativo;</w:t>
       </w:r>
     </w:p>
     <w:p>
@@ -611,8 +559,19 @@
           <w:ilvl w:val="0"/>
           <w:numId w:val="4"/>
         </w:numPr>
-      </w:pPr>
-      <w:r>
+        <w:rPr>
+          <w:rFonts w:ascii="Arial" w:hAnsi="Arial" w:cs="Arial"/>
+          <w:sz w:val="20"/>
+          <w:szCs w:val="20"/>
+        </w:rPr>
+      </w:pPr>
+      <w:r>
+        <w:rPr>
+          <w:rFonts w:ascii="Arial" w:hAnsi="Arial" w:cs="Arial"/>
+          <w:sz w:val="20"/>
+          <w:szCs w:val="20"/>
+        </w:rPr>
+        <w:lastRenderedPageBreak/>
         <w:t>Cada integrante deverá receber R$50,00 por hora, portanto, em conformidade com o tempo estimado:</w:t>
       </w:r>
     </w:p>
@@ -623,8 +582,18 @@
           <w:ilvl w:val="1"/>
           <w:numId w:val="4"/>
         </w:numPr>
-      </w:pPr>
-      <w:r>
+        <w:rPr>
+          <w:rFonts w:ascii="Arial" w:hAnsi="Arial" w:cs="Arial"/>
+          <w:sz w:val="20"/>
+          <w:szCs w:val="20"/>
+        </w:rPr>
+      </w:pPr>
+      <w:r>
+        <w:rPr>
+          <w:rFonts w:ascii="Arial" w:hAnsi="Arial" w:cs="Arial"/>
+          <w:sz w:val="20"/>
+          <w:szCs w:val="20"/>
+        </w:rPr>
         <w:t>Ao final de uma sprint o custo não poderá exceder R$2.100,00 por integrante;</w:t>
       </w:r>
     </w:p>
@@ -635,15 +604,19 @@
           <w:ilvl w:val="1"/>
           <w:numId w:val="4"/>
         </w:numPr>
-      </w:pPr>
-      <w:r>
-        <w:t>Ao final de uma sprint o custo</w:t>
-      </w:r>
-      <w:r>
-        <w:t xml:space="preserve"> </w:t>
-      </w:r>
-      <w:r>
-        <w:t>não poderá exceder R$14.700,00 considerando toda a equipe;</w:t>
+        <w:rPr>
+          <w:rFonts w:ascii="Arial" w:hAnsi="Arial" w:cs="Arial"/>
+          <w:sz w:val="20"/>
+          <w:szCs w:val="20"/>
+        </w:rPr>
+      </w:pPr>
+      <w:r>
+        <w:rPr>
+          <w:rFonts w:ascii="Arial" w:hAnsi="Arial" w:cs="Arial"/>
+          <w:sz w:val="20"/>
+          <w:szCs w:val="20"/>
+        </w:rPr>
+        <w:t>Ao final de uma sprint o custo não poderá exceder R$14.700,00 considerando toda a equipe;</w:t>
       </w:r>
     </w:p>
     <w:p>
@@ -653,8 +626,18 @@
           <w:ilvl w:val="1"/>
           <w:numId w:val="4"/>
         </w:numPr>
-      </w:pPr>
-      <w:r>
+        <w:rPr>
+          <w:rFonts w:ascii="Arial" w:hAnsi="Arial" w:cs="Arial"/>
+          <w:sz w:val="20"/>
+          <w:szCs w:val="20"/>
+        </w:rPr>
+      </w:pPr>
+      <w:r>
+        <w:rPr>
+          <w:rFonts w:ascii="Arial" w:hAnsi="Arial" w:cs="Arial"/>
+          <w:sz w:val="20"/>
+          <w:szCs w:val="20"/>
+        </w:rPr>
         <w:t>O projeto, em sua totalidade, não poderá exceder o custo de R$58.800,00.</w:t>
       </w:r>
     </w:p>
@@ -665,8 +648,18 @@
           <w:ilvl w:val="0"/>
           <w:numId w:val="4"/>
         </w:numPr>
-      </w:pPr>
-      <w:r>
+        <w:rPr>
+          <w:rFonts w:ascii="Arial" w:hAnsi="Arial" w:cs="Arial"/>
+          <w:sz w:val="20"/>
+          <w:szCs w:val="20"/>
+        </w:rPr>
+      </w:pPr>
+      <w:r>
+        <w:rPr>
+          <w:rFonts w:ascii="Arial" w:hAnsi="Arial" w:cs="Arial"/>
+          <w:sz w:val="20"/>
+          <w:szCs w:val="20"/>
+        </w:rPr>
         <w:t>Cada integrante deverá dispor de 2h por dia para desenvolver o projeto, portanto:</w:t>
       </w:r>
     </w:p>
@@ -677,8 +670,18 @@
           <w:ilvl w:val="1"/>
           <w:numId w:val="4"/>
         </w:numPr>
-      </w:pPr>
-      <w:r>
+        <w:rPr>
+          <w:rFonts w:ascii="Arial" w:hAnsi="Arial" w:cs="Arial"/>
+          <w:sz w:val="20"/>
+          <w:szCs w:val="20"/>
+        </w:rPr>
+      </w:pPr>
+      <w:r>
+        <w:rPr>
+          <w:rFonts w:ascii="Arial" w:hAnsi="Arial" w:cs="Arial"/>
+          <w:sz w:val="20"/>
+          <w:szCs w:val="20"/>
+        </w:rPr>
         <w:t>Ao final de uma sprint cada integrante não poderá ter utilizado mais de 42h;</w:t>
       </w:r>
     </w:p>
@@ -689,8 +692,18 @@
           <w:ilvl w:val="1"/>
           <w:numId w:val="4"/>
         </w:numPr>
-      </w:pPr>
-      <w:r>
+        <w:rPr>
+          <w:rFonts w:ascii="Arial" w:hAnsi="Arial" w:cs="Arial"/>
+          <w:sz w:val="20"/>
+          <w:szCs w:val="20"/>
+        </w:rPr>
+      </w:pPr>
+      <w:r>
+        <w:rPr>
+          <w:rFonts w:ascii="Arial" w:hAnsi="Arial" w:cs="Arial"/>
+          <w:sz w:val="20"/>
+          <w:szCs w:val="20"/>
+        </w:rPr>
         <w:t>Ao final de uma sprint o tempo total utilizado para o desenvolvimento, tendo em vista toda a equipe, não poderá ser maior que 294h;</w:t>
       </w:r>
     </w:p>
@@ -701,21 +714,19 @@
           <w:ilvl w:val="1"/>
           <w:numId w:val="4"/>
         </w:numPr>
-      </w:pPr>
-      <w:r>
-        <w:t xml:space="preserve">O projeto, como um todo, não poderá exceder </w:t>
-      </w:r>
-      <w:r>
-        <w:t>1</w:t>
-      </w:r>
-      <w:r>
-        <w:t>176</w:t>
-      </w:r>
-      <w:r>
-        <w:t>h considerando todos os integrantes e todas as sprints</w:t>
-      </w:r>
-      <w:r>
-        <w:t>.</w:t>
+        <w:rPr>
+          <w:rFonts w:ascii="Arial" w:hAnsi="Arial" w:cs="Arial"/>
+          <w:sz w:val="20"/>
+          <w:szCs w:val="20"/>
+        </w:rPr>
+      </w:pPr>
+      <w:r>
+        <w:rPr>
+          <w:rFonts w:ascii="Arial" w:hAnsi="Arial" w:cs="Arial"/>
+          <w:sz w:val="20"/>
+          <w:szCs w:val="20"/>
+        </w:rPr>
+        <w:t>O projeto, como um todo, não poderá exceder 1176h considerando todos os integrantes e todas as sprints.</w:t>
       </w:r>
     </w:p>
     <w:p/>
@@ -734,8 +745,18 @@
           <w:ilvl w:val="0"/>
           <w:numId w:val="3"/>
         </w:numPr>
-      </w:pPr>
-      <w:r>
+        <w:rPr>
+          <w:rFonts w:ascii="Arial" w:hAnsi="Arial" w:cs="Arial"/>
+          <w:sz w:val="20"/>
+          <w:szCs w:val="20"/>
+        </w:rPr>
+      </w:pPr>
+      <w:r>
+        <w:rPr>
+          <w:rFonts w:ascii="Arial" w:hAnsi="Arial" w:cs="Arial"/>
+          <w:sz w:val="20"/>
+          <w:szCs w:val="20"/>
+        </w:rPr>
         <w:t>Todos os desenvolvedores devem possuir em seus equipamentos de trabalho todas as tecnologias necessárias para a realização do projeto;</w:t>
       </w:r>
     </w:p>
@@ -746,33 +767,35 @@
           <w:ilvl w:val="0"/>
           <w:numId w:val="3"/>
         </w:numPr>
-      </w:pPr>
-      <w:r>
+        <w:rPr>
+          <w:rFonts w:ascii="Arial" w:hAnsi="Arial" w:cs="Arial"/>
+          <w:sz w:val="20"/>
+          <w:szCs w:val="20"/>
+        </w:rPr>
+      </w:pPr>
+      <w:r>
+        <w:rPr>
+          <w:rFonts w:ascii="Arial" w:hAnsi="Arial" w:cs="Arial"/>
+          <w:sz w:val="20"/>
+          <w:szCs w:val="20"/>
+        </w:rPr>
         <w:t xml:space="preserve">O </w:t>
       </w:r>
-      <w:proofErr w:type="spellStart"/>
-      <w:r>
-        <w:rPr>
+      <w:r>
+        <w:rPr>
+          <w:rFonts w:ascii="Arial" w:hAnsi="Arial" w:cs="Arial"/>
           <w:i/>
-        </w:rPr>
-        <w:t>Product</w:t>
-      </w:r>
-      <w:proofErr w:type="spellEnd"/>
-      <w:r>
-        <w:rPr>
-          <w:i/>
-        </w:rPr>
-        <w:t xml:space="preserve"> </w:t>
-      </w:r>
-      <w:proofErr w:type="spellStart"/>
-      <w:r>
-        <w:rPr>
-          <w:i/>
-        </w:rPr>
-        <w:t>Owner</w:t>
-      </w:r>
-      <w:proofErr w:type="spellEnd"/>
-      <w:r>
+          <w:sz w:val="20"/>
+          <w:szCs w:val="20"/>
+        </w:rPr>
+        <w:t>Product Owner</w:t>
+      </w:r>
+      <w:r>
+        <w:rPr>
+          <w:rFonts w:ascii="Arial" w:hAnsi="Arial" w:cs="Arial"/>
+          <w:sz w:val="20"/>
+          <w:szCs w:val="20"/>
+        </w:rPr>
         <w:t xml:space="preserve"> deve estar em contato com o cliente e verificar todos os dias a existência de avisos e respostas de perguntas realizadas;</w:t>
       </w:r>
     </w:p>
@@ -783,8 +806,18 @@
           <w:ilvl w:val="0"/>
           <w:numId w:val="3"/>
         </w:numPr>
-      </w:pPr>
-      <w:r>
+        <w:rPr>
+          <w:rFonts w:ascii="Arial" w:hAnsi="Arial" w:cs="Arial"/>
+          <w:sz w:val="20"/>
+          <w:szCs w:val="20"/>
+        </w:rPr>
+      </w:pPr>
+      <w:r>
+        <w:rPr>
+          <w:rFonts w:ascii="Arial" w:hAnsi="Arial" w:cs="Arial"/>
+          <w:sz w:val="20"/>
+          <w:szCs w:val="20"/>
+        </w:rPr>
         <w:t>Cada integrante deverá receber R$50,00 por hora, portanto, em conformidade com o tempo estimado:</w:t>
       </w:r>
     </w:p>
@@ -795,8 +828,18 @@
           <w:ilvl w:val="1"/>
           <w:numId w:val="3"/>
         </w:numPr>
-      </w:pPr>
-      <w:r>
+        <w:rPr>
+          <w:rFonts w:ascii="Arial" w:hAnsi="Arial" w:cs="Arial"/>
+          <w:sz w:val="20"/>
+          <w:szCs w:val="20"/>
+        </w:rPr>
+      </w:pPr>
+      <w:r>
+        <w:rPr>
+          <w:rFonts w:ascii="Arial" w:hAnsi="Arial" w:cs="Arial"/>
+          <w:sz w:val="20"/>
+          <w:szCs w:val="20"/>
+        </w:rPr>
         <w:t>Ao final de uma sprint o custo deverá ser de R$2.100,00 por integrante;</w:t>
       </w:r>
     </w:p>
@@ -807,8 +850,18 @@
           <w:ilvl w:val="1"/>
           <w:numId w:val="3"/>
         </w:numPr>
-      </w:pPr>
-      <w:r>
+        <w:rPr>
+          <w:rFonts w:ascii="Arial" w:hAnsi="Arial" w:cs="Arial"/>
+          <w:sz w:val="20"/>
+          <w:szCs w:val="20"/>
+        </w:rPr>
+      </w:pPr>
+      <w:r>
+        <w:rPr>
+          <w:rFonts w:ascii="Arial" w:hAnsi="Arial" w:cs="Arial"/>
+          <w:sz w:val="20"/>
+          <w:szCs w:val="20"/>
+        </w:rPr>
         <w:t>Ao final de uma sprint o custo deverá ser de R$14.700,00 considerando toda a equipe;</w:t>
       </w:r>
     </w:p>
@@ -819,8 +872,18 @@
           <w:ilvl w:val="1"/>
           <w:numId w:val="3"/>
         </w:numPr>
-      </w:pPr>
-      <w:r>
+        <w:rPr>
+          <w:rFonts w:ascii="Arial" w:hAnsi="Arial" w:cs="Arial"/>
+          <w:sz w:val="20"/>
+          <w:szCs w:val="20"/>
+        </w:rPr>
+      </w:pPr>
+      <w:r>
+        <w:rPr>
+          <w:rFonts w:ascii="Arial" w:hAnsi="Arial" w:cs="Arial"/>
+          <w:sz w:val="20"/>
+          <w:szCs w:val="20"/>
+        </w:rPr>
         <w:t>O projeto, em sua totalidade, deverá custar R$58.800,00.</w:t>
       </w:r>
     </w:p>
@@ -831,8 +894,18 @@
           <w:ilvl w:val="0"/>
           <w:numId w:val="3"/>
         </w:numPr>
-      </w:pPr>
-      <w:r>
+        <w:rPr>
+          <w:rFonts w:ascii="Arial" w:hAnsi="Arial" w:cs="Arial"/>
+          <w:sz w:val="20"/>
+          <w:szCs w:val="20"/>
+        </w:rPr>
+      </w:pPr>
+      <w:r>
+        <w:rPr>
+          <w:rFonts w:ascii="Arial" w:hAnsi="Arial" w:cs="Arial"/>
+          <w:sz w:val="20"/>
+          <w:szCs w:val="20"/>
+        </w:rPr>
         <w:t>Cada integrante deverá dispor de 2h por dia para desenvolver o projeto, portanto:</w:t>
       </w:r>
     </w:p>
@@ -843,8 +916,18 @@
           <w:ilvl w:val="1"/>
           <w:numId w:val="3"/>
         </w:numPr>
-      </w:pPr>
-      <w:r>
+        <w:rPr>
+          <w:rFonts w:ascii="Arial" w:hAnsi="Arial" w:cs="Arial"/>
+          <w:sz w:val="20"/>
+          <w:szCs w:val="20"/>
+        </w:rPr>
+      </w:pPr>
+      <w:r>
+        <w:rPr>
+          <w:rFonts w:ascii="Arial" w:hAnsi="Arial" w:cs="Arial"/>
+          <w:sz w:val="20"/>
+          <w:szCs w:val="20"/>
+        </w:rPr>
         <w:t>Ao final de uma sprint cada integrante deverá ter reservado 42h;</w:t>
       </w:r>
     </w:p>
@@ -855,8 +938,18 @@
           <w:ilvl w:val="1"/>
           <w:numId w:val="3"/>
         </w:numPr>
-      </w:pPr>
-      <w:r>
+        <w:rPr>
+          <w:rFonts w:ascii="Arial" w:hAnsi="Arial" w:cs="Arial"/>
+          <w:sz w:val="20"/>
+          <w:szCs w:val="20"/>
+        </w:rPr>
+      </w:pPr>
+      <w:r>
+        <w:rPr>
+          <w:rFonts w:ascii="Arial" w:hAnsi="Arial" w:cs="Arial"/>
+          <w:sz w:val="20"/>
+          <w:szCs w:val="20"/>
+        </w:rPr>
         <w:t>Ao final de uma sprint o tempo total utilizado para o desenvolvimento, tendo em vista toda a equipe, deverá ser de 294h;</w:t>
       </w:r>
     </w:p>
@@ -867,24 +960,19 @@
           <w:ilvl w:val="1"/>
           <w:numId w:val="3"/>
         </w:numPr>
-      </w:pPr>
-      <w:r>
-        <w:t xml:space="preserve">Ao final do projeto </w:t>
-      </w:r>
-      <w:r>
-        <w:t>deverão ser</w:t>
-      </w:r>
-      <w:r>
-        <w:t xml:space="preserve"> gastas 1</w:t>
-      </w:r>
-      <w:r>
-        <w:t>176</w:t>
-      </w:r>
-      <w:r>
-        <w:t>h considerando todos os integrantes e todas as sprints</w:t>
-      </w:r>
-      <w:r>
-        <w:t>.</w:t>
+        <w:rPr>
+          <w:rFonts w:ascii="Arial" w:hAnsi="Arial" w:cs="Arial"/>
+          <w:sz w:val="20"/>
+          <w:szCs w:val="20"/>
+        </w:rPr>
+      </w:pPr>
+      <w:r>
+        <w:rPr>
+          <w:rFonts w:ascii="Arial" w:hAnsi="Arial" w:cs="Arial"/>
+          <w:sz w:val="20"/>
+          <w:szCs w:val="20"/>
+        </w:rPr>
+        <w:t>Ao final do projeto deverão ser gastas 1176h considerando todos os integrantes e todas as sprints.</w:t>
       </w:r>
     </w:p>
     <w:p>
@@ -894,8 +982,18 @@
           <w:ilvl w:val="0"/>
           <w:numId w:val="3"/>
         </w:numPr>
-      </w:pPr>
-      <w:r>
+        <w:rPr>
+          <w:rFonts w:ascii="Arial" w:hAnsi="Arial" w:cs="Arial"/>
+          <w:sz w:val="20"/>
+          <w:szCs w:val="20"/>
+        </w:rPr>
+      </w:pPr>
+      <w:r>
+        <w:rPr>
+          <w:rFonts w:ascii="Arial" w:hAnsi="Arial" w:cs="Arial"/>
+          <w:sz w:val="20"/>
+          <w:szCs w:val="20"/>
+        </w:rPr>
         <w:t>O aplicativo, após o desenvolvimento da nova funcionalidade, deverá conter, ainda, as mesmas funcionalidades que já existiam anteriormente.</w:t>
       </w:r>
     </w:p>
@@ -914,58 +1012,600 @@
     </w:p>
     <w:p>
       <w:pPr>
-        <w:pStyle w:val="Descrio"/>
-        <w:rPr>
-          <w:lang w:val="pt-BR"/>
-        </w:rPr>
-      </w:pPr>
-      <w:r>
-        <w:rPr>
-          <w:lang w:val="pt-BR"/>
-        </w:rPr>
-        <w:t xml:space="preserve">[Detalhamento da estrutura analítica do projeto (WBS - </w:t>
-      </w:r>
-      <w:proofErr w:type="spellStart"/>
-      <w:r>
-        <w:rPr>
-          <w:lang w:val="pt-BR"/>
-        </w:rPr>
-        <w:t>Work</w:t>
-      </w:r>
-      <w:proofErr w:type="spellEnd"/>
-      <w:r>
-        <w:rPr>
-          <w:lang w:val="pt-BR"/>
+        <w:pStyle w:val="PargrafodaLista"/>
+        <w:numPr>
+          <w:ilvl w:val="0"/>
+          <w:numId w:val="7"/>
+        </w:numPr>
+        <w:jc w:val="both"/>
+        <w:rPr>
+          <w:rFonts w:cs="Arial"/>
+          <w:szCs w:val="20"/>
+        </w:rPr>
+      </w:pPr>
+      <w:r>
+        <w:rPr>
+          <w:rFonts w:cs="Arial"/>
+          <w:szCs w:val="20"/>
+        </w:rPr>
+        <w:t>Definição dos requisitos;</w:t>
+      </w:r>
+    </w:p>
+    <w:p>
+      <w:pPr>
+        <w:pStyle w:val="PargrafodaLista"/>
+        <w:numPr>
+          <w:ilvl w:val="0"/>
+          <w:numId w:val="7"/>
+        </w:numPr>
+        <w:jc w:val="both"/>
+        <w:rPr>
+          <w:rFonts w:cs="Arial"/>
+          <w:szCs w:val="20"/>
+        </w:rPr>
+      </w:pPr>
+      <w:r>
+        <w:rPr>
+          <w:rFonts w:cs="Arial"/>
+          <w:szCs w:val="20"/>
+        </w:rPr>
+        <w:t>Gerenciamento do projeto;</w:t>
+      </w:r>
+    </w:p>
+    <w:p>
+      <w:pPr>
+        <w:pStyle w:val="PargrafodaLista"/>
+        <w:numPr>
+          <w:ilvl w:val="0"/>
+          <w:numId w:val="7"/>
+        </w:numPr>
+        <w:jc w:val="both"/>
+        <w:rPr>
+          <w:rFonts w:cs="Arial"/>
+          <w:szCs w:val="20"/>
+        </w:rPr>
+      </w:pPr>
+      <w:r>
+        <w:rPr>
+          <w:rFonts w:cs="Arial"/>
+          <w:szCs w:val="20"/>
+        </w:rPr>
+        <w:t>Desenvolvimento:</w:t>
+      </w:r>
+    </w:p>
+    <w:p>
+      <w:pPr>
+        <w:pStyle w:val="PargrafodaLista"/>
+        <w:numPr>
+          <w:ilvl w:val="1"/>
+          <w:numId w:val="7"/>
+        </w:numPr>
+        <w:jc w:val="both"/>
+        <w:rPr>
+          <w:rFonts w:cs="Arial"/>
+          <w:szCs w:val="20"/>
+        </w:rPr>
+      </w:pPr>
+      <w:r>
+        <w:rPr>
+          <w:rFonts w:cs="Arial"/>
+          <w:szCs w:val="20"/>
+        </w:rPr>
+        <w:t>Sprint 0:</w:t>
+      </w:r>
+    </w:p>
+    <w:p>
+      <w:pPr>
+        <w:pStyle w:val="PargrafodaLista"/>
+        <w:numPr>
+          <w:ilvl w:val="2"/>
+          <w:numId w:val="7"/>
+        </w:numPr>
+        <w:jc w:val="both"/>
+        <w:rPr>
+          <w:rFonts w:cs="Arial"/>
+          <w:szCs w:val="20"/>
+        </w:rPr>
+      </w:pPr>
+      <w:r>
+        <w:rPr>
+          <w:rFonts w:cs="Arial"/>
+          <w:szCs w:val="20"/>
+        </w:rPr>
+        <w:t xml:space="preserve"> Treinamento do modelo para reconhecer as plantas de soja;</w:t>
+      </w:r>
+    </w:p>
+    <w:p>
+      <w:pPr>
+        <w:pStyle w:val="PargrafodaLista"/>
+        <w:numPr>
+          <w:ilvl w:val="2"/>
+          <w:numId w:val="7"/>
+        </w:numPr>
+        <w:jc w:val="both"/>
+        <w:rPr>
+          <w:rFonts w:cs="Arial"/>
+          <w:szCs w:val="20"/>
+        </w:rPr>
+      </w:pPr>
+      <w:r>
+        <w:rPr>
+          <w:rFonts w:cs="Arial"/>
+          <w:szCs w:val="20"/>
         </w:rPr>
         <w:t xml:space="preserve"> </w:t>
       </w:r>
-      <w:proofErr w:type="spellStart"/>
-      <w:r>
-        <w:rPr>
-          <w:lang w:val="pt-BR"/>
-        </w:rPr>
-        <w:t>Breakdown</w:t>
-      </w:r>
-      <w:proofErr w:type="spellEnd"/>
-      <w:r>
-        <w:rPr>
-          <w:lang w:val="pt-BR"/>
+      <w:r>
+        <w:rPr>
+          <w:rFonts w:cs="Arial"/>
+          <w:szCs w:val="20"/>
+        </w:rPr>
+        <w:t>Treinamento do modelo para reconhecer as vagens na planta de soja</w:t>
+      </w:r>
+      <w:r>
+        <w:rPr>
+          <w:rFonts w:cs="Arial"/>
+          <w:szCs w:val="20"/>
+        </w:rPr>
+        <w:t>;</w:t>
+      </w:r>
+    </w:p>
+    <w:p>
+      <w:pPr>
+        <w:pStyle w:val="PargrafodaLista"/>
+        <w:numPr>
+          <w:ilvl w:val="2"/>
+          <w:numId w:val="7"/>
+        </w:numPr>
+        <w:jc w:val="both"/>
+        <w:rPr>
+          <w:rFonts w:cs="Arial"/>
+          <w:szCs w:val="20"/>
+        </w:rPr>
+      </w:pPr>
+      <w:r>
+        <w:rPr>
+          <w:rFonts w:cs="Arial"/>
+          <w:szCs w:val="20"/>
         </w:rPr>
         <w:t xml:space="preserve"> </w:t>
       </w:r>
-      <w:proofErr w:type="spellStart"/>
-      <w:r>
-        <w:rPr>
-          <w:lang w:val="pt-BR"/>
-        </w:rPr>
-        <w:t>Structure</w:t>
-      </w:r>
-      <w:proofErr w:type="spellEnd"/>
-      <w:r>
-        <w:rPr>
-          <w:lang w:val="pt-BR"/>
-        </w:rPr>
-        <w:t>)]</w:t>
+      <w:r>
+        <w:rPr>
+          <w:rFonts w:cs="Arial"/>
+          <w:szCs w:val="20"/>
+        </w:rPr>
+        <w:t>Marcar na imagem as vagens encontradas na planta de soja</w:t>
+      </w:r>
+      <w:r>
+        <w:rPr>
+          <w:rFonts w:cs="Arial"/>
+          <w:szCs w:val="20"/>
+        </w:rPr>
+        <w:t>;</w:t>
+      </w:r>
+    </w:p>
+    <w:p>
+      <w:pPr>
+        <w:pStyle w:val="PargrafodaLista"/>
+        <w:numPr>
+          <w:ilvl w:val="2"/>
+          <w:numId w:val="7"/>
+        </w:numPr>
+        <w:jc w:val="both"/>
+        <w:rPr>
+          <w:rFonts w:cs="Arial"/>
+          <w:szCs w:val="20"/>
+        </w:rPr>
+      </w:pPr>
+      <w:r>
+        <w:rPr>
+          <w:rFonts w:cs="Arial"/>
+          <w:szCs w:val="20"/>
+        </w:rPr>
+        <w:t xml:space="preserve"> </w:t>
+      </w:r>
+      <w:r>
+        <w:rPr>
+          <w:rFonts w:cs="Arial"/>
+          <w:szCs w:val="20"/>
+        </w:rPr>
+        <w:t>Fazer a contagem de quantas vagens foram encontradas na planta de soja</w:t>
+      </w:r>
+      <w:r>
+        <w:rPr>
+          <w:rFonts w:cs="Arial"/>
+          <w:szCs w:val="20"/>
+        </w:rPr>
+        <w:t>.</w:t>
+      </w:r>
+    </w:p>
+    <w:p>
+      <w:pPr>
+        <w:pStyle w:val="PargrafodaLista"/>
+        <w:numPr>
+          <w:ilvl w:val="1"/>
+          <w:numId w:val="7"/>
+        </w:numPr>
+        <w:jc w:val="both"/>
+        <w:rPr>
+          <w:rFonts w:cs="Arial"/>
+          <w:szCs w:val="20"/>
+        </w:rPr>
+      </w:pPr>
+      <w:r>
+        <w:rPr>
+          <w:rFonts w:cs="Arial"/>
+          <w:szCs w:val="20"/>
+        </w:rPr>
+        <w:t>Sprint 1:</w:t>
+      </w:r>
+    </w:p>
+    <w:p>
+      <w:pPr>
+        <w:pStyle w:val="PargrafodaLista"/>
+        <w:numPr>
+          <w:ilvl w:val="2"/>
+          <w:numId w:val="7"/>
+        </w:numPr>
+        <w:jc w:val="both"/>
+        <w:rPr>
+          <w:rFonts w:cs="Arial"/>
+          <w:szCs w:val="20"/>
+        </w:rPr>
+      </w:pPr>
+      <w:r>
+        <w:rPr>
+          <w:rFonts w:cs="Arial"/>
+          <w:szCs w:val="20"/>
+        </w:rPr>
+        <w:t xml:space="preserve"> </w:t>
+      </w:r>
+      <w:r>
+        <w:rPr>
+          <w:rFonts w:cs="Arial"/>
+          <w:szCs w:val="20"/>
+        </w:rPr>
+        <w:t>Criação/alteração da interface onde novas plantas são registradas para comportar as novas necessidades</w:t>
+      </w:r>
+      <w:r>
+        <w:rPr>
+          <w:rFonts w:cs="Arial"/>
+          <w:szCs w:val="20"/>
+        </w:rPr>
+        <w:t>;</w:t>
+      </w:r>
+    </w:p>
+    <w:p>
+      <w:pPr>
+        <w:pStyle w:val="PargrafodaLista"/>
+        <w:numPr>
+          <w:ilvl w:val="2"/>
+          <w:numId w:val="7"/>
+        </w:numPr>
+        <w:jc w:val="both"/>
+        <w:rPr>
+          <w:rFonts w:cs="Arial"/>
+          <w:szCs w:val="20"/>
+        </w:rPr>
+      </w:pPr>
+      <w:r>
+        <w:rPr>
+          <w:rFonts w:cs="Arial"/>
+          <w:szCs w:val="20"/>
+        </w:rPr>
+        <w:t xml:space="preserve"> </w:t>
+      </w:r>
+      <w:r>
+        <w:rPr>
+          <w:rFonts w:cs="Arial"/>
+          <w:szCs w:val="20"/>
+        </w:rPr>
+        <w:t>Interface para exibir ao usuário o resultado da imagem analisada, onde as vagens e plantas são marcadas na imagem</w:t>
+      </w:r>
+      <w:r>
+        <w:rPr>
+          <w:rFonts w:cs="Arial"/>
+          <w:szCs w:val="20"/>
+        </w:rPr>
+        <w:t>;</w:t>
+      </w:r>
+    </w:p>
+    <w:p>
+      <w:pPr>
+        <w:pStyle w:val="PargrafodaLista"/>
+        <w:numPr>
+          <w:ilvl w:val="2"/>
+          <w:numId w:val="7"/>
+        </w:numPr>
+        <w:jc w:val="both"/>
+        <w:rPr>
+          <w:rFonts w:cs="Arial"/>
+          <w:szCs w:val="20"/>
+        </w:rPr>
+      </w:pPr>
+      <w:r>
+        <w:rPr>
+          <w:rFonts w:cs="Arial"/>
+          <w:szCs w:val="20"/>
+        </w:rPr>
+        <w:t xml:space="preserve"> </w:t>
+      </w:r>
+      <w:r>
+        <w:rPr>
+          <w:rFonts w:cs="Arial"/>
+          <w:szCs w:val="20"/>
+        </w:rPr>
+        <w:t>Preencher o valor de vagens na planta de acordo com o resultado da análise da imagem</w:t>
+      </w:r>
+      <w:r>
+        <w:rPr>
+          <w:rFonts w:cs="Arial"/>
+          <w:szCs w:val="20"/>
+        </w:rPr>
+        <w:t>;</w:t>
+      </w:r>
+    </w:p>
+    <w:p>
+      <w:pPr>
+        <w:pStyle w:val="PargrafodaLista"/>
+        <w:numPr>
+          <w:ilvl w:val="1"/>
+          <w:numId w:val="7"/>
+        </w:numPr>
+        <w:jc w:val="both"/>
+        <w:rPr>
+          <w:rFonts w:cs="Arial"/>
+          <w:szCs w:val="20"/>
+        </w:rPr>
+      </w:pPr>
+      <w:r>
+        <w:rPr>
+          <w:rFonts w:cs="Arial"/>
+          <w:szCs w:val="20"/>
+        </w:rPr>
+        <w:t>Sprint 2:</w:t>
+      </w:r>
+    </w:p>
+    <w:p>
+      <w:pPr>
+        <w:pStyle w:val="PargrafodaLista"/>
+        <w:numPr>
+          <w:ilvl w:val="2"/>
+          <w:numId w:val="7"/>
+        </w:numPr>
+        <w:jc w:val="both"/>
+        <w:rPr>
+          <w:rFonts w:cs="Arial"/>
+          <w:szCs w:val="20"/>
+        </w:rPr>
+      </w:pPr>
+      <w:r>
+        <w:rPr>
+          <w:rFonts w:cs="Arial"/>
+          <w:szCs w:val="20"/>
+        </w:rPr>
+        <w:t xml:space="preserve"> </w:t>
+      </w:r>
+      <w:r>
+        <w:rPr>
+          <w:rFonts w:cs="Arial"/>
+          <w:szCs w:val="20"/>
+        </w:rPr>
+        <w:t>Criação/alteração da interface onde novas plantas são registradas para comportar as novas necessidades</w:t>
+      </w:r>
+      <w:r>
+        <w:rPr>
+          <w:rFonts w:cs="Arial"/>
+          <w:szCs w:val="20"/>
+        </w:rPr>
+        <w:t>;</w:t>
+      </w:r>
+    </w:p>
+    <w:p>
+      <w:pPr>
+        <w:pStyle w:val="PargrafodaLista"/>
+        <w:numPr>
+          <w:ilvl w:val="2"/>
+          <w:numId w:val="7"/>
+        </w:numPr>
+        <w:jc w:val="both"/>
+        <w:rPr>
+          <w:rFonts w:cs="Arial"/>
+          <w:szCs w:val="20"/>
+        </w:rPr>
+      </w:pPr>
+      <w:r>
+        <w:rPr>
+          <w:rFonts w:cs="Arial"/>
+          <w:szCs w:val="20"/>
+        </w:rPr>
+        <w:t>Treinamento do modelo para reconhecer vagens com X grãos de soja</w:t>
+      </w:r>
+      <w:r>
+        <w:rPr>
+          <w:rFonts w:cs="Arial"/>
+          <w:szCs w:val="20"/>
+        </w:rPr>
+        <w:t>;</w:t>
+      </w:r>
+    </w:p>
+    <w:p>
+      <w:pPr>
+        <w:pStyle w:val="PargrafodaLista"/>
+        <w:numPr>
+          <w:ilvl w:val="2"/>
+          <w:numId w:val="7"/>
+        </w:numPr>
+        <w:jc w:val="both"/>
+        <w:rPr>
+          <w:rFonts w:cs="Arial"/>
+          <w:szCs w:val="20"/>
+        </w:rPr>
+      </w:pPr>
+      <w:r>
+        <w:rPr>
+          <w:rFonts w:cs="Arial"/>
+          <w:szCs w:val="20"/>
+        </w:rPr>
+        <w:lastRenderedPageBreak/>
+        <w:t xml:space="preserve"> </w:t>
+      </w:r>
+      <w:r>
+        <w:rPr>
+          <w:rFonts w:cs="Arial"/>
+          <w:szCs w:val="20"/>
+        </w:rPr>
+        <w:t>Preencher o valor de grãos na planta de acordo com o resultado da análise da imagem</w:t>
+      </w:r>
+      <w:r>
+        <w:rPr>
+          <w:rFonts w:cs="Arial"/>
+          <w:szCs w:val="20"/>
+        </w:rPr>
+        <w:t>.</w:t>
+      </w:r>
+    </w:p>
+    <w:p>
+      <w:pPr>
+        <w:pStyle w:val="PargrafodaLista"/>
+        <w:numPr>
+          <w:ilvl w:val="1"/>
+          <w:numId w:val="7"/>
+        </w:numPr>
+        <w:jc w:val="both"/>
+        <w:rPr>
+          <w:rFonts w:cs="Arial"/>
+          <w:szCs w:val="20"/>
+        </w:rPr>
+      </w:pPr>
+      <w:r>
+        <w:rPr>
+          <w:rFonts w:cs="Arial"/>
+          <w:szCs w:val="20"/>
+        </w:rPr>
+        <w:t>Sprint 3:</w:t>
+      </w:r>
+    </w:p>
+    <w:p>
+      <w:pPr>
+        <w:pStyle w:val="PargrafodaLista"/>
+        <w:numPr>
+          <w:ilvl w:val="2"/>
+          <w:numId w:val="7"/>
+        </w:numPr>
+        <w:jc w:val="both"/>
+        <w:rPr>
+          <w:rFonts w:cs="Arial"/>
+          <w:szCs w:val="20"/>
+        </w:rPr>
+      </w:pPr>
+      <w:r>
+        <w:rPr>
+          <w:rFonts w:cs="Arial"/>
+          <w:szCs w:val="20"/>
+        </w:rPr>
+        <w:t xml:space="preserve"> </w:t>
+      </w:r>
+      <w:r>
+        <w:rPr>
+          <w:rFonts w:cs="Arial"/>
+          <w:szCs w:val="20"/>
+        </w:rPr>
+        <w:t>Ajustes de performance e qualidade do reconhecimento</w:t>
+      </w:r>
+      <w:r>
+        <w:rPr>
+          <w:rFonts w:cs="Arial"/>
+          <w:szCs w:val="20"/>
+        </w:rPr>
+        <w:t>.</w:t>
+      </w:r>
+    </w:p>
+    <w:p>
+      <w:pPr>
+        <w:pStyle w:val="PargrafodaLista"/>
+        <w:numPr>
+          <w:ilvl w:val="0"/>
+          <w:numId w:val="7"/>
+        </w:numPr>
+        <w:jc w:val="both"/>
+        <w:rPr>
+          <w:rFonts w:cs="Arial"/>
+          <w:szCs w:val="20"/>
+        </w:rPr>
+      </w:pPr>
+      <w:r>
+        <w:rPr>
+          <w:rFonts w:cs="Arial"/>
+          <w:szCs w:val="20"/>
+        </w:rPr>
+        <w:t>Testes;</w:t>
+      </w:r>
+    </w:p>
+    <w:p>
+      <w:pPr>
+        <w:pStyle w:val="PargrafodaLista"/>
+        <w:numPr>
+          <w:ilvl w:val="0"/>
+          <w:numId w:val="7"/>
+        </w:numPr>
+        <w:jc w:val="both"/>
+        <w:rPr>
+          <w:rFonts w:cs="Arial"/>
+          <w:szCs w:val="20"/>
+        </w:rPr>
+      </w:pPr>
+      <w:r>
+        <w:rPr>
+          <w:rFonts w:cs="Arial"/>
+          <w:i/>
+          <w:iCs/>
+          <w:szCs w:val="20"/>
+        </w:rPr>
+        <w:t>Deploy</w:t>
+      </w:r>
+      <w:r>
+        <w:rPr>
+          <w:rFonts w:cs="Arial"/>
+          <w:szCs w:val="20"/>
+        </w:rPr>
+        <w:t>;</w:t>
+      </w:r>
+    </w:p>
+    <w:p>
+      <w:pPr>
+        <w:pStyle w:val="PargrafodaLista"/>
+        <w:numPr>
+          <w:ilvl w:val="0"/>
+          <w:numId w:val="7"/>
+        </w:numPr>
+        <w:jc w:val="both"/>
+        <w:rPr>
+          <w:rFonts w:cs="Arial"/>
+          <w:szCs w:val="20"/>
+        </w:rPr>
+      </w:pPr>
+      <w:r>
+        <w:rPr>
+          <w:rFonts w:cs="Arial"/>
+          <w:szCs w:val="20"/>
+        </w:rPr>
+        <w:t>Entrega</w:t>
+      </w:r>
+      <w:r>
+        <w:rPr>
+          <w:rFonts w:cs="Arial"/>
+          <w:szCs w:val="20"/>
+        </w:rPr>
+        <w:t xml:space="preserve"> do projeto</w:t>
+      </w:r>
+      <w:r>
+        <w:rPr>
+          <w:rFonts w:cs="Arial"/>
+          <w:szCs w:val="20"/>
+        </w:rPr>
+        <w:t>.</w:t>
       </w:r>
     </w:p>
     <w:p/>
@@ -978,20 +1618,6 @@
       </w:r>
       <w:r>
         <w:t xml:space="preserve"> </w:t>
-      </w:r>
-    </w:p>
-    <w:p>
-      <w:pPr>
-        <w:pStyle w:val="Descrio"/>
-        <w:rPr>
-          <w:lang w:val="pt-BR"/>
-        </w:rPr>
-      </w:pPr>
-      <w:r>
-        <w:rPr>
-          <w:lang w:val="pt-BR"/>
-        </w:rPr>
-        <w:t>[Defina os critérios de aceitação das entregas definidas na WBS e do projeto como um todo]</w:t>
       </w:r>
     </w:p>
     <w:p/>
@@ -1133,7 +1759,6 @@
               <w:jc w:val="center"/>
             </w:pPr>
             <w:r>
-              <w:lastRenderedPageBreak/>
               <w:t>Patrocinador do Projeto</w:t>
             </w:r>
           </w:p>
@@ -1745,26 +2370,14 @@
             <w:pStyle w:val="Cabealho"/>
             <w:jc w:val="center"/>
           </w:pPr>
-          <w:r>
-            <w:fldChar w:fldCharType="begin"/>
-          </w:r>
-          <w:r>
-            <w:instrText xml:space="preserve"> SUBJECT   \* MERGEFORMAT </w:instrText>
-          </w:r>
-          <w:r>
-            <w:fldChar w:fldCharType="separate"/>
-          </w:r>
-          <w:proofErr w:type="spellStart"/>
-          <w:r>
-            <w:t>ehSoj</w:t>
-          </w:r>
-          <w:r>
-            <w:t>a</w:t>
-          </w:r>
-          <w:proofErr w:type="spellEnd"/>
-          <w:r>
-            <w:fldChar w:fldCharType="end"/>
-          </w:r>
+          <w:fldSimple w:instr=" SUBJECT   \* MERGEFORMAT ">
+            <w:r>
+              <w:t>ehSoj</w:t>
+            </w:r>
+            <w:r>
+              <w:t>a</w:t>
+            </w:r>
+          </w:fldSimple>
         </w:p>
       </w:tc>
       <w:tc>
@@ -1918,6 +2531,92 @@
     </w:lvl>
   </w:abstractNum>
   <w:abstractNum w:abstractNumId="1" w15:restartNumberingAfterBreak="0">
+    <w:nsid w:val="1C1A5885"/>
+    <w:multiLevelType w:val="hybridMultilevel"/>
+    <w:tmpl w:val="6D864CC0"/>
+    <w:lvl w:ilvl="0" w:tplc="0409000F">
+      <w:start w:val="1"/>
+      <w:numFmt w:val="decimal"/>
+      <w:lvlText w:val="%1."/>
+      <w:lvlJc w:val="left"/>
+      <w:pPr>
+        <w:ind w:left="360" w:hanging="360"/>
+      </w:pPr>
+    </w:lvl>
+    <w:lvl w:ilvl="1" w:tplc="04090019">
+      <w:start w:val="1"/>
+      <w:numFmt w:val="lowerLetter"/>
+      <w:lvlText w:val="%2."/>
+      <w:lvlJc w:val="left"/>
+      <w:pPr>
+        <w:ind w:left="1080" w:hanging="360"/>
+      </w:pPr>
+    </w:lvl>
+    <w:lvl w:ilvl="2" w:tplc="0409001B">
+      <w:start w:val="1"/>
+      <w:numFmt w:val="lowerRoman"/>
+      <w:lvlText w:val="%3."/>
+      <w:lvlJc w:val="right"/>
+      <w:pPr>
+        <w:ind w:left="1800" w:hanging="180"/>
+      </w:pPr>
+    </w:lvl>
+    <w:lvl w:ilvl="3" w:tplc="0409000F" w:tentative="1">
+      <w:start w:val="1"/>
+      <w:numFmt w:val="decimal"/>
+      <w:lvlText w:val="%4."/>
+      <w:lvlJc w:val="left"/>
+      <w:pPr>
+        <w:ind w:left="2520" w:hanging="360"/>
+      </w:pPr>
+    </w:lvl>
+    <w:lvl w:ilvl="4" w:tplc="04090019" w:tentative="1">
+      <w:start w:val="1"/>
+      <w:numFmt w:val="lowerLetter"/>
+      <w:lvlText w:val="%5."/>
+      <w:lvlJc w:val="left"/>
+      <w:pPr>
+        <w:ind w:left="3240" w:hanging="360"/>
+      </w:pPr>
+    </w:lvl>
+    <w:lvl w:ilvl="5" w:tplc="0409001B" w:tentative="1">
+      <w:start w:val="1"/>
+      <w:numFmt w:val="lowerRoman"/>
+      <w:lvlText w:val="%6."/>
+      <w:lvlJc w:val="right"/>
+      <w:pPr>
+        <w:ind w:left="3960" w:hanging="180"/>
+      </w:pPr>
+    </w:lvl>
+    <w:lvl w:ilvl="6" w:tplc="0409000F" w:tentative="1">
+      <w:start w:val="1"/>
+      <w:numFmt w:val="decimal"/>
+      <w:lvlText w:val="%7."/>
+      <w:lvlJc w:val="left"/>
+      <w:pPr>
+        <w:ind w:left="4680" w:hanging="360"/>
+      </w:pPr>
+    </w:lvl>
+    <w:lvl w:ilvl="7" w:tplc="04090019" w:tentative="1">
+      <w:start w:val="1"/>
+      <w:numFmt w:val="lowerLetter"/>
+      <w:lvlText w:val="%8."/>
+      <w:lvlJc w:val="left"/>
+      <w:pPr>
+        <w:ind w:left="5400" w:hanging="360"/>
+      </w:pPr>
+    </w:lvl>
+    <w:lvl w:ilvl="8" w:tplc="0409001B" w:tentative="1">
+      <w:start w:val="1"/>
+      <w:numFmt w:val="lowerRoman"/>
+      <w:lvlText w:val="%9."/>
+      <w:lvlJc w:val="right"/>
+      <w:pPr>
+        <w:ind w:left="6120" w:hanging="180"/>
+      </w:pPr>
+    </w:lvl>
+  </w:abstractNum>
+  <w:abstractNum w:abstractNumId="2" w15:restartNumberingAfterBreak="0">
     <w:nsid w:val="1D3B26BA"/>
     <w:multiLevelType w:val="multilevel"/>
     <w:tmpl w:val="0416001F"/>
@@ -2003,7 +2702,93 @@
       </w:pPr>
     </w:lvl>
   </w:abstractNum>
-  <w:abstractNum w:abstractNumId="2" w15:restartNumberingAfterBreak="0">
+  <w:abstractNum w:abstractNumId="3" w15:restartNumberingAfterBreak="0">
+    <w:nsid w:val="2022632C"/>
+    <w:multiLevelType w:val="multilevel"/>
+    <w:tmpl w:val="0409001F"/>
+    <w:lvl w:ilvl="0">
+      <w:start w:val="1"/>
+      <w:numFmt w:val="decimal"/>
+      <w:lvlText w:val="%1."/>
+      <w:lvlJc w:val="left"/>
+      <w:pPr>
+        <w:ind w:left="360" w:hanging="360"/>
+      </w:pPr>
+    </w:lvl>
+    <w:lvl w:ilvl="1">
+      <w:start w:val="1"/>
+      <w:numFmt w:val="decimal"/>
+      <w:lvlText w:val="%1.%2."/>
+      <w:lvlJc w:val="left"/>
+      <w:pPr>
+        <w:ind w:left="792" w:hanging="432"/>
+      </w:pPr>
+    </w:lvl>
+    <w:lvl w:ilvl="2">
+      <w:start w:val="1"/>
+      <w:numFmt w:val="decimal"/>
+      <w:lvlText w:val="%1.%2.%3."/>
+      <w:lvlJc w:val="left"/>
+      <w:pPr>
+        <w:ind w:left="1224" w:hanging="504"/>
+      </w:pPr>
+    </w:lvl>
+    <w:lvl w:ilvl="3">
+      <w:start w:val="1"/>
+      <w:numFmt w:val="decimal"/>
+      <w:lvlText w:val="%1.%2.%3.%4."/>
+      <w:lvlJc w:val="left"/>
+      <w:pPr>
+        <w:ind w:left="1728" w:hanging="648"/>
+      </w:pPr>
+    </w:lvl>
+    <w:lvl w:ilvl="4">
+      <w:start w:val="1"/>
+      <w:numFmt w:val="decimal"/>
+      <w:lvlText w:val="%1.%2.%3.%4.%5."/>
+      <w:lvlJc w:val="left"/>
+      <w:pPr>
+        <w:ind w:left="2232" w:hanging="792"/>
+      </w:pPr>
+    </w:lvl>
+    <w:lvl w:ilvl="5">
+      <w:start w:val="1"/>
+      <w:numFmt w:val="decimal"/>
+      <w:lvlText w:val="%1.%2.%3.%4.%5.%6."/>
+      <w:lvlJc w:val="left"/>
+      <w:pPr>
+        <w:ind w:left="2736" w:hanging="936"/>
+      </w:pPr>
+    </w:lvl>
+    <w:lvl w:ilvl="6">
+      <w:start w:val="1"/>
+      <w:numFmt w:val="decimal"/>
+      <w:lvlText w:val="%1.%2.%3.%4.%5.%6.%7."/>
+      <w:lvlJc w:val="left"/>
+      <w:pPr>
+        <w:ind w:left="3240" w:hanging="1080"/>
+      </w:pPr>
+    </w:lvl>
+    <w:lvl w:ilvl="7">
+      <w:start w:val="1"/>
+      <w:numFmt w:val="decimal"/>
+      <w:lvlText w:val="%1.%2.%3.%4.%5.%6.%7.%8."/>
+      <w:lvlJc w:val="left"/>
+      <w:pPr>
+        <w:ind w:left="3744" w:hanging="1224"/>
+      </w:pPr>
+    </w:lvl>
+    <w:lvl w:ilvl="8">
+      <w:start w:val="1"/>
+      <w:numFmt w:val="decimal"/>
+      <w:lvlText w:val="%1.%2.%3.%4.%5.%6.%7.%8.%9."/>
+      <w:lvlJc w:val="left"/>
+      <w:pPr>
+        <w:ind w:left="4320" w:hanging="1440"/>
+      </w:pPr>
+    </w:lvl>
+  </w:abstractNum>
+  <w:abstractNum w:abstractNumId="4" w15:restartNumberingAfterBreak="0">
     <w:nsid w:val="296F47B2"/>
     <w:multiLevelType w:val="hybridMultilevel"/>
     <w:tmpl w:val="509CCBC4"/>
@@ -2116,7 +2901,7 @@
       </w:rPr>
     </w:lvl>
   </w:abstractNum>
-  <w:abstractNum w:abstractNumId="3" w15:restartNumberingAfterBreak="0">
+  <w:abstractNum w:abstractNumId="5" w15:restartNumberingAfterBreak="0">
     <w:nsid w:val="2D6B177F"/>
     <w:multiLevelType w:val="hybridMultilevel"/>
     <w:tmpl w:val="2D0C7DBC"/>
@@ -2229,7 +3014,7 @@
       </w:rPr>
     </w:lvl>
   </w:abstractNum>
-  <w:abstractNum w:abstractNumId="4" w15:restartNumberingAfterBreak="0">
+  <w:abstractNum w:abstractNumId="6" w15:restartNumberingAfterBreak="0">
     <w:nsid w:val="415F1E6D"/>
     <w:multiLevelType w:val="hybridMultilevel"/>
     <w:tmpl w:val="F12A9BD6"/>
@@ -2343,18 +3128,24 @@
     </w:lvl>
   </w:abstractNum>
   <w:num w:numId="1" w16cid:durableId="1753889439">
-    <w:abstractNumId w:val="1"/>
+    <w:abstractNumId w:val="2"/>
   </w:num>
   <w:num w:numId="2" w16cid:durableId="846987874">
     <w:abstractNumId w:val="0"/>
   </w:num>
   <w:num w:numId="3" w16cid:durableId="1418401433">
+    <w:abstractNumId w:val="6"/>
+  </w:num>
+  <w:num w:numId="4" w16cid:durableId="76098456">
     <w:abstractNumId w:val="4"/>
   </w:num>
-  <w:num w:numId="4" w16cid:durableId="76098456">
-    <w:abstractNumId w:val="2"/>
+  <w:num w:numId="5" w16cid:durableId="2042315097">
+    <w:abstractNumId w:val="5"/>
   </w:num>
-  <w:num w:numId="5" w16cid:durableId="2042315097">
+  <w:num w:numId="6" w16cid:durableId="1828010364">
+    <w:abstractNumId w:val="1"/>
+  </w:num>
+  <w:num w:numId="7" w16cid:durableId="843587529">
     <w:abstractNumId w:val="3"/>
   </w:num>
 </w:numbering>
@@ -3338,10 +4129,6 @@
 </file>
 
 <file path=customXml/item1.xml><?xml version="1.0" encoding="utf-8"?>
-<b:Sources xmlns:b="http://schemas.openxmlformats.org/officeDocument/2006/bibliography" xmlns="http://schemas.openxmlformats.org/officeDocument/2006/bibliography" SelectedStyle="\APASixthEditionOfficeOnline.xsl" StyleName="APA" Version="6"/>
-</file>
-
-<file path=customXml/item2.xml><?xml version="1.0" encoding="utf-8"?>
 <p:properties xmlns:p="http://schemas.microsoft.com/office/2006/metadata/properties" xmlns:xsi="http://www.w3.org/2001/XMLSchema-instance" xmlns:pc="http://schemas.microsoft.com/office/infopath/2007/PartnerControls">
   <documentManagement>
     <TaxCatchAll xmlns="e62effa8-c612-4657-b64e-83124bbab7cb" xsi:nil="true"/>
@@ -3352,7 +4139,20 @@
 </p:properties>
 </file>
 
+<file path=customXml/item2.xml><?xml version="1.0" encoding="utf-8"?>
+<b:Sources xmlns:b="http://schemas.openxmlformats.org/officeDocument/2006/bibliography" xmlns="http://schemas.openxmlformats.org/officeDocument/2006/bibliography" SelectedStyle="\APASixthEditionOfficeOnline.xsl" StyleName="APA" Version="6"/>
+</file>
+
 <file path=customXml/item3.xml><?xml version="1.0" encoding="utf-8"?>
+<?mso-contentType ?>
+<FormTemplates xmlns="http://schemas.microsoft.com/sharepoint/v3/contenttype/forms">
+  <Display>DocumentLibraryForm</Display>
+  <Edit>DocumentLibraryForm</Edit>
+  <New>DocumentLibraryForm</New>
+</FormTemplates>
+</file>
+
+<file path=customXml/item4.xml><?xml version="1.0" encoding="utf-8"?>
 <ct:contentTypeSchema xmlns:ct="http://schemas.microsoft.com/office/2006/metadata/contentType" xmlns:ma="http://schemas.microsoft.com/office/2006/metadata/properties/metaAttributes" ct:_="" ma:_="" ma:contentTypeName="Documento" ma:contentTypeID="0x0101003DBE3F774DAFDB43B7AECC64F026BC1B" ma:contentTypeVersion="8" ma:contentTypeDescription="Crie um novo documento." ma:contentTypeScope="" ma:versionID="0a465c94922a95d2e8b01b0e1fef8400">
   <xsd:schema xmlns:xsd="http://www.w3.org/2001/XMLSchema" xmlns:xs="http://www.w3.org/2001/XMLSchema" xmlns:p="http://schemas.microsoft.com/office/2006/metadata/properties" xmlns:ns2="d78dacd4-ba8a-4506-8839-a918012505f4" xmlns:ns3="e62effa8-c612-4657-b64e-83124bbab7cb" targetNamespace="http://schemas.microsoft.com/office/2006/metadata/properties" ma:root="true" ma:fieldsID="ad5cb4dfe284b571df67547a72c05143" ns2:_="" ns3:_="">
     <xsd:import namespace="d78dacd4-ba8a-4506-8839-a918012505f4"/>
@@ -3529,24 +4329,7 @@
 </ct:contentTypeSchema>
 </file>
 
-<file path=customXml/item4.xml><?xml version="1.0" encoding="utf-8"?>
-<?mso-contentType ?>
-<FormTemplates xmlns="http://schemas.microsoft.com/sharepoint/v3/contenttype/forms">
-  <Display>DocumentLibraryForm</Display>
-  <Edit>DocumentLibraryForm</Edit>
-  <New>DocumentLibraryForm</New>
-</FormTemplates>
-</file>
-
 <file path=customXml/itemProps1.xml><?xml version="1.0" encoding="utf-8"?>
-<ds:datastoreItem xmlns:ds="http://schemas.openxmlformats.org/officeDocument/2006/customXml" ds:itemID="{75BF6B6A-F32E-4835-B996-3F6490079A9F}">
-  <ds:schemaRefs>
-    <ds:schemaRef ds:uri="http://schemas.openxmlformats.org/officeDocument/2006/bibliography"/>
-  </ds:schemaRefs>
-</ds:datastoreItem>
-</file>
-
-<file path=customXml/itemProps2.xml><?xml version="1.0" encoding="utf-8"?>
 <ds:datastoreItem xmlns:ds="http://schemas.openxmlformats.org/officeDocument/2006/customXml" ds:itemID="{8199E0CE-43D8-46B8-9798-7841F5E91246}">
   <ds:schemaRefs>
     <ds:schemaRef ds:uri="http://schemas.microsoft.com/office/2006/metadata/properties"/>
@@ -3557,7 +4340,23 @@
 </ds:datastoreItem>
 </file>
 
+<file path=customXml/itemProps2.xml><?xml version="1.0" encoding="utf-8"?>
+<ds:datastoreItem xmlns:ds="http://schemas.openxmlformats.org/officeDocument/2006/customXml" ds:itemID="{75BF6B6A-F32E-4835-B996-3F6490079A9F}">
+  <ds:schemaRefs>
+    <ds:schemaRef ds:uri="http://schemas.openxmlformats.org/officeDocument/2006/bibliography"/>
+  </ds:schemaRefs>
+</ds:datastoreItem>
+</file>
+
 <file path=customXml/itemProps3.xml><?xml version="1.0" encoding="utf-8"?>
+<ds:datastoreItem xmlns:ds="http://schemas.openxmlformats.org/officeDocument/2006/customXml" ds:itemID="{DF45613C-783B-4035-9F65-15A487E24747}">
+  <ds:schemaRefs>
+    <ds:schemaRef ds:uri="http://schemas.microsoft.com/sharepoint/v3/contenttype/forms"/>
+  </ds:schemaRefs>
+</ds:datastoreItem>
+</file>
+
+<file path=customXml/itemProps4.xml><?xml version="1.0" encoding="utf-8"?>
 <ds:datastoreItem xmlns:ds="http://schemas.openxmlformats.org/officeDocument/2006/customXml" ds:itemID="{18D0470C-BAE9-4341-A10F-193FA554306D}">
   <ds:schemaRefs>
     <ds:schemaRef ds:uri="http://schemas.microsoft.com/office/2006/metadata/contentType"/>
@@ -3574,12 +4373,4 @@
     <ds:schemaRef ds:uri="http://schemas.microsoft.com/internal/obd"/>
   </ds:schemaRefs>
 </ds:datastoreItem>
-</file>
-
-<file path=customXml/itemProps4.xml><?xml version="1.0" encoding="utf-8"?>
-<ds:datastoreItem xmlns:ds="http://schemas.openxmlformats.org/officeDocument/2006/customXml" ds:itemID="{DF45613C-783B-4035-9F65-15A487E24747}">
-  <ds:schemaRefs>
-    <ds:schemaRef ds:uri="http://schemas.microsoft.com/sharepoint/v3/contenttype/forms"/>
-  </ds:schemaRefs>
-</ds:datastoreItem>
 </file>
</xml_diff>

<commit_message>
first version from the project scope document
</commit_message>
<xml_diff>
--- a/docs/management/Declaração de Escopo do Projeto/Declaração_Escopo_Projeto_ehSoja.docx
+++ b/docs/management/Declaração de Escopo do Projeto/Declaração_Escopo_Projeto_ehSoja.docx
@@ -24,9 +24,9 @@
       </w:tblPr>
       <w:tblGrid>
         <w:gridCol w:w="852"/>
-        <w:gridCol w:w="1003"/>
-        <w:gridCol w:w="2346"/>
-        <w:gridCol w:w="4258"/>
+        <w:gridCol w:w="1123"/>
+        <w:gridCol w:w="2430"/>
+        <w:gridCol w:w="4054"/>
       </w:tblGrid>
       <w:tr>
         <w:trPr>
@@ -84,7 +84,7 @@
         </w:tc>
         <w:tc>
           <w:tcPr>
-            <w:tcW w:w="1003" w:type="dxa"/>
+            <w:tcW w:w="1123" w:type="dxa"/>
             <w:shd w:val="clear" w:color="auto" w:fill="DBE5F1" w:themeFill="accent1" w:themeFillTint="33"/>
             <w:vAlign w:val="center"/>
           </w:tcPr>
@@ -105,7 +105,7 @@
         </w:tc>
         <w:tc>
           <w:tcPr>
-            <w:tcW w:w="2346" w:type="dxa"/>
+            <w:tcW w:w="2430" w:type="dxa"/>
             <w:shd w:val="clear" w:color="auto" w:fill="DBE5F1" w:themeFill="accent1" w:themeFillTint="33"/>
             <w:vAlign w:val="center"/>
           </w:tcPr>
@@ -126,7 +126,7 @@
         </w:tc>
         <w:tc>
           <w:tcPr>
-            <w:tcW w:w="4258" w:type="dxa"/>
+            <w:tcW w:w="4054" w:type="dxa"/>
             <w:shd w:val="clear" w:color="auto" w:fill="DBE5F1" w:themeFill="accent1" w:themeFillTint="33"/>
             <w:vAlign w:val="center"/>
           </w:tcPr>
@@ -167,18 +167,21 @@
         </w:tc>
         <w:tc>
           <w:tcPr>
-            <w:tcW w:w="1003" w:type="dxa"/>
-            <w:vAlign w:val="center"/>
-          </w:tcPr>
-          <w:p>
-            <w:pPr>
-              <w:jc w:val="center"/>
-            </w:pPr>
-          </w:p>
-        </w:tc>
-        <w:tc>
-          <w:tcPr>
-            <w:tcW w:w="2346" w:type="dxa"/>
+            <w:tcW w:w="1123" w:type="dxa"/>
+            <w:vAlign w:val="center"/>
+          </w:tcPr>
+          <w:p>
+            <w:pPr>
+              <w:jc w:val="center"/>
+            </w:pPr>
+            <w:r>
+              <w:t>07/09/2022</w:t>
+            </w:r>
+          </w:p>
+        </w:tc>
+        <w:tc>
+          <w:tcPr>
+            <w:tcW w:w="2430" w:type="dxa"/>
             <w:vAlign w:val="center"/>
           </w:tcPr>
           <w:p>
@@ -192,13 +195,16 @@
         </w:tc>
         <w:tc>
           <w:tcPr>
-            <w:tcW w:w="4258" w:type="dxa"/>
-            <w:vAlign w:val="center"/>
-          </w:tcPr>
-          <w:p>
-            <w:pPr>
-              <w:jc w:val="center"/>
-            </w:pPr>
+            <w:tcW w:w="4054" w:type="dxa"/>
+            <w:vAlign w:val="center"/>
+          </w:tcPr>
+          <w:p>
+            <w:pPr>
+              <w:jc w:val="center"/>
+            </w:pPr>
+            <w:r>
+              <w:t>Primeira versão do conteúdo do documento.</w:t>
+            </w:r>
           </w:p>
         </w:tc>
       </w:tr>
@@ -243,7 +249,15 @@
         <w:jc w:val="both"/>
       </w:pPr>
       <w:r>
-        <w:t xml:space="preserve">O app eSoja possui uma área para estimativa de cultivo e os dados sobre as plantas de soja são inseridos de forma manual, ou seja, pelo próprio usuário (quantidade de vagens, quantidade de </w:t>
+        <w:t xml:space="preserve">O app </w:t>
+      </w:r>
+      <w:proofErr w:type="spellStart"/>
+      <w:r>
+        <w:t>eSoja</w:t>
+      </w:r>
+      <w:proofErr w:type="spellEnd"/>
+      <w:r>
+        <w:t xml:space="preserve"> possui uma área para estimativa de cultivo e os dados sobre as plantas de soja são inseridos de forma manual, ou seja, pelo próprio usuário (quantidade de vagens, quantidade de </w:t>
       </w:r>
       <w:r>
         <w:t>grãos etc.</w:t>
@@ -521,7 +535,6 @@
       </w:r>
     </w:p>
     <w:p/>
-    <w:p/>
     <w:p>
       <w:pPr>
         <w:pStyle w:val="Ttulo1"/>
@@ -781,6 +794,7 @@
         </w:rPr>
         <w:t xml:space="preserve">O </w:t>
       </w:r>
+      <w:proofErr w:type="spellStart"/>
       <w:r>
         <w:rPr>
           <w:rFonts w:ascii="Arial" w:hAnsi="Arial" w:cs="Arial"/>
@@ -788,8 +802,29 @@
           <w:sz w:val="20"/>
           <w:szCs w:val="20"/>
         </w:rPr>
-        <w:t>Product Owner</w:t>
-      </w:r>
+        <w:t>Product</w:t>
+      </w:r>
+      <w:proofErr w:type="spellEnd"/>
+      <w:r>
+        <w:rPr>
+          <w:rFonts w:ascii="Arial" w:hAnsi="Arial" w:cs="Arial"/>
+          <w:i/>
+          <w:sz w:val="20"/>
+          <w:szCs w:val="20"/>
+        </w:rPr>
+        <w:t xml:space="preserve"> </w:t>
+      </w:r>
+      <w:proofErr w:type="spellStart"/>
+      <w:r>
+        <w:rPr>
+          <w:rFonts w:ascii="Arial" w:hAnsi="Arial" w:cs="Arial"/>
+          <w:i/>
+          <w:sz w:val="20"/>
+          <w:szCs w:val="20"/>
+        </w:rPr>
+        <w:t>Owner</w:t>
+      </w:r>
+      <w:proofErr w:type="spellEnd"/>
       <w:r>
         <w:rPr>
           <w:rFonts w:ascii="Arial" w:hAnsi="Arial" w:cs="Arial"/>
@@ -1133,21 +1168,7 @@
           <w:rFonts w:cs="Arial"/>
           <w:szCs w:val="20"/>
         </w:rPr>
-        <w:t xml:space="preserve"> </w:t>
-      </w:r>
-      <w:r>
-        <w:rPr>
-          <w:rFonts w:cs="Arial"/>
-          <w:szCs w:val="20"/>
-        </w:rPr>
-        <w:t>Treinamento do modelo para reconhecer as vagens na planta de soja</w:t>
-      </w:r>
-      <w:r>
-        <w:rPr>
-          <w:rFonts w:cs="Arial"/>
-          <w:szCs w:val="20"/>
-        </w:rPr>
-        <w:t>;</w:t>
+        <w:t xml:space="preserve"> Treinamento do modelo para reconhecer as vagens na planta de soja;</w:t>
       </w:r>
     </w:p>
     <w:p>
@@ -1168,21 +1189,7 @@
           <w:rFonts w:cs="Arial"/>
           <w:szCs w:val="20"/>
         </w:rPr>
-        <w:t xml:space="preserve"> </w:t>
-      </w:r>
-      <w:r>
-        <w:rPr>
-          <w:rFonts w:cs="Arial"/>
-          <w:szCs w:val="20"/>
-        </w:rPr>
-        <w:t>Marcar na imagem as vagens encontradas na planta de soja</w:t>
-      </w:r>
-      <w:r>
-        <w:rPr>
-          <w:rFonts w:cs="Arial"/>
-          <w:szCs w:val="20"/>
-        </w:rPr>
-        <w:t>;</w:t>
+        <w:t xml:space="preserve"> Marcar na imagem as vagens encontradas na planta de soja;</w:t>
       </w:r>
     </w:p>
     <w:p>
@@ -1203,21 +1210,7 @@
           <w:rFonts w:cs="Arial"/>
           <w:szCs w:val="20"/>
         </w:rPr>
-        <w:t xml:space="preserve"> </w:t>
-      </w:r>
-      <w:r>
-        <w:rPr>
-          <w:rFonts w:cs="Arial"/>
-          <w:szCs w:val="20"/>
-        </w:rPr>
-        <w:t>Fazer a contagem de quantas vagens foram encontradas na planta de soja</w:t>
-      </w:r>
-      <w:r>
-        <w:rPr>
-          <w:rFonts w:cs="Arial"/>
-          <w:szCs w:val="20"/>
-        </w:rPr>
-        <w:t>.</w:t>
+        <w:t xml:space="preserve"> Fazer a contagem de quantas vagens foram encontradas na planta de soja.</w:t>
       </w:r>
     </w:p>
     <w:p>
@@ -1259,21 +1252,7 @@
           <w:rFonts w:cs="Arial"/>
           <w:szCs w:val="20"/>
         </w:rPr>
-        <w:t xml:space="preserve"> </w:t>
-      </w:r>
-      <w:r>
-        <w:rPr>
-          <w:rFonts w:cs="Arial"/>
-          <w:szCs w:val="20"/>
-        </w:rPr>
-        <w:t>Criação/alteração da interface onde novas plantas são registradas para comportar as novas necessidades</w:t>
-      </w:r>
-      <w:r>
-        <w:rPr>
-          <w:rFonts w:cs="Arial"/>
-          <w:szCs w:val="20"/>
-        </w:rPr>
-        <w:t>;</w:t>
+        <w:t xml:space="preserve"> Criação/alteração da interface onde novas plantas são registradas para comportar as novas necessidades;</w:t>
       </w:r>
     </w:p>
     <w:p>
@@ -1294,21 +1273,7 @@
           <w:rFonts w:cs="Arial"/>
           <w:szCs w:val="20"/>
         </w:rPr>
-        <w:t xml:space="preserve"> </w:t>
-      </w:r>
-      <w:r>
-        <w:rPr>
-          <w:rFonts w:cs="Arial"/>
-          <w:szCs w:val="20"/>
-        </w:rPr>
-        <w:t>Interface para exibir ao usuário o resultado da imagem analisada, onde as vagens e plantas são marcadas na imagem</w:t>
-      </w:r>
-      <w:r>
-        <w:rPr>
-          <w:rFonts w:cs="Arial"/>
-          <w:szCs w:val="20"/>
-        </w:rPr>
-        <w:t>;</w:t>
+        <w:t xml:space="preserve"> Interface para exibir ao usuário o resultado da imagem analisada, onde as vagens e plantas são marcadas na imagem;</w:t>
       </w:r>
     </w:p>
     <w:p>
@@ -1329,21 +1294,14 @@
           <w:rFonts w:cs="Arial"/>
           <w:szCs w:val="20"/>
         </w:rPr>
-        <w:t xml:space="preserve"> </w:t>
+        <w:t xml:space="preserve"> Preencher o valor de vagens na planta de acordo com o resultado da análise da imagem</w:t>
       </w:r>
       <w:r>
         <w:rPr>
           <w:rFonts w:cs="Arial"/>
           <w:szCs w:val="20"/>
         </w:rPr>
-        <w:t>Preencher o valor de vagens na planta de acordo com o resultado da análise da imagem</w:t>
-      </w:r>
-      <w:r>
-        <w:rPr>
-          <w:rFonts w:cs="Arial"/>
-          <w:szCs w:val="20"/>
-        </w:rPr>
-        <w:t>;</w:t>
+        <w:t>.</w:t>
       </w:r>
     </w:p>
     <w:p>
@@ -1385,21 +1343,7 @@
           <w:rFonts w:cs="Arial"/>
           <w:szCs w:val="20"/>
         </w:rPr>
-        <w:t xml:space="preserve"> </w:t>
-      </w:r>
-      <w:r>
-        <w:rPr>
-          <w:rFonts w:cs="Arial"/>
-          <w:szCs w:val="20"/>
-        </w:rPr>
-        <w:t>Criação/alteração da interface onde novas plantas são registradas para comportar as novas necessidades</w:t>
-      </w:r>
-      <w:r>
-        <w:rPr>
-          <w:rFonts w:cs="Arial"/>
-          <w:szCs w:val="20"/>
-        </w:rPr>
-        <w:t>;</w:t>
+        <w:t xml:space="preserve"> Criação/alteração da interface onde novas plantas são registradas para comportar as novas necessidades;</w:t>
       </w:r>
     </w:p>
     <w:p>
@@ -1420,14 +1364,14 @@
           <w:rFonts w:cs="Arial"/>
           <w:szCs w:val="20"/>
         </w:rPr>
-        <w:t>Treinamento do modelo para reconhecer vagens com X grãos de soja</w:t>
+        <w:t xml:space="preserve"> </w:t>
       </w:r>
       <w:r>
         <w:rPr>
           <w:rFonts w:cs="Arial"/>
           <w:szCs w:val="20"/>
         </w:rPr>
-        <w:t>;</w:t>
+        <w:t>Treinamento do modelo para reconhecer vagens com X grãos de soja;</w:t>
       </w:r>
     </w:p>
     <w:p>
@@ -1449,21 +1393,7 @@
           <w:szCs w:val="20"/>
         </w:rPr>
         <w:lastRenderedPageBreak/>
-        <w:t xml:space="preserve"> </w:t>
-      </w:r>
-      <w:r>
-        <w:rPr>
-          <w:rFonts w:cs="Arial"/>
-          <w:szCs w:val="20"/>
-        </w:rPr>
-        <w:t>Preencher o valor de grãos na planta de acordo com o resultado da análise da imagem</w:t>
-      </w:r>
-      <w:r>
-        <w:rPr>
-          <w:rFonts w:cs="Arial"/>
-          <w:szCs w:val="20"/>
-        </w:rPr>
-        <w:t>.</w:t>
+        <w:t xml:space="preserve"> Preencher o valor de grãos na planta de acordo com o resultado da análise da imagem.</w:t>
       </w:r>
     </w:p>
     <w:p>
@@ -1512,14 +1442,7 @@
           <w:rFonts w:cs="Arial"/>
           <w:szCs w:val="20"/>
         </w:rPr>
-        <w:t>Ajustes de performance e qualidade do reconhecimento</w:t>
-      </w:r>
-      <w:r>
-        <w:rPr>
-          <w:rFonts w:cs="Arial"/>
-          <w:szCs w:val="20"/>
-        </w:rPr>
-        <w:t>.</w:t>
+        <w:t>Ajustes de performance e qualidade do reconhecimento.</w:t>
       </w:r>
     </w:p>
     <w:p>
@@ -1556,6 +1479,7 @@
           <w:szCs w:val="20"/>
         </w:rPr>
       </w:pPr>
+      <w:proofErr w:type="spellStart"/>
       <w:r>
         <w:rPr>
           <w:rFonts w:cs="Arial"/>
@@ -1565,6 +1489,7 @@
         </w:rPr>
         <w:t>Deploy</w:t>
       </w:r>
+      <w:proofErr w:type="spellEnd"/>
       <w:r>
         <w:rPr>
           <w:rFonts w:cs="Arial"/>
@@ -1620,6 +1545,1265 @@
         <w:t xml:space="preserve"> </w:t>
       </w:r>
     </w:p>
+    <w:tbl>
+      <w:tblPr>
+        <w:tblW w:w="8471" w:type="dxa"/>
+        <w:jc w:val="center"/>
+        <w:tblBorders>
+          <w:top w:val="single" w:sz="4" w:space="0" w:color="999999"/>
+          <w:left w:val="single" w:sz="4" w:space="0" w:color="999999"/>
+          <w:bottom w:val="single" w:sz="4" w:space="0" w:color="999999"/>
+          <w:right w:val="single" w:sz="4" w:space="0" w:color="999999"/>
+          <w:insideH w:val="single" w:sz="4" w:space="0" w:color="999999"/>
+          <w:insideV w:val="single" w:sz="4" w:space="0" w:color="999999"/>
+        </w:tblBorders>
+        <w:tblLayout w:type="fixed"/>
+        <w:tblCellMar>
+          <w:left w:w="28" w:type="dxa"/>
+          <w:right w:w="0" w:type="dxa"/>
+        </w:tblCellMar>
+        <w:tblLook w:val="0000" w:firstRow="0" w:lastRow="0" w:firstColumn="0" w:lastColumn="0" w:noHBand="0" w:noVBand="0"/>
+      </w:tblPr>
+      <w:tblGrid>
+        <w:gridCol w:w="1345"/>
+        <w:gridCol w:w="3150"/>
+        <w:gridCol w:w="3976"/>
+      </w:tblGrid>
+      <w:tr>
+        <w:trPr>
+          <w:trHeight w:val="277"/>
+          <w:jc w:val="center"/>
+        </w:trPr>
+        <w:tc>
+          <w:tcPr>
+            <w:tcW w:w="1345" w:type="dxa"/>
+            <w:shd w:val="clear" w:color="auto" w:fill="DBE5F1" w:themeFill="accent1" w:themeFillTint="33"/>
+            <w:vAlign w:val="center"/>
+          </w:tcPr>
+          <w:p>
+            <w:pPr>
+              <w:jc w:val="center"/>
+              <w:rPr>
+                <w:b/>
+              </w:rPr>
+            </w:pPr>
+            <w:r>
+              <w:rPr>
+                <w:b/>
+              </w:rPr>
+              <w:t>Código EAP</w:t>
+            </w:r>
+          </w:p>
+        </w:tc>
+        <w:tc>
+          <w:tcPr>
+            <w:tcW w:w="3150" w:type="dxa"/>
+            <w:shd w:val="clear" w:color="auto" w:fill="DBE5F1" w:themeFill="accent1" w:themeFillTint="33"/>
+            <w:vAlign w:val="center"/>
+          </w:tcPr>
+          <w:p>
+            <w:pPr>
+              <w:jc w:val="center"/>
+              <w:rPr>
+                <w:b/>
+              </w:rPr>
+            </w:pPr>
+            <w:r>
+              <w:rPr>
+                <w:b/>
+              </w:rPr>
+              <w:t>Entrega</w:t>
+            </w:r>
+          </w:p>
+        </w:tc>
+        <w:tc>
+          <w:tcPr>
+            <w:tcW w:w="3976" w:type="dxa"/>
+            <w:shd w:val="clear" w:color="auto" w:fill="DBE5F1" w:themeFill="accent1" w:themeFillTint="33"/>
+            <w:vAlign w:val="center"/>
+          </w:tcPr>
+          <w:p>
+            <w:pPr>
+              <w:jc w:val="center"/>
+              <w:rPr>
+                <w:b/>
+              </w:rPr>
+            </w:pPr>
+            <w:r>
+              <w:rPr>
+                <w:b/>
+              </w:rPr>
+              <w:t>Critérios de aceitação</w:t>
+            </w:r>
+          </w:p>
+        </w:tc>
+      </w:tr>
+      <w:tr>
+        <w:trPr>
+          <w:trHeight w:val="333"/>
+          <w:jc w:val="center"/>
+        </w:trPr>
+        <w:tc>
+          <w:tcPr>
+            <w:tcW w:w="1345" w:type="dxa"/>
+            <w:vAlign w:val="center"/>
+          </w:tcPr>
+          <w:p>
+            <w:pPr>
+              <w:pStyle w:val="Tabela"/>
+              <w:jc w:val="center"/>
+            </w:pPr>
+            <w:r>
+              <w:t>1</w:t>
+            </w:r>
+          </w:p>
+        </w:tc>
+        <w:tc>
+          <w:tcPr>
+            <w:tcW w:w="3150" w:type="dxa"/>
+            <w:vAlign w:val="center"/>
+          </w:tcPr>
+          <w:p>
+            <w:pPr>
+              <w:jc w:val="center"/>
+            </w:pPr>
+            <w:r>
+              <w:rPr>
+                <w:rFonts w:cs="Arial"/>
+                <w:szCs w:val="20"/>
+              </w:rPr>
+              <w:t>Definição dos requisitos</w:t>
+            </w:r>
+          </w:p>
+        </w:tc>
+        <w:tc>
+          <w:tcPr>
+            <w:tcW w:w="3976" w:type="dxa"/>
+            <w:vAlign w:val="center"/>
+          </w:tcPr>
+          <w:p>
+            <w:pPr>
+              <w:jc w:val="center"/>
+            </w:pPr>
+            <w:r>
+              <w:t>Saber quais são todas as necessidades do produto a ser desenvolvido</w:t>
+            </w:r>
+          </w:p>
+        </w:tc>
+      </w:tr>
+      <w:tr>
+        <w:trPr>
+          <w:trHeight w:val="333"/>
+          <w:jc w:val="center"/>
+        </w:trPr>
+        <w:tc>
+          <w:tcPr>
+            <w:tcW w:w="1345" w:type="dxa"/>
+            <w:vAlign w:val="center"/>
+          </w:tcPr>
+          <w:p>
+            <w:pPr>
+              <w:pStyle w:val="Tabela"/>
+              <w:jc w:val="center"/>
+            </w:pPr>
+            <w:r>
+              <w:t>2</w:t>
+            </w:r>
+          </w:p>
+        </w:tc>
+        <w:tc>
+          <w:tcPr>
+            <w:tcW w:w="3150" w:type="dxa"/>
+            <w:vAlign w:val="center"/>
+          </w:tcPr>
+          <w:p>
+            <w:pPr>
+              <w:jc w:val="center"/>
+            </w:pPr>
+            <w:r>
+              <w:rPr>
+                <w:rFonts w:cs="Arial"/>
+                <w:szCs w:val="20"/>
+              </w:rPr>
+              <w:t>Gerenciamento do projeto</w:t>
+            </w:r>
+          </w:p>
+        </w:tc>
+        <w:tc>
+          <w:tcPr>
+            <w:tcW w:w="3976" w:type="dxa"/>
+            <w:vAlign w:val="center"/>
+          </w:tcPr>
+          <w:p>
+            <w:pPr>
+              <w:jc w:val="center"/>
+            </w:pPr>
+            <w:r>
+              <w:t>Saber qual é a estimativa de tempo e custo para o desenvolvimento do projeto</w:t>
+            </w:r>
+          </w:p>
+        </w:tc>
+      </w:tr>
+      <w:tr>
+        <w:trPr>
+          <w:trHeight w:val="333"/>
+          <w:jc w:val="center"/>
+        </w:trPr>
+        <w:tc>
+          <w:tcPr>
+            <w:tcW w:w="1345" w:type="dxa"/>
+            <w:vAlign w:val="center"/>
+          </w:tcPr>
+          <w:p>
+            <w:pPr>
+              <w:pStyle w:val="Tabela"/>
+              <w:jc w:val="center"/>
+            </w:pPr>
+            <w:r>
+              <w:t>3</w:t>
+            </w:r>
+          </w:p>
+        </w:tc>
+        <w:tc>
+          <w:tcPr>
+            <w:tcW w:w="3150" w:type="dxa"/>
+            <w:vAlign w:val="center"/>
+          </w:tcPr>
+          <w:p>
+            <w:pPr>
+              <w:jc w:val="center"/>
+            </w:pPr>
+            <w:r>
+              <w:rPr>
+                <w:rFonts w:cs="Arial"/>
+                <w:szCs w:val="20"/>
+              </w:rPr>
+              <w:t>Desenvolvimento</w:t>
+            </w:r>
+          </w:p>
+        </w:tc>
+        <w:tc>
+          <w:tcPr>
+            <w:tcW w:w="3976" w:type="dxa"/>
+            <w:vAlign w:val="center"/>
+          </w:tcPr>
+          <w:p>
+            <w:pPr>
+              <w:jc w:val="center"/>
+            </w:pPr>
+            <w:r>
+              <w:t>Todos os desenvolvedores precisam ter os projetos em seu computador e, também, conseguir executá-los</w:t>
+            </w:r>
+          </w:p>
+        </w:tc>
+      </w:tr>
+      <w:tr>
+        <w:trPr>
+          <w:trHeight w:val="333"/>
+          <w:jc w:val="center"/>
+        </w:trPr>
+        <w:tc>
+          <w:tcPr>
+            <w:tcW w:w="1345" w:type="dxa"/>
+            <w:vAlign w:val="center"/>
+          </w:tcPr>
+          <w:p>
+            <w:pPr>
+              <w:pStyle w:val="Tabela"/>
+              <w:jc w:val="center"/>
+            </w:pPr>
+            <w:r>
+              <w:t>3.1</w:t>
+            </w:r>
+          </w:p>
+        </w:tc>
+        <w:tc>
+          <w:tcPr>
+            <w:tcW w:w="3150" w:type="dxa"/>
+            <w:vAlign w:val="center"/>
+          </w:tcPr>
+          <w:p>
+            <w:pPr>
+              <w:jc w:val="center"/>
+            </w:pPr>
+            <w:r>
+              <w:rPr>
+                <w:rFonts w:cs="Arial"/>
+                <w:szCs w:val="20"/>
+              </w:rPr>
+              <w:t>Sprint 0</w:t>
+            </w:r>
+          </w:p>
+        </w:tc>
+        <w:tc>
+          <w:tcPr>
+            <w:tcW w:w="3976" w:type="dxa"/>
+            <w:vAlign w:val="center"/>
+          </w:tcPr>
+          <w:p>
+            <w:pPr>
+              <w:jc w:val="center"/>
+            </w:pPr>
+            <w:r>
+              <w:t>Conseguir identificar a planta de soja e vagens em uma imagem, além de contar a quantidade de vagens</w:t>
+            </w:r>
+          </w:p>
+        </w:tc>
+      </w:tr>
+      <w:tr>
+        <w:trPr>
+          <w:trHeight w:val="333"/>
+          <w:jc w:val="center"/>
+        </w:trPr>
+        <w:tc>
+          <w:tcPr>
+            <w:tcW w:w="1345" w:type="dxa"/>
+            <w:vAlign w:val="center"/>
+          </w:tcPr>
+          <w:p>
+            <w:pPr>
+              <w:pStyle w:val="Tabela"/>
+              <w:jc w:val="center"/>
+            </w:pPr>
+            <w:r>
+              <w:t>3.1.1</w:t>
+            </w:r>
+          </w:p>
+        </w:tc>
+        <w:tc>
+          <w:tcPr>
+            <w:tcW w:w="3150" w:type="dxa"/>
+            <w:vAlign w:val="center"/>
+          </w:tcPr>
+          <w:p>
+            <w:pPr>
+              <w:jc w:val="center"/>
+            </w:pPr>
+            <w:r>
+              <w:rPr>
+                <w:rFonts w:cs="Arial"/>
+                <w:szCs w:val="20"/>
+              </w:rPr>
+              <w:t>Treinamento do modelo para reconhecer as plantas de soja</w:t>
+            </w:r>
+          </w:p>
+        </w:tc>
+        <w:tc>
+          <w:tcPr>
+            <w:tcW w:w="3976" w:type="dxa"/>
+            <w:vAlign w:val="center"/>
+          </w:tcPr>
+          <w:p>
+            <w:pPr>
+              <w:jc w:val="center"/>
+            </w:pPr>
+            <w:r>
+              <w:t>Conseguir reconhecer, em uma imagem, o que é (ou não) uma planta de soja</w:t>
+            </w:r>
+          </w:p>
+        </w:tc>
+      </w:tr>
+      <w:tr>
+        <w:trPr>
+          <w:trHeight w:val="333"/>
+          <w:jc w:val="center"/>
+        </w:trPr>
+        <w:tc>
+          <w:tcPr>
+            <w:tcW w:w="1345" w:type="dxa"/>
+            <w:vAlign w:val="center"/>
+          </w:tcPr>
+          <w:p>
+            <w:pPr>
+              <w:pStyle w:val="Tabela"/>
+              <w:jc w:val="center"/>
+            </w:pPr>
+            <w:r>
+              <w:t>3.1.2</w:t>
+            </w:r>
+          </w:p>
+        </w:tc>
+        <w:tc>
+          <w:tcPr>
+            <w:tcW w:w="3150" w:type="dxa"/>
+            <w:vAlign w:val="center"/>
+          </w:tcPr>
+          <w:p>
+            <w:pPr>
+              <w:jc w:val="center"/>
+            </w:pPr>
+            <w:r>
+              <w:rPr>
+                <w:rFonts w:cs="Arial"/>
+                <w:szCs w:val="20"/>
+              </w:rPr>
+              <w:t>Treinamento do modelo para reconhecer as vagens na planta de soja</w:t>
+            </w:r>
+          </w:p>
+        </w:tc>
+        <w:tc>
+          <w:tcPr>
+            <w:tcW w:w="3976" w:type="dxa"/>
+            <w:vAlign w:val="center"/>
+          </w:tcPr>
+          <w:p>
+            <w:pPr>
+              <w:jc w:val="center"/>
+            </w:pPr>
+            <w:r>
+              <w:t>Conseguir reconhecer vagens em uma planta de soja</w:t>
+            </w:r>
+          </w:p>
+        </w:tc>
+      </w:tr>
+      <w:tr>
+        <w:trPr>
+          <w:trHeight w:val="333"/>
+          <w:jc w:val="center"/>
+        </w:trPr>
+        <w:tc>
+          <w:tcPr>
+            <w:tcW w:w="1345" w:type="dxa"/>
+            <w:vAlign w:val="center"/>
+          </w:tcPr>
+          <w:p>
+            <w:pPr>
+              <w:pStyle w:val="Tabela"/>
+              <w:jc w:val="center"/>
+            </w:pPr>
+            <w:r>
+              <w:t>3.1.3</w:t>
+            </w:r>
+          </w:p>
+        </w:tc>
+        <w:tc>
+          <w:tcPr>
+            <w:tcW w:w="3150" w:type="dxa"/>
+            <w:vAlign w:val="center"/>
+          </w:tcPr>
+          <w:p>
+            <w:pPr>
+              <w:jc w:val="center"/>
+            </w:pPr>
+            <w:r>
+              <w:rPr>
+                <w:rFonts w:cs="Arial"/>
+                <w:szCs w:val="20"/>
+              </w:rPr>
+              <w:t>Marcar na imagem as vagens encontradas na planta de soja</w:t>
+            </w:r>
+          </w:p>
+        </w:tc>
+        <w:tc>
+          <w:tcPr>
+            <w:tcW w:w="3976" w:type="dxa"/>
+            <w:vAlign w:val="center"/>
+          </w:tcPr>
+          <w:p>
+            <w:pPr>
+              <w:jc w:val="center"/>
+            </w:pPr>
+            <w:r>
+              <w:t>A partir das vagens reconhecidas, ter a quantidade delas na planta de soja</w:t>
+            </w:r>
+          </w:p>
+        </w:tc>
+      </w:tr>
+      <w:tr>
+        <w:trPr>
+          <w:trHeight w:val="333"/>
+          <w:jc w:val="center"/>
+        </w:trPr>
+        <w:tc>
+          <w:tcPr>
+            <w:tcW w:w="1345" w:type="dxa"/>
+            <w:vAlign w:val="center"/>
+          </w:tcPr>
+          <w:p>
+            <w:pPr>
+              <w:pStyle w:val="Tabela"/>
+              <w:jc w:val="center"/>
+            </w:pPr>
+            <w:r>
+              <w:t>3.1.4</w:t>
+            </w:r>
+          </w:p>
+        </w:tc>
+        <w:tc>
+          <w:tcPr>
+            <w:tcW w:w="3150" w:type="dxa"/>
+            <w:vAlign w:val="center"/>
+          </w:tcPr>
+          <w:p>
+            <w:pPr>
+              <w:jc w:val="center"/>
+            </w:pPr>
+            <w:r>
+              <w:rPr>
+                <w:rFonts w:cs="Arial"/>
+                <w:szCs w:val="20"/>
+              </w:rPr>
+              <w:t>Fazer a contagem de quantas vagens foram encontradas na planta de soja</w:t>
+            </w:r>
+          </w:p>
+        </w:tc>
+        <w:tc>
+          <w:tcPr>
+            <w:tcW w:w="3976" w:type="dxa"/>
+            <w:vAlign w:val="center"/>
+          </w:tcPr>
+          <w:p>
+            <w:pPr>
+              <w:jc w:val="center"/>
+            </w:pPr>
+            <w:r>
+              <w:t>A contagem feita pelo código desenvolvido deve passar em todos os testes com diversas imagens</w:t>
+            </w:r>
+          </w:p>
+        </w:tc>
+      </w:tr>
+      <w:tr>
+        <w:trPr>
+          <w:trHeight w:val="333"/>
+          <w:jc w:val="center"/>
+        </w:trPr>
+        <w:tc>
+          <w:tcPr>
+            <w:tcW w:w="1345" w:type="dxa"/>
+            <w:vAlign w:val="center"/>
+          </w:tcPr>
+          <w:p>
+            <w:pPr>
+              <w:pStyle w:val="Tabela"/>
+              <w:jc w:val="center"/>
+            </w:pPr>
+            <w:r>
+              <w:t>3.2</w:t>
+            </w:r>
+          </w:p>
+        </w:tc>
+        <w:tc>
+          <w:tcPr>
+            <w:tcW w:w="3150" w:type="dxa"/>
+            <w:vAlign w:val="center"/>
+          </w:tcPr>
+          <w:p>
+            <w:pPr>
+              <w:jc w:val="center"/>
+            </w:pPr>
+            <w:r>
+              <w:rPr>
+                <w:rFonts w:cs="Arial"/>
+                <w:szCs w:val="20"/>
+              </w:rPr>
+              <w:t>Sprint 1</w:t>
+            </w:r>
+          </w:p>
+        </w:tc>
+        <w:tc>
+          <w:tcPr>
+            <w:tcW w:w="3976" w:type="dxa"/>
+            <w:vAlign w:val="center"/>
+          </w:tcPr>
+          <w:p>
+            <w:pPr>
+              <w:jc w:val="center"/>
+            </w:pPr>
+            <w:r>
+              <w:t>Exibir corretamente no aplicativo os dados reconhecidos a parir do envio da foto de uma planta de soja</w:t>
+            </w:r>
+          </w:p>
+        </w:tc>
+      </w:tr>
+      <w:tr>
+        <w:trPr>
+          <w:trHeight w:val="333"/>
+          <w:jc w:val="center"/>
+        </w:trPr>
+        <w:tc>
+          <w:tcPr>
+            <w:tcW w:w="1345" w:type="dxa"/>
+            <w:vAlign w:val="center"/>
+          </w:tcPr>
+          <w:p>
+            <w:pPr>
+              <w:pStyle w:val="Tabela"/>
+              <w:jc w:val="center"/>
+            </w:pPr>
+            <w:r>
+              <w:t>3.2.1</w:t>
+            </w:r>
+          </w:p>
+        </w:tc>
+        <w:tc>
+          <w:tcPr>
+            <w:tcW w:w="3150" w:type="dxa"/>
+            <w:vAlign w:val="center"/>
+          </w:tcPr>
+          <w:p>
+            <w:pPr>
+              <w:jc w:val="center"/>
+            </w:pPr>
+            <w:r>
+              <w:rPr>
+                <w:rFonts w:cs="Arial"/>
+                <w:szCs w:val="20"/>
+              </w:rPr>
+              <w:t>Criação/alteração da interface onde novas plantas são registradas para comportar as novas necessidades</w:t>
+            </w:r>
+          </w:p>
+        </w:tc>
+        <w:tc>
+          <w:tcPr>
+            <w:tcW w:w="3976" w:type="dxa"/>
+            <w:vAlign w:val="center"/>
+          </w:tcPr>
+          <w:p>
+            <w:pPr>
+              <w:jc w:val="center"/>
+            </w:pPr>
+            <w:r>
+              <w:t>A interface deve ser completamente funcional e intuitiva para o usuário</w:t>
+            </w:r>
+          </w:p>
+        </w:tc>
+      </w:tr>
+      <w:tr>
+        <w:trPr>
+          <w:trHeight w:val="333"/>
+          <w:jc w:val="center"/>
+        </w:trPr>
+        <w:tc>
+          <w:tcPr>
+            <w:tcW w:w="1345" w:type="dxa"/>
+            <w:vAlign w:val="center"/>
+          </w:tcPr>
+          <w:p>
+            <w:pPr>
+              <w:pStyle w:val="Tabela"/>
+              <w:jc w:val="center"/>
+            </w:pPr>
+            <w:r>
+              <w:t>3.2.2</w:t>
+            </w:r>
+          </w:p>
+        </w:tc>
+        <w:tc>
+          <w:tcPr>
+            <w:tcW w:w="3150" w:type="dxa"/>
+            <w:vAlign w:val="center"/>
+          </w:tcPr>
+          <w:p>
+            <w:pPr>
+              <w:jc w:val="center"/>
+            </w:pPr>
+            <w:r>
+              <w:rPr>
+                <w:rFonts w:cs="Arial"/>
+                <w:szCs w:val="20"/>
+              </w:rPr>
+              <w:t>Interface para exibir ao usuário o resultado da imagem analisada, onde as vagens e plantas são marcadas na imagem</w:t>
+            </w:r>
+          </w:p>
+        </w:tc>
+        <w:tc>
+          <w:tcPr>
+            <w:tcW w:w="3976" w:type="dxa"/>
+            <w:vAlign w:val="center"/>
+          </w:tcPr>
+          <w:p>
+            <w:pPr>
+              <w:jc w:val="center"/>
+            </w:pPr>
+            <w:r>
+              <w:t>A interface deve ser completamente funcional</w:t>
+            </w:r>
+            <w:r>
+              <w:t xml:space="preserve">, </w:t>
+            </w:r>
+            <w:r>
+              <w:t>intuitiva para o usuário</w:t>
+            </w:r>
+            <w:r>
+              <w:t xml:space="preserve"> e deve exibir </w:t>
+            </w:r>
+            <w:r>
+              <w:t xml:space="preserve">a identificação da planta e suas vagens </w:t>
+            </w:r>
+            <w:r>
+              <w:t>corretamente</w:t>
+            </w:r>
+          </w:p>
+        </w:tc>
+      </w:tr>
+      <w:tr>
+        <w:trPr>
+          <w:trHeight w:val="333"/>
+          <w:jc w:val="center"/>
+        </w:trPr>
+        <w:tc>
+          <w:tcPr>
+            <w:tcW w:w="1345" w:type="dxa"/>
+            <w:vAlign w:val="center"/>
+          </w:tcPr>
+          <w:p>
+            <w:pPr>
+              <w:pStyle w:val="Tabela"/>
+              <w:jc w:val="center"/>
+            </w:pPr>
+            <w:r>
+              <w:t>3.2.3</w:t>
+            </w:r>
+          </w:p>
+        </w:tc>
+        <w:tc>
+          <w:tcPr>
+            <w:tcW w:w="3150" w:type="dxa"/>
+            <w:vAlign w:val="center"/>
+          </w:tcPr>
+          <w:p>
+            <w:pPr>
+              <w:jc w:val="center"/>
+            </w:pPr>
+            <w:r>
+              <w:rPr>
+                <w:rFonts w:cs="Arial"/>
+                <w:szCs w:val="20"/>
+              </w:rPr>
+              <w:t>Preencher o valor de vagens na planta de acordo com o resultado da análise da imagem</w:t>
+            </w:r>
+          </w:p>
+        </w:tc>
+        <w:tc>
+          <w:tcPr>
+            <w:tcW w:w="3976" w:type="dxa"/>
+            <w:vAlign w:val="center"/>
+          </w:tcPr>
+          <w:p>
+            <w:pPr>
+              <w:jc w:val="center"/>
+            </w:pPr>
+            <w:r>
+              <w:t xml:space="preserve">A interface deve ser completamente funcional, intuitiva para o usuário e deve exibir </w:t>
+            </w:r>
+            <w:r>
+              <w:t>a quantidade de vagens corretamente</w:t>
+            </w:r>
+          </w:p>
+        </w:tc>
+      </w:tr>
+      <w:tr>
+        <w:trPr>
+          <w:trHeight w:val="333"/>
+          <w:jc w:val="center"/>
+        </w:trPr>
+        <w:tc>
+          <w:tcPr>
+            <w:tcW w:w="1345" w:type="dxa"/>
+            <w:vAlign w:val="center"/>
+          </w:tcPr>
+          <w:p>
+            <w:pPr>
+              <w:pStyle w:val="Tabela"/>
+              <w:jc w:val="center"/>
+            </w:pPr>
+            <w:r>
+              <w:t>3.3</w:t>
+            </w:r>
+          </w:p>
+        </w:tc>
+        <w:tc>
+          <w:tcPr>
+            <w:tcW w:w="3150" w:type="dxa"/>
+            <w:vAlign w:val="center"/>
+          </w:tcPr>
+          <w:p>
+            <w:pPr>
+              <w:jc w:val="center"/>
+              <w:rPr>
+                <w:rFonts w:cs="Arial"/>
+                <w:szCs w:val="20"/>
+              </w:rPr>
+            </w:pPr>
+            <w:r>
+              <w:rPr>
+                <w:rFonts w:cs="Arial"/>
+                <w:szCs w:val="20"/>
+              </w:rPr>
+              <w:t>Sprint 2</w:t>
+            </w:r>
+          </w:p>
+        </w:tc>
+        <w:tc>
+          <w:tcPr>
+            <w:tcW w:w="3976" w:type="dxa"/>
+            <w:vAlign w:val="center"/>
+          </w:tcPr>
+          <w:p>
+            <w:pPr>
+              <w:jc w:val="center"/>
+            </w:pPr>
+            <w:r>
+              <w:t>Exibir corretamente no aplicativo os dados reconhecidos a parir do envio da foto de uma planta de soja</w:t>
+            </w:r>
+          </w:p>
+        </w:tc>
+      </w:tr>
+      <w:tr>
+        <w:trPr>
+          <w:trHeight w:val="333"/>
+          <w:jc w:val="center"/>
+        </w:trPr>
+        <w:tc>
+          <w:tcPr>
+            <w:tcW w:w="1345" w:type="dxa"/>
+            <w:vAlign w:val="center"/>
+          </w:tcPr>
+          <w:p>
+            <w:pPr>
+              <w:pStyle w:val="Tabela"/>
+              <w:jc w:val="center"/>
+            </w:pPr>
+            <w:r>
+              <w:t>3.3.1</w:t>
+            </w:r>
+          </w:p>
+        </w:tc>
+        <w:tc>
+          <w:tcPr>
+            <w:tcW w:w="3150" w:type="dxa"/>
+            <w:vAlign w:val="center"/>
+          </w:tcPr>
+          <w:p>
+            <w:pPr>
+              <w:jc w:val="center"/>
+            </w:pPr>
+            <w:r>
+              <w:rPr>
+                <w:rFonts w:cs="Arial"/>
+                <w:szCs w:val="20"/>
+              </w:rPr>
+              <w:t>Criação/alteração da interface onde novas plantas são registradas para comportar as novas necessidades</w:t>
+            </w:r>
+          </w:p>
+        </w:tc>
+        <w:tc>
+          <w:tcPr>
+            <w:tcW w:w="3976" w:type="dxa"/>
+            <w:vAlign w:val="center"/>
+          </w:tcPr>
+          <w:p>
+            <w:pPr>
+              <w:jc w:val="center"/>
+            </w:pPr>
+            <w:r>
+              <w:t>A interface deve ser completamente funcional e intuitiva para o usuário</w:t>
+            </w:r>
+          </w:p>
+        </w:tc>
+      </w:tr>
+      <w:tr>
+        <w:trPr>
+          <w:trHeight w:val="333"/>
+          <w:jc w:val="center"/>
+        </w:trPr>
+        <w:tc>
+          <w:tcPr>
+            <w:tcW w:w="1345" w:type="dxa"/>
+            <w:vAlign w:val="center"/>
+          </w:tcPr>
+          <w:p>
+            <w:pPr>
+              <w:pStyle w:val="Tabela"/>
+              <w:jc w:val="center"/>
+            </w:pPr>
+            <w:r>
+              <w:lastRenderedPageBreak/>
+              <w:t>3.3.2</w:t>
+            </w:r>
+          </w:p>
+        </w:tc>
+        <w:tc>
+          <w:tcPr>
+            <w:tcW w:w="3150" w:type="dxa"/>
+            <w:vAlign w:val="center"/>
+          </w:tcPr>
+          <w:p>
+            <w:pPr>
+              <w:jc w:val="center"/>
+            </w:pPr>
+            <w:r>
+              <w:rPr>
+                <w:rFonts w:cs="Arial"/>
+                <w:szCs w:val="20"/>
+              </w:rPr>
+              <w:t>Treinamento do modelo para reconhecer vagens com X grãos de soja</w:t>
+            </w:r>
+          </w:p>
+        </w:tc>
+        <w:tc>
+          <w:tcPr>
+            <w:tcW w:w="3976" w:type="dxa"/>
+            <w:vAlign w:val="center"/>
+          </w:tcPr>
+          <w:p>
+            <w:pPr>
+              <w:jc w:val="center"/>
+            </w:pPr>
+            <w:r>
+              <w:t xml:space="preserve">Reconhecer corretamente cada grão de soja contido em </w:t>
+            </w:r>
+            <w:r>
+              <w:t>cada uma das vagens, a partir de uma imagem enviada</w:t>
+            </w:r>
+          </w:p>
+        </w:tc>
+      </w:tr>
+      <w:tr>
+        <w:trPr>
+          <w:trHeight w:val="333"/>
+          <w:jc w:val="center"/>
+        </w:trPr>
+        <w:tc>
+          <w:tcPr>
+            <w:tcW w:w="1345" w:type="dxa"/>
+            <w:vAlign w:val="center"/>
+          </w:tcPr>
+          <w:p>
+            <w:pPr>
+              <w:pStyle w:val="Tabela"/>
+              <w:jc w:val="center"/>
+            </w:pPr>
+            <w:r>
+              <w:t>3.3.3</w:t>
+            </w:r>
+          </w:p>
+        </w:tc>
+        <w:tc>
+          <w:tcPr>
+            <w:tcW w:w="3150" w:type="dxa"/>
+            <w:vAlign w:val="center"/>
+          </w:tcPr>
+          <w:p>
+            <w:pPr>
+              <w:jc w:val="center"/>
+            </w:pPr>
+            <w:r>
+              <w:rPr>
+                <w:rFonts w:cs="Arial"/>
+                <w:szCs w:val="20"/>
+              </w:rPr>
+              <w:t>Preencher o valor de grãos na planta de acordo com o resultado da análise da imagem</w:t>
+            </w:r>
+          </w:p>
+        </w:tc>
+        <w:tc>
+          <w:tcPr>
+            <w:tcW w:w="3976" w:type="dxa"/>
+            <w:vAlign w:val="center"/>
+          </w:tcPr>
+          <w:p>
+            <w:pPr>
+              <w:jc w:val="center"/>
+            </w:pPr>
+            <w:r>
+              <w:t xml:space="preserve">A interface deve ser completamente funcional, intuitiva para o usuário e deve exibir a quantidade de </w:t>
+            </w:r>
+            <w:r>
+              <w:t>grãos de soja</w:t>
+            </w:r>
+            <w:r>
+              <w:t xml:space="preserve"> corretamente</w:t>
+            </w:r>
+          </w:p>
+        </w:tc>
+      </w:tr>
+      <w:tr>
+        <w:trPr>
+          <w:trHeight w:val="333"/>
+          <w:jc w:val="center"/>
+        </w:trPr>
+        <w:tc>
+          <w:tcPr>
+            <w:tcW w:w="1345" w:type="dxa"/>
+            <w:vAlign w:val="center"/>
+          </w:tcPr>
+          <w:p>
+            <w:pPr>
+              <w:pStyle w:val="Tabela"/>
+              <w:jc w:val="center"/>
+            </w:pPr>
+            <w:r>
+              <w:t>3.4</w:t>
+            </w:r>
+          </w:p>
+        </w:tc>
+        <w:tc>
+          <w:tcPr>
+            <w:tcW w:w="3150" w:type="dxa"/>
+            <w:vAlign w:val="center"/>
+          </w:tcPr>
+          <w:p>
+            <w:pPr>
+              <w:jc w:val="center"/>
+            </w:pPr>
+            <w:r>
+              <w:rPr>
+                <w:rFonts w:cs="Arial"/>
+                <w:szCs w:val="20"/>
+              </w:rPr>
+              <w:t>Sprint 3</w:t>
+            </w:r>
+          </w:p>
+        </w:tc>
+        <w:tc>
+          <w:tcPr>
+            <w:tcW w:w="3976" w:type="dxa"/>
+            <w:vAlign w:val="center"/>
+          </w:tcPr>
+          <w:p>
+            <w:pPr>
+              <w:jc w:val="center"/>
+            </w:pPr>
+            <w:r>
+              <w:t>Exibir correta</w:t>
+            </w:r>
+            <w:r>
+              <w:t xml:space="preserve"> e rapidamente </w:t>
+            </w:r>
+            <w:r>
+              <w:t>no aplicativo os dados reconhecidos a parir do envio da foto de uma planta de soja</w:t>
+            </w:r>
+          </w:p>
+        </w:tc>
+      </w:tr>
+      <w:tr>
+        <w:trPr>
+          <w:trHeight w:val="333"/>
+          <w:jc w:val="center"/>
+        </w:trPr>
+        <w:tc>
+          <w:tcPr>
+            <w:tcW w:w="1345" w:type="dxa"/>
+            <w:vAlign w:val="center"/>
+          </w:tcPr>
+          <w:p>
+            <w:pPr>
+              <w:pStyle w:val="Tabela"/>
+              <w:jc w:val="center"/>
+            </w:pPr>
+            <w:r>
+              <w:t>3.4.1</w:t>
+            </w:r>
+          </w:p>
+        </w:tc>
+        <w:tc>
+          <w:tcPr>
+            <w:tcW w:w="3150" w:type="dxa"/>
+            <w:vAlign w:val="center"/>
+          </w:tcPr>
+          <w:p>
+            <w:pPr>
+              <w:jc w:val="center"/>
+            </w:pPr>
+            <w:r>
+              <w:rPr>
+                <w:rFonts w:cs="Arial"/>
+                <w:szCs w:val="20"/>
+              </w:rPr>
+              <w:t>Ajustes de performance e qualidade do reconhecimento</w:t>
+            </w:r>
+          </w:p>
+        </w:tc>
+        <w:tc>
+          <w:tcPr>
+            <w:tcW w:w="3976" w:type="dxa"/>
+            <w:vAlign w:val="center"/>
+          </w:tcPr>
+          <w:p>
+            <w:pPr>
+              <w:jc w:val="center"/>
+            </w:pPr>
+            <w:r>
+              <w:t>Otimizar o código para que os resultados sejam exibidos rapidamente ao usuário</w:t>
+            </w:r>
+          </w:p>
+        </w:tc>
+      </w:tr>
+      <w:tr>
+        <w:trPr>
+          <w:trHeight w:val="333"/>
+          <w:jc w:val="center"/>
+        </w:trPr>
+        <w:tc>
+          <w:tcPr>
+            <w:tcW w:w="1345" w:type="dxa"/>
+            <w:vAlign w:val="center"/>
+          </w:tcPr>
+          <w:p>
+            <w:pPr>
+              <w:pStyle w:val="Tabela"/>
+              <w:jc w:val="center"/>
+            </w:pPr>
+            <w:r>
+              <w:t>4</w:t>
+            </w:r>
+          </w:p>
+        </w:tc>
+        <w:tc>
+          <w:tcPr>
+            <w:tcW w:w="3150" w:type="dxa"/>
+            <w:vAlign w:val="center"/>
+          </w:tcPr>
+          <w:p>
+            <w:pPr>
+              <w:jc w:val="center"/>
+            </w:pPr>
+            <w:r>
+              <w:rPr>
+                <w:rFonts w:cs="Arial"/>
+                <w:szCs w:val="20"/>
+              </w:rPr>
+              <w:t>Testes</w:t>
+            </w:r>
+          </w:p>
+        </w:tc>
+        <w:tc>
+          <w:tcPr>
+            <w:tcW w:w="3976" w:type="dxa"/>
+            <w:vAlign w:val="center"/>
+          </w:tcPr>
+          <w:p>
+            <w:pPr>
+              <w:jc w:val="center"/>
+            </w:pPr>
+            <w:r>
+              <w:t>O aplicativo deve possuir a maior quantidade de testes possíveis, que cubram todos os cenários imagináveis</w:t>
+            </w:r>
+            <w:r>
+              <w:t xml:space="preserve"> e erros previsíveis</w:t>
+            </w:r>
+          </w:p>
+        </w:tc>
+      </w:tr>
+      <w:tr>
+        <w:trPr>
+          <w:trHeight w:val="333"/>
+          <w:jc w:val="center"/>
+        </w:trPr>
+        <w:tc>
+          <w:tcPr>
+            <w:tcW w:w="1345" w:type="dxa"/>
+            <w:vAlign w:val="center"/>
+          </w:tcPr>
+          <w:p>
+            <w:pPr>
+              <w:pStyle w:val="Tabela"/>
+              <w:jc w:val="center"/>
+            </w:pPr>
+            <w:r>
+              <w:t>5</w:t>
+            </w:r>
+          </w:p>
+        </w:tc>
+        <w:tc>
+          <w:tcPr>
+            <w:tcW w:w="3150" w:type="dxa"/>
+            <w:vAlign w:val="center"/>
+          </w:tcPr>
+          <w:p>
+            <w:pPr>
+              <w:jc w:val="center"/>
+            </w:pPr>
+            <w:proofErr w:type="spellStart"/>
+            <w:r>
+              <w:rPr>
+                <w:rFonts w:cs="Arial"/>
+                <w:i/>
+                <w:iCs/>
+                <w:szCs w:val="20"/>
+              </w:rPr>
+              <w:t>Deploy</w:t>
+            </w:r>
+            <w:proofErr w:type="spellEnd"/>
+          </w:p>
+        </w:tc>
+        <w:tc>
+          <w:tcPr>
+            <w:tcW w:w="3976" w:type="dxa"/>
+            <w:vAlign w:val="center"/>
+          </w:tcPr>
+          <w:p>
+            <w:pPr>
+              <w:jc w:val="center"/>
+            </w:pPr>
+            <w:r>
+              <w:t>O aplicativo deve funcionar independentemente da localização do usuário</w:t>
+            </w:r>
+          </w:p>
+        </w:tc>
+      </w:tr>
+      <w:tr>
+        <w:trPr>
+          <w:trHeight w:val="333"/>
+          <w:jc w:val="center"/>
+        </w:trPr>
+        <w:tc>
+          <w:tcPr>
+            <w:tcW w:w="1345" w:type="dxa"/>
+            <w:vAlign w:val="center"/>
+          </w:tcPr>
+          <w:p>
+            <w:pPr>
+              <w:pStyle w:val="Tabela"/>
+              <w:jc w:val="center"/>
+            </w:pPr>
+            <w:r>
+              <w:t>6</w:t>
+            </w:r>
+          </w:p>
+        </w:tc>
+        <w:tc>
+          <w:tcPr>
+            <w:tcW w:w="3150" w:type="dxa"/>
+            <w:vAlign w:val="center"/>
+          </w:tcPr>
+          <w:p>
+            <w:pPr>
+              <w:jc w:val="center"/>
+            </w:pPr>
+            <w:r>
+              <w:rPr>
+                <w:rFonts w:cs="Arial"/>
+                <w:szCs w:val="20"/>
+              </w:rPr>
+              <w:t>Entrega</w:t>
+            </w:r>
+            <w:r>
+              <w:rPr>
+                <w:rFonts w:cs="Arial"/>
+                <w:szCs w:val="20"/>
+              </w:rPr>
+              <w:t xml:space="preserve"> do projeto</w:t>
+            </w:r>
+          </w:p>
+        </w:tc>
+        <w:tc>
+          <w:tcPr>
+            <w:tcW w:w="3976" w:type="dxa"/>
+            <w:vAlign w:val="center"/>
+          </w:tcPr>
+          <w:p>
+            <w:pPr>
+              <w:jc w:val="center"/>
+            </w:pPr>
+            <w:r>
+              <w:t>As funcionalidades preexistentes do aplicativo devem permanecer funcionando e o novo módulo para o reconhecimento de imagens também</w:t>
+            </w:r>
+          </w:p>
+        </w:tc>
+      </w:tr>
+    </w:tbl>
     <w:p/>
     <w:p/>
     <w:tbl>
@@ -1815,6 +2999,12 @@
             <w:pPr>
               <w:jc w:val="center"/>
             </w:pPr>
+            <w:r>
+              <w:rPr>
+                <w:noProof/>
+              </w:rPr>
+              <w:t>Bárbara Port</w:t>
+            </w:r>
           </w:p>
         </w:tc>
         <w:tc>
@@ -1826,6 +3016,9 @@
             <w:pPr>
               <w:jc w:val="center"/>
             </w:pPr>
+            <w:r>
+              <w:t>07/09/2022</w:t>
+            </w:r>
           </w:p>
         </w:tc>
       </w:tr>
@@ -1833,12 +3026,8 @@
     <w:p/>
     <w:p/>
     <w:sectPr>
-      <w:headerReference w:type="even" r:id="rId12"/>
-      <w:headerReference w:type="default" r:id="rId13"/>
-      <w:footerReference w:type="even" r:id="rId14"/>
-      <w:footerReference w:type="default" r:id="rId15"/>
-      <w:headerReference w:type="first" r:id="rId16"/>
-      <w:footerReference w:type="first" r:id="rId17"/>
+      <w:headerReference w:type="default" r:id="rId12"/>
+      <w:footerReference w:type="default" r:id="rId13"/>
       <w:pgSz w:w="11906" w:h="16838"/>
       <w:pgMar w:top="1417" w:right="1701" w:bottom="1417" w:left="1701" w:header="708" w:footer="708" w:gutter="0"/>
       <w:cols w:space="708"/>
@@ -1868,16 +3057,6 @@
 </file>
 
 <file path=word/footer1.xml><?xml version="1.0" encoding="utf-8"?>
-<w:ftr xmlns:wpc="http://schemas.microsoft.com/office/word/2010/wordprocessingCanvas" xmlns:cx="http://schemas.microsoft.com/office/drawing/2014/chartex" xmlns:cx1="http://schemas.microsoft.com/office/drawing/2015/9/8/chartex" xmlns:cx2="http://schemas.microsoft.com/office/drawing/2015/10/21/chartex" xmlns:cx3="http://schemas.microsoft.com/office/drawing/2016/5/9/chartex" xmlns:cx4="http://schemas.microsoft.com/office/drawing/2016/5/10/chartex" xmlns:cx5="http://schemas.microsoft.com/office/drawing/2016/5/11/chartex" xmlns:cx6="http://schemas.microsoft.com/office/drawing/2016/5/12/chartex" xmlns:cx7="http://schemas.microsoft.com/office/drawing/2016/5/13/chartex" xmlns:cx8="http://schemas.microsoft.com/office/drawing/2016/5/14/chartex" xmlns:mc="http://schemas.openxmlformats.org/markup-compatibility/2006" xmlns:aink="http://schemas.microsoft.com/office/drawing/2016/ink" xmlns:am3d="http://schemas.microsoft.com/office/drawing/2017/model3d" xmlns:o="urn:schemas-microsoft-com:office:office" xmlns:oel="http://schemas.microsoft.com/office/2019/extlst" xmlns:r="http://schemas.openxmlformats.org/officeDocument/2006/relationships" xmlns:m="http://schemas.openxmlformats.org/officeDocument/2006/math" xmlns:v="urn:schemas-microsoft-com:vml" xmlns:wp14="http://schemas.microsoft.com/office/word/2010/wordprocessingDrawing" xmlns:wp="http://schemas.openxmlformats.org/drawingml/2006/wordprocessingDrawing" xmlns:w10="urn:schemas-microsoft-com:office:word" xmlns:w="http://schemas.openxmlformats.org/wordprocessingml/2006/main" xmlns:w14="http://schemas.microsoft.com/office/word/2010/wordml" xmlns:w15="http://schemas.microsoft.com/office/word/2012/wordml" xmlns:w16cex="http://schemas.microsoft.com/office/word/2018/wordml/cex" xmlns:w16cid="http://schemas.microsoft.com/office/word/2016/wordml/cid" xmlns:w16="http://schemas.microsoft.com/office/word/2018/wordml" xmlns:w16sdtdh="http://schemas.microsoft.com/office/word/2020/wordml/sdtdatahash" xmlns:w16se="http://schemas.microsoft.com/office/word/2015/wordml/symex" xmlns:wpg="http://schemas.microsoft.com/office/word/2010/wordprocessingGroup" xmlns:wpi="http://schemas.microsoft.com/office/word/2010/wordprocessingInk" xmlns:wne="http://schemas.microsoft.com/office/word/2006/wordml" xmlns:wps="http://schemas.microsoft.com/office/word/2010/wordprocessingShape" mc:Ignorable="w14 w15 w16se w16cid w16 w16cex w16sdtdh wp14">
-  <w:p>
-    <w:pPr>
-      <w:pStyle w:val="Rodap"/>
-    </w:pPr>
-  </w:p>
-</w:ftr>
-</file>
-
-<file path=word/footer2.xml><?xml version="1.0" encoding="utf-8"?>
 <w:ftr xmlns:wpc="http://schemas.microsoft.com/office/word/2010/wordprocessingCanvas" xmlns:cx="http://schemas.microsoft.com/office/drawing/2014/chartex" xmlns:cx1="http://schemas.microsoft.com/office/drawing/2015/9/8/chartex" xmlns:cx2="http://schemas.microsoft.com/office/drawing/2015/10/21/chartex" xmlns:cx3="http://schemas.microsoft.com/office/drawing/2016/5/9/chartex" xmlns:cx4="http://schemas.microsoft.com/office/drawing/2016/5/10/chartex" xmlns:cx5="http://schemas.microsoft.com/office/drawing/2016/5/11/chartex" xmlns:cx6="http://schemas.microsoft.com/office/drawing/2016/5/12/chartex" xmlns:cx7="http://schemas.microsoft.com/office/drawing/2016/5/13/chartex" xmlns:cx8="http://schemas.microsoft.com/office/drawing/2016/5/14/chartex" xmlns:mc="http://schemas.openxmlformats.org/markup-compatibility/2006" xmlns:aink="http://schemas.microsoft.com/office/drawing/2016/ink" xmlns:am3d="http://schemas.microsoft.com/office/drawing/2017/model3d" xmlns:o="urn:schemas-microsoft-com:office:office" xmlns:oel="http://schemas.microsoft.com/office/2019/extlst" xmlns:r="http://schemas.openxmlformats.org/officeDocument/2006/relationships" xmlns:m="http://schemas.openxmlformats.org/officeDocument/2006/math" xmlns:v="urn:schemas-microsoft-com:vml" xmlns:wp14="http://schemas.microsoft.com/office/word/2010/wordprocessingDrawing" xmlns:wp="http://schemas.openxmlformats.org/drawingml/2006/wordprocessingDrawing" xmlns:w10="urn:schemas-microsoft-com:office:word" xmlns:w="http://schemas.openxmlformats.org/wordprocessingml/2006/main" xmlns:w14="http://schemas.microsoft.com/office/word/2010/wordml" xmlns:w15="http://schemas.microsoft.com/office/word/2012/wordml" xmlns:w16cex="http://schemas.microsoft.com/office/word/2018/wordml/cex" xmlns:w16cid="http://schemas.microsoft.com/office/word/2016/wordml/cid" xmlns:w16="http://schemas.microsoft.com/office/word/2018/wordml" xmlns:w16sdtdh="http://schemas.microsoft.com/office/word/2020/wordml/sdtdatahash" xmlns:w16se="http://schemas.microsoft.com/office/word/2015/wordml/symex" xmlns:wpg="http://schemas.microsoft.com/office/word/2010/wordprocessingGroup" xmlns:wpi="http://schemas.microsoft.com/office/word/2010/wordprocessingInk" xmlns:wne="http://schemas.microsoft.com/office/word/2006/wordml" xmlns:wps="http://schemas.microsoft.com/office/word/2010/wordprocessingShape" mc:Ignorable="w14 w15 w16se w16cid w16 w16cex w16sdtdh wp14">
   <w:tbl>
     <w:tblPr>
@@ -2073,16 +3252,6 @@
 </w:ftr>
 </file>
 
-<file path=word/footer3.xml><?xml version="1.0" encoding="utf-8"?>
-<w:ftr xmlns:wpc="http://schemas.microsoft.com/office/word/2010/wordprocessingCanvas" xmlns:cx="http://schemas.microsoft.com/office/drawing/2014/chartex" xmlns:cx1="http://schemas.microsoft.com/office/drawing/2015/9/8/chartex" xmlns:cx2="http://schemas.microsoft.com/office/drawing/2015/10/21/chartex" xmlns:cx3="http://schemas.microsoft.com/office/drawing/2016/5/9/chartex" xmlns:cx4="http://schemas.microsoft.com/office/drawing/2016/5/10/chartex" xmlns:cx5="http://schemas.microsoft.com/office/drawing/2016/5/11/chartex" xmlns:cx6="http://schemas.microsoft.com/office/drawing/2016/5/12/chartex" xmlns:cx7="http://schemas.microsoft.com/office/drawing/2016/5/13/chartex" xmlns:cx8="http://schemas.microsoft.com/office/drawing/2016/5/14/chartex" xmlns:mc="http://schemas.openxmlformats.org/markup-compatibility/2006" xmlns:aink="http://schemas.microsoft.com/office/drawing/2016/ink" xmlns:am3d="http://schemas.microsoft.com/office/drawing/2017/model3d" xmlns:o="urn:schemas-microsoft-com:office:office" xmlns:oel="http://schemas.microsoft.com/office/2019/extlst" xmlns:r="http://schemas.openxmlformats.org/officeDocument/2006/relationships" xmlns:m="http://schemas.openxmlformats.org/officeDocument/2006/math" xmlns:v="urn:schemas-microsoft-com:vml" xmlns:wp14="http://schemas.microsoft.com/office/word/2010/wordprocessingDrawing" xmlns:wp="http://schemas.openxmlformats.org/drawingml/2006/wordprocessingDrawing" xmlns:w10="urn:schemas-microsoft-com:office:word" xmlns:w="http://schemas.openxmlformats.org/wordprocessingml/2006/main" xmlns:w14="http://schemas.microsoft.com/office/word/2010/wordml" xmlns:w15="http://schemas.microsoft.com/office/word/2012/wordml" xmlns:w16cex="http://schemas.microsoft.com/office/word/2018/wordml/cex" xmlns:w16cid="http://schemas.microsoft.com/office/word/2016/wordml/cid" xmlns:w16="http://schemas.microsoft.com/office/word/2018/wordml" xmlns:w16sdtdh="http://schemas.microsoft.com/office/word/2020/wordml/sdtdatahash" xmlns:w16se="http://schemas.microsoft.com/office/word/2015/wordml/symex" xmlns:wpg="http://schemas.microsoft.com/office/word/2010/wordprocessingGroup" xmlns:wpi="http://schemas.microsoft.com/office/word/2010/wordprocessingInk" xmlns:wne="http://schemas.microsoft.com/office/word/2006/wordml" xmlns:wps="http://schemas.microsoft.com/office/word/2010/wordprocessingShape" mc:Ignorable="w14 w15 w16se w16cid w16 w16cex w16sdtdh wp14">
-  <w:p>
-    <w:pPr>
-      <w:pStyle w:val="Rodap"/>
-    </w:pPr>
-  </w:p>
-</w:ftr>
-</file>
-
 <file path=word/footnotes.xml><?xml version="1.0" encoding="utf-8"?>
 <w:footnotes xmlns:wpc="http://schemas.microsoft.com/office/word/2010/wordprocessingCanvas" xmlns:cx="http://schemas.microsoft.com/office/drawing/2014/chartex" xmlns:cx1="http://schemas.microsoft.com/office/drawing/2015/9/8/chartex" xmlns:cx2="http://schemas.microsoft.com/office/drawing/2015/10/21/chartex" xmlns:cx3="http://schemas.microsoft.com/office/drawing/2016/5/9/chartex" xmlns:cx4="http://schemas.microsoft.com/office/drawing/2016/5/10/chartex" xmlns:cx5="http://schemas.microsoft.com/office/drawing/2016/5/11/chartex" xmlns:cx6="http://schemas.microsoft.com/office/drawing/2016/5/12/chartex" xmlns:cx7="http://schemas.microsoft.com/office/drawing/2016/5/13/chartex" xmlns:cx8="http://schemas.microsoft.com/office/drawing/2016/5/14/chartex" xmlns:mc="http://schemas.openxmlformats.org/markup-compatibility/2006" xmlns:aink="http://schemas.microsoft.com/office/drawing/2016/ink" xmlns:am3d="http://schemas.microsoft.com/office/drawing/2017/model3d" xmlns:o="urn:schemas-microsoft-com:office:office" xmlns:oel="http://schemas.microsoft.com/office/2019/extlst" xmlns:r="http://schemas.openxmlformats.org/officeDocument/2006/relationships" xmlns:m="http://schemas.openxmlformats.org/officeDocument/2006/math" xmlns:v="urn:schemas-microsoft-com:vml" xmlns:wp14="http://schemas.microsoft.com/office/word/2010/wordprocessingDrawing" xmlns:wp="http://schemas.openxmlformats.org/drawingml/2006/wordprocessingDrawing" xmlns:w10="urn:schemas-microsoft-com:office:word" xmlns:w="http://schemas.openxmlformats.org/wordprocessingml/2006/main" xmlns:w14="http://schemas.microsoft.com/office/word/2010/wordml" xmlns:w15="http://schemas.microsoft.com/office/word/2012/wordml" xmlns:w16cex="http://schemas.microsoft.com/office/word/2018/wordml/cex" xmlns:w16cid="http://schemas.microsoft.com/office/word/2016/wordml/cid" xmlns:w16="http://schemas.microsoft.com/office/word/2018/wordml" xmlns:w16sdtdh="http://schemas.microsoft.com/office/word/2020/wordml/sdtdatahash" xmlns:w16se="http://schemas.microsoft.com/office/word/2015/wordml/symex" xmlns:wpg="http://schemas.microsoft.com/office/word/2010/wordprocessingGroup" xmlns:wpi="http://schemas.microsoft.com/office/word/2010/wordprocessingInk" xmlns:wne="http://schemas.microsoft.com/office/word/2006/wordml" xmlns:wps="http://schemas.microsoft.com/office/word/2010/wordprocessingShape" mc:Ignorable="w14 w15 w16se w16cid w16 w16cex w16sdtdh wp14">
   <w:footnote w:type="separator" w:id="-1">
@@ -2103,16 +3272,6 @@
 </file>
 
 <file path=word/header1.xml><?xml version="1.0" encoding="utf-8"?>
-<w:hdr xmlns:wpc="http://schemas.microsoft.com/office/word/2010/wordprocessingCanvas" xmlns:cx="http://schemas.microsoft.com/office/drawing/2014/chartex" xmlns:cx1="http://schemas.microsoft.com/office/drawing/2015/9/8/chartex" xmlns:cx2="http://schemas.microsoft.com/office/drawing/2015/10/21/chartex" xmlns:cx3="http://schemas.microsoft.com/office/drawing/2016/5/9/chartex" xmlns:cx4="http://schemas.microsoft.com/office/drawing/2016/5/10/chartex" xmlns:cx5="http://schemas.microsoft.com/office/drawing/2016/5/11/chartex" xmlns:cx6="http://schemas.microsoft.com/office/drawing/2016/5/12/chartex" xmlns:cx7="http://schemas.microsoft.com/office/drawing/2016/5/13/chartex" xmlns:cx8="http://schemas.microsoft.com/office/drawing/2016/5/14/chartex" xmlns:mc="http://schemas.openxmlformats.org/markup-compatibility/2006" xmlns:aink="http://schemas.microsoft.com/office/drawing/2016/ink" xmlns:am3d="http://schemas.microsoft.com/office/drawing/2017/model3d" xmlns:o="urn:schemas-microsoft-com:office:office" xmlns:oel="http://schemas.microsoft.com/office/2019/extlst" xmlns:r="http://schemas.openxmlformats.org/officeDocument/2006/relationships" xmlns:m="http://schemas.openxmlformats.org/officeDocument/2006/math" xmlns:v="urn:schemas-microsoft-com:vml" xmlns:wp14="http://schemas.microsoft.com/office/word/2010/wordprocessingDrawing" xmlns:wp="http://schemas.openxmlformats.org/drawingml/2006/wordprocessingDrawing" xmlns:w10="urn:schemas-microsoft-com:office:word" xmlns:w="http://schemas.openxmlformats.org/wordprocessingml/2006/main" xmlns:w14="http://schemas.microsoft.com/office/word/2010/wordml" xmlns:w15="http://schemas.microsoft.com/office/word/2012/wordml" xmlns:w16cex="http://schemas.microsoft.com/office/word/2018/wordml/cex" xmlns:w16cid="http://schemas.microsoft.com/office/word/2016/wordml/cid" xmlns:w16="http://schemas.microsoft.com/office/word/2018/wordml" xmlns:w16sdtdh="http://schemas.microsoft.com/office/word/2020/wordml/sdtdatahash" xmlns:w16se="http://schemas.microsoft.com/office/word/2015/wordml/symex" xmlns:wpg="http://schemas.microsoft.com/office/word/2010/wordprocessingGroup" xmlns:wpi="http://schemas.microsoft.com/office/word/2010/wordprocessingInk" xmlns:wne="http://schemas.microsoft.com/office/word/2006/wordml" xmlns:wps="http://schemas.microsoft.com/office/word/2010/wordprocessingShape" mc:Ignorable="w14 w15 w16se w16cid w16 w16cex w16sdtdh wp14">
-  <w:p>
-    <w:pPr>
-      <w:pStyle w:val="Cabealho"/>
-    </w:pPr>
-  </w:p>
-</w:hdr>
-</file>
-
-<file path=word/header2.xml><?xml version="1.0" encoding="utf-8"?>
 <w:hdr xmlns:wpc="http://schemas.microsoft.com/office/word/2010/wordprocessingCanvas" xmlns:cx="http://schemas.microsoft.com/office/drawing/2014/chartex" xmlns:cx1="http://schemas.microsoft.com/office/drawing/2015/9/8/chartex" xmlns:cx2="http://schemas.microsoft.com/office/drawing/2015/10/21/chartex" xmlns:cx3="http://schemas.microsoft.com/office/drawing/2016/5/9/chartex" xmlns:cx4="http://schemas.microsoft.com/office/drawing/2016/5/10/chartex" xmlns:cx5="http://schemas.microsoft.com/office/drawing/2016/5/11/chartex" xmlns:cx6="http://schemas.microsoft.com/office/drawing/2016/5/12/chartex" xmlns:cx7="http://schemas.microsoft.com/office/drawing/2016/5/13/chartex" xmlns:cx8="http://schemas.microsoft.com/office/drawing/2016/5/14/chartex" xmlns:mc="http://schemas.openxmlformats.org/markup-compatibility/2006" xmlns:aink="http://schemas.microsoft.com/office/drawing/2016/ink" xmlns:am3d="http://schemas.microsoft.com/office/drawing/2017/model3d" xmlns:o="urn:schemas-microsoft-com:office:office" xmlns:oel="http://schemas.microsoft.com/office/2019/extlst" xmlns:r="http://schemas.openxmlformats.org/officeDocument/2006/relationships" xmlns:m="http://schemas.openxmlformats.org/officeDocument/2006/math" xmlns:v="urn:schemas-microsoft-com:vml" xmlns:wp14="http://schemas.microsoft.com/office/word/2010/wordprocessingDrawing" xmlns:wp="http://schemas.openxmlformats.org/drawingml/2006/wordprocessingDrawing" xmlns:w10="urn:schemas-microsoft-com:office:word" xmlns:w="http://schemas.openxmlformats.org/wordprocessingml/2006/main" xmlns:w14="http://schemas.microsoft.com/office/word/2010/wordml" xmlns:w15="http://schemas.microsoft.com/office/word/2012/wordml" xmlns:w16cex="http://schemas.microsoft.com/office/word/2018/wordml/cex" xmlns:w16cid="http://schemas.microsoft.com/office/word/2016/wordml/cid" xmlns:w16="http://schemas.microsoft.com/office/word/2018/wordml" xmlns:w16sdtdh="http://schemas.microsoft.com/office/word/2020/wordml/sdtdatahash" xmlns:w16se="http://schemas.microsoft.com/office/word/2015/wordml/symex" xmlns:wpg="http://schemas.microsoft.com/office/word/2010/wordprocessingGroup" xmlns:wpi="http://schemas.microsoft.com/office/word/2010/wordprocessingInk" xmlns:wne="http://schemas.microsoft.com/office/word/2006/wordml" xmlns:wps="http://schemas.microsoft.com/office/word/2010/wordprocessingShape" mc:Ignorable="w14 w15 w16se w16cid w16 w16cex w16sdtdh wp14">
   <w:tbl>
     <w:tblPr>
@@ -2240,43 +3399,7 @@
             <w:rPr>
               <w:b/>
             </w:rPr>
-            <w:fldChar w:fldCharType="begin"/>
-          </w:r>
-          <w:r>
-            <w:rPr>
-              <w:b/>
-            </w:rPr>
-            <w:instrText xml:space="preserve"> TITLE   \* MERGEFORMAT </w:instrText>
-          </w:r>
-          <w:r>
-            <w:rPr>
-              <w:b/>
-            </w:rPr>
-            <w:fldChar w:fldCharType="separate"/>
-          </w:r>
-          <w:r>
-            <w:rPr>
-              <w:b/>
-            </w:rPr>
-            <w:t xml:space="preserve">Declaração do </w:t>
-          </w:r>
-          <w:r>
-            <w:rPr>
-              <w:b/>
-            </w:rPr>
-            <w:t>E</w:t>
-          </w:r>
-          <w:r>
-            <w:rPr>
-              <w:b/>
-            </w:rPr>
-            <w:t>scopo do Projeto</w:t>
-          </w:r>
-          <w:r>
-            <w:rPr>
-              <w:b/>
-            </w:rPr>
-            <w:fldChar w:fldCharType="end"/>
+            <w:t>Declaração do Escopo do Projeto</w:t>
           </w:r>
         </w:p>
       </w:tc>
@@ -2370,14 +3493,11 @@
             <w:pStyle w:val="Cabealho"/>
             <w:jc w:val="center"/>
           </w:pPr>
-          <w:fldSimple w:instr=" SUBJECT   \* MERGEFORMAT ">
-            <w:r>
-              <w:t>ehSoj</w:t>
-            </w:r>
-            <w:r>
-              <w:t>a</w:t>
-            </w:r>
-          </w:fldSimple>
+          <w:proofErr w:type="spellStart"/>
+          <w:r>
+            <w:t>ehSoja</w:t>
+          </w:r>
+          <w:proofErr w:type="spellEnd"/>
         </w:p>
       </w:tc>
       <w:tc>
@@ -2397,16 +3517,6 @@
       </w:tc>
     </w:tr>
   </w:tbl>
-  <w:p>
-    <w:pPr>
-      <w:pStyle w:val="Cabealho"/>
-    </w:pPr>
-  </w:p>
-</w:hdr>
-</file>
-
-<file path=word/header3.xml><?xml version="1.0" encoding="utf-8"?>
-<w:hdr xmlns:wpc="http://schemas.microsoft.com/office/word/2010/wordprocessingCanvas" xmlns:cx="http://schemas.microsoft.com/office/drawing/2014/chartex" xmlns:cx1="http://schemas.microsoft.com/office/drawing/2015/9/8/chartex" xmlns:cx2="http://schemas.microsoft.com/office/drawing/2015/10/21/chartex" xmlns:cx3="http://schemas.microsoft.com/office/drawing/2016/5/9/chartex" xmlns:cx4="http://schemas.microsoft.com/office/drawing/2016/5/10/chartex" xmlns:cx5="http://schemas.microsoft.com/office/drawing/2016/5/11/chartex" xmlns:cx6="http://schemas.microsoft.com/office/drawing/2016/5/12/chartex" xmlns:cx7="http://schemas.microsoft.com/office/drawing/2016/5/13/chartex" xmlns:cx8="http://schemas.microsoft.com/office/drawing/2016/5/14/chartex" xmlns:mc="http://schemas.openxmlformats.org/markup-compatibility/2006" xmlns:aink="http://schemas.microsoft.com/office/drawing/2016/ink" xmlns:am3d="http://schemas.microsoft.com/office/drawing/2017/model3d" xmlns:o="urn:schemas-microsoft-com:office:office" xmlns:oel="http://schemas.microsoft.com/office/2019/extlst" xmlns:r="http://schemas.openxmlformats.org/officeDocument/2006/relationships" xmlns:m="http://schemas.openxmlformats.org/officeDocument/2006/math" xmlns:v="urn:schemas-microsoft-com:vml" xmlns:wp14="http://schemas.microsoft.com/office/word/2010/wordprocessingDrawing" xmlns:wp="http://schemas.openxmlformats.org/drawingml/2006/wordprocessingDrawing" xmlns:w10="urn:schemas-microsoft-com:office:word" xmlns:w="http://schemas.openxmlformats.org/wordprocessingml/2006/main" xmlns:w14="http://schemas.microsoft.com/office/word/2010/wordml" xmlns:w15="http://schemas.microsoft.com/office/word/2012/wordml" xmlns:w16cex="http://schemas.microsoft.com/office/word/2018/wordml/cex" xmlns:w16cid="http://schemas.microsoft.com/office/word/2016/wordml/cid" xmlns:w16="http://schemas.microsoft.com/office/word/2018/wordml" xmlns:w16sdtdh="http://schemas.microsoft.com/office/word/2020/wordml/sdtdatahash" xmlns:w16se="http://schemas.microsoft.com/office/word/2015/wordml/symex" xmlns:wpg="http://schemas.microsoft.com/office/word/2010/wordprocessingGroup" xmlns:wpi="http://schemas.microsoft.com/office/word/2010/wordprocessingInk" xmlns:wne="http://schemas.microsoft.com/office/word/2006/wordml" xmlns:wps="http://schemas.microsoft.com/office/word/2010/wordprocessingShape" mc:Ignorable="w14 w15 w16se w16cid w16 w16cex w16sdtdh wp14">
   <w:p>
     <w:pPr>
       <w:pStyle w:val="Cabealho"/>
@@ -4129,6 +5239,10 @@
 </file>
 
 <file path=customXml/item1.xml><?xml version="1.0" encoding="utf-8"?>
+<b:Sources xmlns:b="http://schemas.openxmlformats.org/officeDocument/2006/bibliography" xmlns="http://schemas.openxmlformats.org/officeDocument/2006/bibliography" SelectedStyle="\APASixthEditionOfficeOnline.xsl" StyleName="APA" Version="6"/>
+</file>
+
+<file path=customXml/item2.xml><?xml version="1.0" encoding="utf-8"?>
 <p:properties xmlns:p="http://schemas.microsoft.com/office/2006/metadata/properties" xmlns:xsi="http://www.w3.org/2001/XMLSchema-instance" xmlns:pc="http://schemas.microsoft.com/office/infopath/2007/PartnerControls">
   <documentManagement>
     <TaxCatchAll xmlns="e62effa8-c612-4657-b64e-83124bbab7cb" xsi:nil="true"/>
@@ -4139,20 +5253,7 @@
 </p:properties>
 </file>
 
-<file path=customXml/item2.xml><?xml version="1.0" encoding="utf-8"?>
-<b:Sources xmlns:b="http://schemas.openxmlformats.org/officeDocument/2006/bibliography" xmlns="http://schemas.openxmlformats.org/officeDocument/2006/bibliography" SelectedStyle="\APASixthEditionOfficeOnline.xsl" StyleName="APA" Version="6"/>
-</file>
-
 <file path=customXml/item3.xml><?xml version="1.0" encoding="utf-8"?>
-<?mso-contentType ?>
-<FormTemplates xmlns="http://schemas.microsoft.com/sharepoint/v3/contenttype/forms">
-  <Display>DocumentLibraryForm</Display>
-  <Edit>DocumentLibraryForm</Edit>
-  <New>DocumentLibraryForm</New>
-</FormTemplates>
-</file>
-
-<file path=customXml/item4.xml><?xml version="1.0" encoding="utf-8"?>
 <ct:contentTypeSchema xmlns:ct="http://schemas.microsoft.com/office/2006/metadata/contentType" xmlns:ma="http://schemas.microsoft.com/office/2006/metadata/properties/metaAttributes" ct:_="" ma:_="" ma:contentTypeName="Documento" ma:contentTypeID="0x0101003DBE3F774DAFDB43B7AECC64F026BC1B" ma:contentTypeVersion="8" ma:contentTypeDescription="Crie um novo documento." ma:contentTypeScope="" ma:versionID="0a465c94922a95d2e8b01b0e1fef8400">
   <xsd:schema xmlns:xsd="http://www.w3.org/2001/XMLSchema" xmlns:xs="http://www.w3.org/2001/XMLSchema" xmlns:p="http://schemas.microsoft.com/office/2006/metadata/properties" xmlns:ns2="d78dacd4-ba8a-4506-8839-a918012505f4" xmlns:ns3="e62effa8-c612-4657-b64e-83124bbab7cb" targetNamespace="http://schemas.microsoft.com/office/2006/metadata/properties" ma:root="true" ma:fieldsID="ad5cb4dfe284b571df67547a72c05143" ns2:_="" ns3:_="">
     <xsd:import namespace="d78dacd4-ba8a-4506-8839-a918012505f4"/>
@@ -4329,7 +5430,24 @@
 </ct:contentTypeSchema>
 </file>
 
+<file path=customXml/item4.xml><?xml version="1.0" encoding="utf-8"?>
+<?mso-contentType ?>
+<FormTemplates xmlns="http://schemas.microsoft.com/sharepoint/v3/contenttype/forms">
+  <Display>DocumentLibraryForm</Display>
+  <Edit>DocumentLibraryForm</Edit>
+  <New>DocumentLibraryForm</New>
+</FormTemplates>
+</file>
+
 <file path=customXml/itemProps1.xml><?xml version="1.0" encoding="utf-8"?>
+<ds:datastoreItem xmlns:ds="http://schemas.openxmlformats.org/officeDocument/2006/customXml" ds:itemID="{75BF6B6A-F32E-4835-B996-3F6490079A9F}">
+  <ds:schemaRefs>
+    <ds:schemaRef ds:uri="http://schemas.openxmlformats.org/officeDocument/2006/bibliography"/>
+  </ds:schemaRefs>
+</ds:datastoreItem>
+</file>
+
+<file path=customXml/itemProps2.xml><?xml version="1.0" encoding="utf-8"?>
 <ds:datastoreItem xmlns:ds="http://schemas.openxmlformats.org/officeDocument/2006/customXml" ds:itemID="{8199E0CE-43D8-46B8-9798-7841F5E91246}">
   <ds:schemaRefs>
     <ds:schemaRef ds:uri="http://schemas.microsoft.com/office/2006/metadata/properties"/>
@@ -4340,23 +5458,7 @@
 </ds:datastoreItem>
 </file>
 
-<file path=customXml/itemProps2.xml><?xml version="1.0" encoding="utf-8"?>
-<ds:datastoreItem xmlns:ds="http://schemas.openxmlformats.org/officeDocument/2006/customXml" ds:itemID="{75BF6B6A-F32E-4835-B996-3F6490079A9F}">
-  <ds:schemaRefs>
-    <ds:schemaRef ds:uri="http://schemas.openxmlformats.org/officeDocument/2006/bibliography"/>
-  </ds:schemaRefs>
-</ds:datastoreItem>
-</file>
-
 <file path=customXml/itemProps3.xml><?xml version="1.0" encoding="utf-8"?>
-<ds:datastoreItem xmlns:ds="http://schemas.openxmlformats.org/officeDocument/2006/customXml" ds:itemID="{DF45613C-783B-4035-9F65-15A487E24747}">
-  <ds:schemaRefs>
-    <ds:schemaRef ds:uri="http://schemas.microsoft.com/sharepoint/v3/contenttype/forms"/>
-  </ds:schemaRefs>
-</ds:datastoreItem>
-</file>
-
-<file path=customXml/itemProps4.xml><?xml version="1.0" encoding="utf-8"?>
 <ds:datastoreItem xmlns:ds="http://schemas.openxmlformats.org/officeDocument/2006/customXml" ds:itemID="{18D0470C-BAE9-4341-A10F-193FA554306D}">
   <ds:schemaRefs>
     <ds:schemaRef ds:uri="http://schemas.microsoft.com/office/2006/metadata/contentType"/>
@@ -4373,4 +5475,12 @@
     <ds:schemaRef ds:uri="http://schemas.microsoft.com/internal/obd"/>
   </ds:schemaRefs>
 </ds:datastoreItem>
+</file>
+
+<file path=customXml/itemProps4.xml><?xml version="1.0" encoding="utf-8"?>
+<ds:datastoreItem xmlns:ds="http://schemas.openxmlformats.org/officeDocument/2006/customXml" ds:itemID="{DF45613C-783B-4035-9F65-15A487E24747}">
+  <ds:schemaRefs>
+    <ds:schemaRef ds:uri="http://schemas.microsoft.com/sharepoint/v3/contenttype/forms"/>
+  </ds:schemaRefs>
+</ds:datastoreItem>
 </file>
</xml_diff>